<commit_message>
working on assignment 3
</commit_message>
<xml_diff>
--- a/module_3/metcs767_Assignment3_CNN.docx
+++ b/module_3/metcs767_Assignment3_CNN.docx
@@ -554,7 +554,7 @@
               </mc:Choice>
               <mc:Fallback>
                 <w:pict>
-                  <v:rect w14:anchorId="3E005ABD" id="Rectangle 5" o:spid="_x0000_s1026" style="position:absolute;margin-left:0;margin-top:0;width:244.8pt;height:554.4pt;z-index:251659264;visibility:visible;mso-wrap-style:square;mso-width-percent:400;mso-height-percent:700;mso-left-percent:440;mso-top-percent:25;mso-wrap-distance-left:9pt;mso-wrap-distance-top:0;mso-wrap-distance-right:9pt;mso-wrap-distance-bottom:0;mso-position-horizontal-relative:page;mso-position-vertical-relative:page;mso-width-percent:400;mso-height-percent:700;mso-left-percent:440;mso-top-percent:25;mso-width-relative:page;mso-height-relative:page;v-text-anchor:middle" o:gfxdata="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" fillcolor="white [3212]" strokecolor="#747070 [1614]" strokeweight="1.25pt">
+                  <v:rect w14:anchorId="1AFCEA56" id="Rectangle 5" o:spid="_x0000_s1026" style="position:absolute;margin-left:0;margin-top:0;width:244.8pt;height:554.4pt;z-index:251659264;visibility:visible;mso-wrap-style:square;mso-width-percent:400;mso-height-percent:700;mso-left-percent:440;mso-top-percent:25;mso-wrap-distance-left:9pt;mso-wrap-distance-top:0;mso-wrap-distance-right:9pt;mso-wrap-distance-bottom:0;mso-position-horizontal-relative:page;mso-position-vertical-relative:page;mso-width-percent:400;mso-height-percent:700;mso-left-percent:440;mso-top-percent:25;mso-width-relative:page;mso-height-relative:page;v-text-anchor:middle" o:gfxdata="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" fillcolor="white [3212]" strokecolor="#747070 [1614]" strokeweight="1.25pt">
                     <w10:wrap anchorx="page" anchory="page"/>
                   </v:rect>
                 </w:pict>
@@ -651,7 +651,7 @@
               </mc:Choice>
               <mc:Fallback>
                 <w:pict>
-                  <v:rect w14:anchorId="6C6D9576" id="Rectangle 6" o:spid="_x0000_s1026" style="position:absolute;margin-left:0;margin-top:0;width:226.45pt;height:9.35pt;z-index:251662336;visibility:visible;mso-wrap-style:square;mso-width-percent:370;mso-height-percent:0;mso-left-percent:455;mso-top-percent:690;mso-wrap-distance-left:9pt;mso-wrap-distance-top:0;mso-wrap-distance-right:9pt;mso-wrap-distance-bottom:0;mso-position-horizontal-relative:page;mso-position-vertical-relative:page;mso-width-percent:370;mso-height-percent:0;mso-left-percent:455;mso-top-percent:690;mso-width-relative:page;mso-height-relative:margin;v-text-anchor:middle" o:gfxdata="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" fillcolor="#5b9bd5 [3204]" stroked="f" strokeweight="1pt">
+                  <v:rect w14:anchorId="1EE3A35C" id="Rectangle 6" o:spid="_x0000_s1026" style="position:absolute;margin-left:0;margin-top:0;width:226.45pt;height:9.35pt;z-index:251662336;visibility:visible;mso-wrap-style:square;mso-width-percent:370;mso-height-percent:0;mso-left-percent:455;mso-top-percent:690;mso-wrap-distance-left:9pt;mso-wrap-distance-top:0;mso-wrap-distance-right:9pt;mso-wrap-distance-bottom:0;mso-position-horizontal-relative:page;mso-position-vertical-relative:page;mso-width-percent:370;mso-height-percent:0;mso-left-percent:455;mso-top-percent:690;mso-width-relative:page;mso-height-relative:margin;v-text-anchor:middle" o:gfxdata="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" fillcolor="#5b9bd5 [3204]" stroked="f" strokeweight="1pt">
                     <w10:wrap anchorx="page" anchory="page"/>
                   </v:rect>
                 </w:pict>
@@ -1048,7 +1048,7 @@
                 <w:noProof/>
                 <w:webHidden/>
               </w:rPr>
-              <w:t>1</w:t>
+              <w:t>2</w:t>
             </w:r>
             <w:r>
               <w:rPr>
@@ -1140,7 +1140,7 @@
                 <w:noProof/>
                 <w:webHidden/>
               </w:rPr>
-              <w:t>1</w:t>
+              <w:t>2</w:t>
             </w:r>
             <w:r>
               <w:rPr>
@@ -1208,7 +1208,7 @@
                 <w:noProof/>
                 <w:webHidden/>
               </w:rPr>
-              <w:t>1</w:t>
+              <w:t>2</w:t>
             </w:r>
             <w:r>
               <w:rPr>
@@ -1276,7 +1276,7 @@
                 <w:noProof/>
                 <w:webHidden/>
               </w:rPr>
-              <w:t>1</w:t>
+              <w:t>6</w:t>
             </w:r>
             <w:r>
               <w:rPr>
@@ -1355,7 +1355,7 @@
                 <w:noProof/>
                 <w:webHidden/>
               </w:rPr>
-              <w:t>1</w:t>
+              <w:t>6</w:t>
             </w:r>
             <w:r>
               <w:rPr>
@@ -1423,7 +1423,7 @@
                 <w:noProof/>
                 <w:webHidden/>
               </w:rPr>
-              <w:t>1</w:t>
+              <w:t>6</w:t>
             </w:r>
             <w:r>
               <w:rPr>
@@ -1491,7 +1491,7 @@
                 <w:noProof/>
                 <w:webHidden/>
               </w:rPr>
-              <w:t>1</w:t>
+              <w:t>6</w:t>
             </w:r>
             <w:r>
               <w:rPr>
@@ -1559,7 +1559,7 @@
                 <w:noProof/>
                 <w:webHidden/>
               </w:rPr>
-              <w:t>1</w:t>
+              <w:t>6</w:t>
             </w:r>
             <w:r>
               <w:rPr>
@@ -1627,7 +1627,7 @@
                 <w:noProof/>
                 <w:webHidden/>
               </w:rPr>
-              <w:t>2</w:t>
+              <w:t>6</w:t>
             </w:r>
             <w:r>
               <w:rPr>
@@ -1695,7 +1695,7 @@
                 <w:noProof/>
                 <w:webHidden/>
               </w:rPr>
-              <w:t>2</w:t>
+              <w:t>6</w:t>
             </w:r>
             <w:r>
               <w:rPr>
@@ -1766,7 +1766,7 @@
                 <w:noProof/>
                 <w:webHidden/>
               </w:rPr>
-              <w:t>2</w:t>
+              <w:t>7</w:t>
             </w:r>
             <w:r>
               <w:rPr>
@@ -1835,7 +1835,7 @@
                 <w:noProof/>
                 <w:webHidden/>
               </w:rPr>
-              <w:t>2</w:t>
+              <w:t>8</w:t>
             </w:r>
             <w:r>
               <w:rPr>
@@ -1904,7 +1904,7 @@
                 <w:noProof/>
                 <w:webHidden/>
               </w:rPr>
-              <w:t>2</w:t>
+              <w:t>8</w:t>
             </w:r>
             <w:r>
               <w:rPr>
@@ -1980,7 +1980,7 @@
                 <w:noProof/>
                 <w:webHidden/>
               </w:rPr>
-              <w:t>2</w:t>
+              <w:t>8</w:t>
             </w:r>
             <w:r>
               <w:rPr>
@@ -4126,7 +4126,6 @@
         <w:t>, which has more room to improve compared to the original.</w:t>
       </w:r>
     </w:p>
-    <w:p/>
     <w:p>
       <w:pPr>
         <w:spacing w:after="0" w:line="285" w:lineRule="atLeast"/>
@@ -6349,6 +6348,78 @@
           <w:shd w:val="clear" w:color="auto" w:fill="383838"/>
           <w:lang w:eastAsia="ja-JP"/>
         </w:rPr>
+        <w:t xml:space="preserve">                                                                 </w:t>
+      </w:r>
+    </w:p>
+    <w:p>
+      <w:pPr>
+        <w:spacing w:after="0" w:line="240" w:lineRule="auto"/>
+        <w:rPr>
+          <w:rFonts w:ascii="Courier New" w:eastAsia="Times New Roman" w:hAnsi="Courier New" w:cs="Courier New"/>
+          <w:color w:val="D5D5D5"/>
+          <w:sz w:val="21"/>
+          <w:szCs w:val="21"/>
+          <w:shd w:val="clear" w:color="auto" w:fill="383838"/>
+          <w:lang w:eastAsia="ja-JP"/>
+        </w:rPr>
+      </w:pPr>
+      <w:r>
+        <w:rPr>
+          <w:rFonts w:ascii="Courier New" w:eastAsia="Times New Roman" w:hAnsi="Courier New" w:cs="Courier New"/>
+          <w:color w:val="D5D5D5"/>
+          <w:sz w:val="21"/>
+          <w:szCs w:val="21"/>
+          <w:shd w:val="clear" w:color="auto" w:fill="383838"/>
+          <w:lang w:eastAsia="ja-JP"/>
+        </w:rPr>
+        <w:t xml:space="preserve"> conv2d_10 (Conv2D)       </w:t>
+      </w:r>
+      <w:proofErr w:type="gramStart"/>
+      <w:r>
+        <w:rPr>
+          <w:rFonts w:ascii="Courier New" w:eastAsia="Times New Roman" w:hAnsi="Courier New" w:cs="Courier New"/>
+          <w:color w:val="D5D5D5"/>
+          <w:sz w:val="21"/>
+          <w:szCs w:val="21"/>
+          <w:shd w:val="clear" w:color="auto" w:fill="383838"/>
+          <w:lang w:eastAsia="ja-JP"/>
+        </w:rPr>
+        <w:t xml:space="preserve">   (</w:t>
+      </w:r>
+      <w:proofErr w:type="gramEnd"/>
+      <w:r>
+        <w:rPr>
+          <w:rFonts w:ascii="Courier New" w:eastAsia="Times New Roman" w:hAnsi="Courier New" w:cs="Courier New"/>
+          <w:color w:val="D5D5D5"/>
+          <w:sz w:val="21"/>
+          <w:szCs w:val="21"/>
+          <w:shd w:val="clear" w:color="auto" w:fill="383838"/>
+          <w:lang w:eastAsia="ja-JP"/>
+        </w:rPr>
+        <w:t xml:space="preserve">None, 4, 4, 256)         590080    </w:t>
+      </w:r>
+    </w:p>
+    <w:p>
+      <w:pPr>
+        <w:spacing w:after="0" w:line="240" w:lineRule="auto"/>
+        <w:rPr>
+          <w:rFonts w:ascii="Courier New" w:eastAsia="Times New Roman" w:hAnsi="Courier New" w:cs="Courier New"/>
+          <w:color w:val="D5D5D5"/>
+          <w:sz w:val="21"/>
+          <w:szCs w:val="21"/>
+          <w:shd w:val="clear" w:color="auto" w:fill="383838"/>
+          <w:lang w:eastAsia="ja-JP"/>
+        </w:rPr>
+      </w:pPr>
+      <w:r>
+        <w:rPr>
+          <w:rFonts w:ascii="Courier New" w:eastAsia="Times New Roman" w:hAnsi="Courier New" w:cs="Courier New"/>
+          <w:color w:val="D5D5D5"/>
+          <w:sz w:val="21"/>
+          <w:szCs w:val="21"/>
+          <w:shd w:val="clear" w:color="auto" w:fill="383838"/>
+          <w:lang w:eastAsia="ja-JP"/>
+        </w:rPr>
         <w:lastRenderedPageBreak/>
         <w:t xml:space="preserve">                                                                 </w:t>
       </w:r>
@@ -6374,78 +6445,6 @@
           <w:shd w:val="clear" w:color="auto" w:fill="383838"/>
           <w:lang w:eastAsia="ja-JP"/>
         </w:rPr>
-        <w:t xml:space="preserve"> conv2d_10 (Conv2D)       </w:t>
-      </w:r>
-      <w:proofErr w:type="gramStart"/>
-      <w:r>
-        <w:rPr>
-          <w:rFonts w:ascii="Courier New" w:eastAsia="Times New Roman" w:hAnsi="Courier New" w:cs="Courier New"/>
-          <w:color w:val="D5D5D5"/>
-          <w:sz w:val="21"/>
-          <w:szCs w:val="21"/>
-          <w:shd w:val="clear" w:color="auto" w:fill="383838"/>
-          <w:lang w:eastAsia="ja-JP"/>
-        </w:rPr>
-        <w:t xml:space="preserve">   (</w:t>
-      </w:r>
-      <w:proofErr w:type="gramEnd"/>
-      <w:r>
-        <w:rPr>
-          <w:rFonts w:ascii="Courier New" w:eastAsia="Times New Roman" w:hAnsi="Courier New" w:cs="Courier New"/>
-          <w:color w:val="D5D5D5"/>
-          <w:sz w:val="21"/>
-          <w:szCs w:val="21"/>
-          <w:shd w:val="clear" w:color="auto" w:fill="383838"/>
-          <w:lang w:eastAsia="ja-JP"/>
-        </w:rPr>
-        <w:t xml:space="preserve">None, 4, 4, 256)         590080    </w:t>
-      </w:r>
-    </w:p>
-    <w:p>
-      <w:pPr>
-        <w:spacing w:after="0" w:line="240" w:lineRule="auto"/>
-        <w:rPr>
-          <w:rFonts w:ascii="Courier New" w:eastAsia="Times New Roman" w:hAnsi="Courier New" w:cs="Courier New"/>
-          <w:color w:val="D5D5D5"/>
-          <w:sz w:val="21"/>
-          <w:szCs w:val="21"/>
-          <w:shd w:val="clear" w:color="auto" w:fill="383838"/>
-          <w:lang w:eastAsia="ja-JP"/>
-        </w:rPr>
-      </w:pPr>
-      <w:r>
-        <w:rPr>
-          <w:rFonts w:ascii="Courier New" w:eastAsia="Times New Roman" w:hAnsi="Courier New" w:cs="Courier New"/>
-          <w:color w:val="D5D5D5"/>
-          <w:sz w:val="21"/>
-          <w:szCs w:val="21"/>
-          <w:shd w:val="clear" w:color="auto" w:fill="383838"/>
-          <w:lang w:eastAsia="ja-JP"/>
-        </w:rPr>
-        <w:t xml:space="preserve">                                                                 </w:t>
-      </w:r>
-    </w:p>
-    <w:p>
-      <w:pPr>
-        <w:spacing w:after="0" w:line="240" w:lineRule="auto"/>
-        <w:rPr>
-          <w:rFonts w:ascii="Courier New" w:eastAsia="Times New Roman" w:hAnsi="Courier New" w:cs="Courier New"/>
-          <w:color w:val="D5D5D5"/>
-          <w:sz w:val="21"/>
-          <w:szCs w:val="21"/>
-          <w:shd w:val="clear" w:color="auto" w:fill="383838"/>
-          <w:lang w:eastAsia="ja-JP"/>
-        </w:rPr>
-      </w:pPr>
-      <w:r>
-        <w:rPr>
-          <w:rFonts w:ascii="Courier New" w:eastAsia="Times New Roman" w:hAnsi="Courier New" w:cs="Courier New"/>
-          <w:color w:val="D5D5D5"/>
-          <w:sz w:val="21"/>
-          <w:szCs w:val="21"/>
-          <w:shd w:val="clear" w:color="auto" w:fill="383838"/>
-          <w:lang w:eastAsia="ja-JP"/>
-        </w:rPr>
         <w:t xml:space="preserve"> conv2d_11 (Conv2D)       </w:t>
       </w:r>
       <w:proofErr w:type="gramStart"/>
@@ -6918,6 +6917,18 @@
       </w:r>
     </w:p>
     <w:p>
+      <w:pPr>
+        <w:rPr>
+          <w:rFonts w:ascii="Courier New" w:eastAsia="Times New Roman" w:hAnsi="Courier New" w:cs="Courier New"/>
+          <w:color w:val="D5D5D5"/>
+          <w:sz w:val="21"/>
+          <w:szCs w:val="21"/>
+          <w:shd w:val="clear" w:color="auto" w:fill="383838"/>
+          <w:lang w:eastAsia="ja-JP"/>
+        </w:rPr>
+      </w:pPr>
+    </w:p>
+    <w:p>
       <w:r>
         <w:t xml:space="preserve">Using </w:t>
       </w:r>
@@ -6951,7 +6962,13 @@
         <w:t xml:space="preserve">. Early stopping stops the training if the trigger sets off, in this case I’ve set it to stop if the </w:t>
       </w:r>
       <w:r>
-        <w:t>validation loss stops improving for 3 epochs. Model checkpoint saves the best model in case the training is interrupted</w:t>
+        <w:t xml:space="preserve">validation loss stops improving for </w:t>
+      </w:r>
+      <w:r>
+        <w:t>3</w:t>
+      </w:r>
+      <w:r>
+        <w:t xml:space="preserve"> epochs. Model checkpoint saves the best model in case the training is interrupted</w:t>
       </w:r>
       <w:r>
         <w:t xml:space="preserve"> [3]</w:t>
@@ -6960,6 +6977,7 @@
         <w:t>:</w:t>
       </w:r>
     </w:p>
+    <w:p/>
     <w:p>
       <w:pPr>
         <w:shd w:val="clear" w:color="auto" w:fill="1E1E1E"/>
@@ -7395,7 +7413,7 @@
           <w:szCs w:val="21"/>
           <w:lang w:eastAsia="ja-JP"/>
         </w:rPr>
-        <w:t>2</w:t>
+        <w:t>3</w:t>
       </w:r>
       <w:r>
         <w:rPr>
@@ -7950,6 +7968,9 @@
       </w:r>
       <w:r>
         <w:t>. However, the model took much longer to train.</w:t>
+      </w:r>
+      <w:r>
+        <w:t xml:space="preserve"> The above configs were the best accuracy model I could make with testing.</w:t>
       </w:r>
     </w:p>
     <w:p>
@@ -7991,7 +8012,23 @@
           <w:color w:val="auto"/>
           <w:sz w:val="24"/>
         </w:rPr>
-        <w:t>Original Model:</w:t>
+        <w:t>Original Model</w:t>
+      </w:r>
+      <w:r>
+        <w:rPr>
+          <w:rFonts w:ascii="Times New Roman" w:hAnsi="Times New Roman" w:cs="Times New Roman"/>
+          <w:color w:val="auto"/>
+          <w:sz w:val="24"/>
+        </w:rPr>
+        <w:t xml:space="preserve"> (without modifications to make it less effective)</w:t>
+      </w:r>
+      <w:r>
+        <w:rPr>
+          <w:rFonts w:ascii="Times New Roman" w:hAnsi="Times New Roman" w:cs="Times New Roman"/>
+          <w:color w:val="auto"/>
+          <w:sz w:val="24"/>
+        </w:rPr>
+        <w:t>:</w:t>
       </w:r>
     </w:p>
     <w:p>
@@ -8334,36 +8371,798 @@
         <w:spacing w:before="0" w:beforeAutospacing="0"/>
         <w:rPr>
           <w:rFonts w:ascii="Times New Roman" w:hAnsi="Times New Roman" w:cs="Times New Roman"/>
+          <w:color w:val="auto"/>
+          <w:sz w:val="24"/>
+        </w:rPr>
+      </w:pPr>
+      <w:r>
+        <w:rPr>
+          <w:rFonts w:ascii="Times New Roman" w:hAnsi="Times New Roman" w:cs="Times New Roman"/>
+          <w:color w:val="auto"/>
+          <w:sz w:val="24"/>
+        </w:rPr>
+        <w:t>The model stopped training after the 7</w:t>
+      </w:r>
+      <w:r>
+        <w:rPr>
+          <w:rFonts w:ascii="Times New Roman" w:hAnsi="Times New Roman" w:cs="Times New Roman"/>
+          <w:color w:val="auto"/>
+          <w:sz w:val="24"/>
+          <w:vertAlign w:val="superscript"/>
+        </w:rPr>
+        <w:t>th</w:t>
+      </w:r>
+      <w:r>
+        <w:rPr>
+          <w:rFonts w:ascii="Times New Roman" w:hAnsi="Times New Roman" w:cs="Times New Roman"/>
+          <w:color w:val="auto"/>
+          <w:sz w:val="24"/>
+        </w:rPr>
+        <w:t xml:space="preserve"> epoch due to </w:t>
+      </w:r>
+      <w:proofErr w:type="spellStart"/>
+      <w:r>
+        <w:rPr>
+          <w:rFonts w:ascii="Times New Roman" w:hAnsi="Times New Roman" w:cs="Times New Roman"/>
+          <w:color w:val="auto"/>
+          <w:sz w:val="24"/>
+        </w:rPr>
+        <w:t>earlyStopping</w:t>
+      </w:r>
+      <w:proofErr w:type="spellEnd"/>
+      <w:r>
+        <w:rPr>
+          <w:rFonts w:ascii="Times New Roman" w:hAnsi="Times New Roman" w:cs="Times New Roman"/>
+          <w:color w:val="auto"/>
+          <w:sz w:val="24"/>
+        </w:rPr>
+        <w:t xml:space="preserve">, so the callback function proved useful to save resources. </w:t>
+      </w:r>
+      <w:r>
+        <w:rPr>
+          <w:rFonts w:ascii="Times New Roman" w:hAnsi="Times New Roman" w:cs="Times New Roman"/>
+          <w:color w:val="auto"/>
+          <w:sz w:val="24"/>
+        </w:rPr>
+        <w:t xml:space="preserve">The model improved because the additional kernels. Neurons, and layers helped the model learn more complex patterns. The additional training epochs also </w:t>
+      </w:r>
+      <w:r>
+        <w:rPr>
+          <w:rFonts w:ascii="Times New Roman" w:hAnsi="Times New Roman" w:cs="Times New Roman"/>
+          <w:color w:val="auto"/>
+          <w:sz w:val="24"/>
+        </w:rPr>
+        <w:lastRenderedPageBreak/>
+        <w:t xml:space="preserve">gave the model more opportunities to learn from the data. </w:t>
+      </w:r>
+      <w:r>
+        <w:rPr>
+          <w:rFonts w:ascii="Times New Roman" w:hAnsi="Times New Roman" w:cs="Times New Roman"/>
+          <w:color w:val="auto"/>
+          <w:sz w:val="24"/>
+        </w:rPr>
+        <w:t xml:space="preserve">The change to using the RMSprop optimizer function may or may not have made a substantial difference. In testing the epoch and neuron increase alone achieved similar results. </w:t>
+      </w:r>
+    </w:p>
+    <w:p>
+      <w:pPr>
+        <w:pStyle w:val="body"/>
+        <w:spacing w:before="0" w:beforeAutospacing="0"/>
+        <w:rPr>
+          <w:rFonts w:ascii="Times New Roman" w:hAnsi="Times New Roman" w:cs="Times New Roman"/>
+          <w:color w:val="auto"/>
+          <w:sz w:val="24"/>
+        </w:rPr>
+      </w:pPr>
+      <w:r>
+        <w:rPr>
+          <w:rFonts w:ascii="Times New Roman" w:hAnsi="Times New Roman" w:cs="Times New Roman"/>
+          <w:color w:val="auto"/>
+          <w:sz w:val="24"/>
+        </w:rPr>
+        <w:t>Example output:</w:t>
+      </w:r>
+    </w:p>
+    <w:p>
+      <w:pPr>
+        <w:shd w:val="clear" w:color="auto" w:fill="F7F7F7"/>
+        <w:spacing w:after="0" w:line="285" w:lineRule="atLeast"/>
+        <w:rPr>
+          <w:rFonts w:ascii="Courier New" w:eastAsia="Times New Roman" w:hAnsi="Courier New" w:cs="Courier New"/>
+          <w:color w:val="000000"/>
+          <w:sz w:val="21"/>
+          <w:szCs w:val="21"/>
+          <w:lang w:eastAsia="ja-JP"/>
+        </w:rPr>
+      </w:pPr>
+      <w:r>
+        <w:rPr>
+          <w:rFonts w:ascii="Courier New" w:eastAsia="Times New Roman" w:hAnsi="Courier New" w:cs="Courier New"/>
+          <w:color w:val="008000"/>
+          <w:sz w:val="21"/>
+          <w:szCs w:val="21"/>
+          <w:lang w:eastAsia="ja-JP"/>
+        </w:rPr>
+        <w:t># Testing out the model.</w:t>
+      </w:r>
+    </w:p>
+    <w:p>
+      <w:pPr>
+        <w:shd w:val="clear" w:color="auto" w:fill="F7F7F7"/>
+        <w:spacing w:after="0" w:line="285" w:lineRule="atLeast"/>
+        <w:rPr>
+          <w:rFonts w:ascii="Courier New" w:eastAsia="Times New Roman" w:hAnsi="Courier New" w:cs="Courier New"/>
+          <w:color w:val="000000"/>
+          <w:sz w:val="21"/>
+          <w:szCs w:val="21"/>
+          <w:lang w:eastAsia="ja-JP"/>
+        </w:rPr>
+      </w:pPr>
+      <w:r>
+        <w:rPr>
+          <w:rFonts w:ascii="Courier New" w:eastAsia="Times New Roman" w:hAnsi="Courier New" w:cs="Courier New"/>
+          <w:color w:val="008000"/>
+          <w:sz w:val="21"/>
+          <w:szCs w:val="21"/>
+          <w:lang w:eastAsia="ja-JP"/>
+        </w:rPr>
+        <w:t># Preprocess the image</w:t>
+      </w:r>
+    </w:p>
+    <w:p>
+      <w:pPr>
+        <w:shd w:val="clear" w:color="auto" w:fill="F7F7F7"/>
+        <w:spacing w:after="0" w:line="285" w:lineRule="atLeast"/>
+        <w:rPr>
+          <w:rFonts w:ascii="Courier New" w:eastAsia="Times New Roman" w:hAnsi="Courier New" w:cs="Courier New"/>
+          <w:color w:val="000000"/>
+          <w:sz w:val="21"/>
+          <w:szCs w:val="21"/>
+          <w:lang w:eastAsia="ja-JP"/>
+        </w:rPr>
+      </w:pPr>
+      <w:proofErr w:type="spellStart"/>
+      <w:r>
+        <w:rPr>
+          <w:rFonts w:ascii="Courier New" w:eastAsia="Times New Roman" w:hAnsi="Courier New" w:cs="Courier New"/>
+          <w:color w:val="000000"/>
+          <w:sz w:val="21"/>
+          <w:szCs w:val="21"/>
+          <w:lang w:eastAsia="ja-JP"/>
+        </w:rPr>
+        <w:t>img_tensor</w:t>
+      </w:r>
+      <w:proofErr w:type="spellEnd"/>
+      <w:r>
+        <w:rPr>
+          <w:rFonts w:ascii="Courier New" w:eastAsia="Times New Roman" w:hAnsi="Courier New" w:cs="Courier New"/>
+          <w:color w:val="000000"/>
+          <w:sz w:val="21"/>
+          <w:szCs w:val="21"/>
+          <w:lang w:eastAsia="ja-JP"/>
+        </w:rPr>
+        <w:t xml:space="preserve"> = </w:t>
+      </w:r>
+      <w:proofErr w:type="spellStart"/>
+      <w:r>
+        <w:rPr>
+          <w:rFonts w:ascii="Courier New" w:eastAsia="Times New Roman" w:hAnsi="Courier New" w:cs="Courier New"/>
+          <w:color w:val="000000"/>
+          <w:sz w:val="21"/>
+          <w:szCs w:val="21"/>
+          <w:lang w:eastAsia="ja-JP"/>
+        </w:rPr>
+        <w:t>tf.keras.preprocessing.image.img_to_array</w:t>
+      </w:r>
+      <w:proofErr w:type="spellEnd"/>
+      <w:r>
+        <w:rPr>
+          <w:rFonts w:ascii="Courier New" w:eastAsia="Times New Roman" w:hAnsi="Courier New" w:cs="Courier New"/>
+          <w:color w:val="000000"/>
+          <w:sz w:val="21"/>
+          <w:szCs w:val="21"/>
+          <w:lang w:eastAsia="ja-JP"/>
+        </w:rPr>
+        <w:t>(</w:t>
+      </w:r>
+      <w:proofErr w:type="spellStart"/>
+      <w:r>
+        <w:rPr>
+          <w:rFonts w:ascii="Courier New" w:eastAsia="Times New Roman" w:hAnsi="Courier New" w:cs="Courier New"/>
+          <w:color w:val="000000"/>
+          <w:sz w:val="21"/>
+          <w:szCs w:val="21"/>
+          <w:lang w:eastAsia="ja-JP"/>
+        </w:rPr>
+        <w:t>test_</w:t>
+      </w:r>
+      <w:proofErr w:type="gramStart"/>
+      <w:r>
+        <w:rPr>
+          <w:rFonts w:ascii="Courier New" w:eastAsia="Times New Roman" w:hAnsi="Courier New" w:cs="Courier New"/>
+          <w:color w:val="000000"/>
+          <w:sz w:val="21"/>
+          <w:szCs w:val="21"/>
+          <w:lang w:eastAsia="ja-JP"/>
+        </w:rPr>
+        <w:t>images</w:t>
+      </w:r>
+      <w:proofErr w:type="spellEnd"/>
+      <w:r>
+        <w:rPr>
+          <w:rFonts w:ascii="Courier New" w:eastAsia="Times New Roman" w:hAnsi="Courier New" w:cs="Courier New"/>
+          <w:color w:val="000000"/>
+          <w:sz w:val="21"/>
+          <w:szCs w:val="21"/>
+          <w:lang w:eastAsia="ja-JP"/>
+        </w:rPr>
+        <w:t>[</w:t>
+      </w:r>
+      <w:proofErr w:type="gramEnd"/>
+      <w:r>
+        <w:rPr>
+          <w:rFonts w:ascii="Courier New" w:eastAsia="Times New Roman" w:hAnsi="Courier New" w:cs="Courier New"/>
+          <w:color w:val="116644"/>
+          <w:sz w:val="21"/>
+          <w:szCs w:val="21"/>
+          <w:lang w:eastAsia="ja-JP"/>
+        </w:rPr>
+        <w:t>1</w:t>
+      </w:r>
+      <w:r>
+        <w:rPr>
+          <w:rFonts w:ascii="Courier New" w:eastAsia="Times New Roman" w:hAnsi="Courier New" w:cs="Courier New"/>
+          <w:color w:val="000000"/>
+          <w:sz w:val="21"/>
+          <w:szCs w:val="21"/>
+          <w:lang w:eastAsia="ja-JP"/>
+        </w:rPr>
+        <w:t>])</w:t>
+      </w:r>
+    </w:p>
+    <w:p>
+      <w:pPr>
+        <w:shd w:val="clear" w:color="auto" w:fill="F7F7F7"/>
+        <w:spacing w:after="0" w:line="285" w:lineRule="atLeast"/>
+        <w:rPr>
+          <w:rFonts w:ascii="Courier New" w:eastAsia="Times New Roman" w:hAnsi="Courier New" w:cs="Courier New"/>
+          <w:color w:val="000000"/>
+          <w:sz w:val="21"/>
+          <w:szCs w:val="21"/>
+          <w:lang w:eastAsia="ja-JP"/>
+        </w:rPr>
+      </w:pPr>
+      <w:proofErr w:type="spellStart"/>
+      <w:r>
+        <w:rPr>
+          <w:rFonts w:ascii="Courier New" w:eastAsia="Times New Roman" w:hAnsi="Courier New" w:cs="Courier New"/>
+          <w:color w:val="000000"/>
+          <w:sz w:val="21"/>
+          <w:szCs w:val="21"/>
+          <w:lang w:eastAsia="ja-JP"/>
+        </w:rPr>
+        <w:t>img_tensor</w:t>
+      </w:r>
+      <w:proofErr w:type="spellEnd"/>
+      <w:r>
+        <w:rPr>
+          <w:rFonts w:ascii="Courier New" w:eastAsia="Times New Roman" w:hAnsi="Courier New" w:cs="Courier New"/>
+          <w:color w:val="000000"/>
+          <w:sz w:val="21"/>
+          <w:szCs w:val="21"/>
+          <w:lang w:eastAsia="ja-JP"/>
+        </w:rPr>
+        <w:t xml:space="preserve"> = </w:t>
+      </w:r>
+      <w:proofErr w:type="spellStart"/>
+      <w:proofErr w:type="gramStart"/>
+      <w:r>
+        <w:rPr>
+          <w:rFonts w:ascii="Courier New" w:eastAsia="Times New Roman" w:hAnsi="Courier New" w:cs="Courier New"/>
+          <w:color w:val="000000"/>
+          <w:sz w:val="21"/>
+          <w:szCs w:val="21"/>
+          <w:lang w:eastAsia="ja-JP"/>
+        </w:rPr>
+        <w:t>np.expand</w:t>
+      </w:r>
+      <w:proofErr w:type="gramEnd"/>
+      <w:r>
+        <w:rPr>
+          <w:rFonts w:ascii="Courier New" w:eastAsia="Times New Roman" w:hAnsi="Courier New" w:cs="Courier New"/>
+          <w:color w:val="000000"/>
+          <w:sz w:val="21"/>
+          <w:szCs w:val="21"/>
+          <w:lang w:eastAsia="ja-JP"/>
+        </w:rPr>
+        <w:t>_dims</w:t>
+      </w:r>
+      <w:proofErr w:type="spellEnd"/>
+      <w:r>
+        <w:rPr>
+          <w:rFonts w:ascii="Courier New" w:eastAsia="Times New Roman" w:hAnsi="Courier New" w:cs="Courier New"/>
+          <w:color w:val="000000"/>
+          <w:sz w:val="21"/>
+          <w:szCs w:val="21"/>
+          <w:lang w:eastAsia="ja-JP"/>
+        </w:rPr>
+        <w:t>(</w:t>
+      </w:r>
+      <w:proofErr w:type="spellStart"/>
+      <w:r>
+        <w:rPr>
+          <w:rFonts w:ascii="Courier New" w:eastAsia="Times New Roman" w:hAnsi="Courier New" w:cs="Courier New"/>
+          <w:color w:val="000000"/>
+          <w:sz w:val="21"/>
+          <w:szCs w:val="21"/>
+          <w:lang w:eastAsia="ja-JP"/>
+        </w:rPr>
+        <w:t>img_tensor</w:t>
+      </w:r>
+      <w:proofErr w:type="spellEnd"/>
+      <w:r>
+        <w:rPr>
+          <w:rFonts w:ascii="Courier New" w:eastAsia="Times New Roman" w:hAnsi="Courier New" w:cs="Courier New"/>
+          <w:color w:val="000000"/>
+          <w:sz w:val="21"/>
+          <w:szCs w:val="21"/>
+          <w:lang w:eastAsia="ja-JP"/>
+        </w:rPr>
+        <w:t>, axis=</w:t>
+      </w:r>
+      <w:r>
+        <w:rPr>
+          <w:rFonts w:ascii="Courier New" w:eastAsia="Times New Roman" w:hAnsi="Courier New" w:cs="Courier New"/>
+          <w:color w:val="116644"/>
+          <w:sz w:val="21"/>
+          <w:szCs w:val="21"/>
+          <w:lang w:eastAsia="ja-JP"/>
+        </w:rPr>
+        <w:t>0</w:t>
+      </w:r>
+      <w:r>
+        <w:rPr>
+          <w:rFonts w:ascii="Courier New" w:eastAsia="Times New Roman" w:hAnsi="Courier New" w:cs="Courier New"/>
+          <w:color w:val="000000"/>
+          <w:sz w:val="21"/>
+          <w:szCs w:val="21"/>
+          <w:lang w:eastAsia="ja-JP"/>
+        </w:rPr>
+        <w:t>)</w:t>
+      </w:r>
+    </w:p>
+    <w:p>
+      <w:pPr>
+        <w:shd w:val="clear" w:color="auto" w:fill="F7F7F7"/>
+        <w:spacing w:after="0" w:line="285" w:lineRule="atLeast"/>
+        <w:rPr>
+          <w:rFonts w:ascii="Courier New" w:eastAsia="Times New Roman" w:hAnsi="Courier New" w:cs="Courier New"/>
+          <w:color w:val="000000"/>
+          <w:sz w:val="21"/>
+          <w:szCs w:val="21"/>
+          <w:lang w:eastAsia="ja-JP"/>
+        </w:rPr>
+      </w:pPr>
+      <w:proofErr w:type="spellStart"/>
+      <w:r>
+        <w:rPr>
+          <w:rFonts w:ascii="Courier New" w:eastAsia="Times New Roman" w:hAnsi="Courier New" w:cs="Courier New"/>
+          <w:color w:val="000000"/>
+          <w:sz w:val="21"/>
+          <w:szCs w:val="21"/>
+          <w:lang w:eastAsia="ja-JP"/>
+        </w:rPr>
+        <w:t>img_tensor</w:t>
+      </w:r>
+      <w:proofErr w:type="spellEnd"/>
+      <w:r>
+        <w:rPr>
+          <w:rFonts w:ascii="Courier New" w:eastAsia="Times New Roman" w:hAnsi="Courier New" w:cs="Courier New"/>
+          <w:color w:val="000000"/>
+          <w:sz w:val="21"/>
+          <w:szCs w:val="21"/>
+          <w:lang w:eastAsia="ja-JP"/>
+        </w:rPr>
+        <w:t xml:space="preserve"> /= </w:t>
+      </w:r>
+      <w:r>
+        <w:rPr>
+          <w:rFonts w:ascii="Courier New" w:eastAsia="Times New Roman" w:hAnsi="Courier New" w:cs="Courier New"/>
+          <w:color w:val="116644"/>
+          <w:sz w:val="21"/>
+          <w:szCs w:val="21"/>
+          <w:lang w:eastAsia="ja-JP"/>
+        </w:rPr>
+        <w:t>255</w:t>
+      </w:r>
+      <w:r>
+        <w:rPr>
+          <w:rFonts w:ascii="Courier New" w:eastAsia="Times New Roman" w:hAnsi="Courier New" w:cs="Courier New"/>
+          <w:color w:val="000000"/>
+          <w:sz w:val="21"/>
+          <w:szCs w:val="21"/>
+          <w:lang w:eastAsia="ja-JP"/>
+        </w:rPr>
+        <w:t xml:space="preserve">. </w:t>
+      </w:r>
+    </w:p>
+    <w:p>
+      <w:pPr>
+        <w:shd w:val="clear" w:color="auto" w:fill="F7F7F7"/>
+        <w:spacing w:after="0" w:line="285" w:lineRule="atLeast"/>
+        <w:rPr>
+          <w:rFonts w:ascii="Courier New" w:eastAsia="Times New Roman" w:hAnsi="Courier New" w:cs="Courier New"/>
+          <w:color w:val="000000"/>
+          <w:sz w:val="21"/>
+          <w:szCs w:val="21"/>
+          <w:lang w:eastAsia="ja-JP"/>
+        </w:rPr>
+      </w:pPr>
+    </w:p>
+    <w:p>
+      <w:pPr>
+        <w:shd w:val="clear" w:color="auto" w:fill="F7F7F7"/>
+        <w:spacing w:after="0" w:line="285" w:lineRule="atLeast"/>
+        <w:rPr>
+          <w:rFonts w:ascii="Courier New" w:eastAsia="Times New Roman" w:hAnsi="Courier New" w:cs="Courier New"/>
+          <w:color w:val="000000"/>
+          <w:sz w:val="21"/>
+          <w:szCs w:val="21"/>
+          <w:lang w:eastAsia="ja-JP"/>
+        </w:rPr>
+      </w:pPr>
+      <w:r>
+        <w:rPr>
+          <w:rFonts w:ascii="Courier New" w:eastAsia="Times New Roman" w:hAnsi="Courier New" w:cs="Courier New"/>
+          <w:color w:val="008000"/>
+          <w:sz w:val="21"/>
+          <w:szCs w:val="21"/>
+          <w:lang w:eastAsia="ja-JP"/>
+        </w:rPr>
+        <w:t># Classify the image</w:t>
+      </w:r>
+    </w:p>
+    <w:p>
+      <w:pPr>
+        <w:shd w:val="clear" w:color="auto" w:fill="F7F7F7"/>
+        <w:spacing w:after="0" w:line="285" w:lineRule="atLeast"/>
+        <w:rPr>
+          <w:rFonts w:ascii="Courier New" w:eastAsia="Times New Roman" w:hAnsi="Courier New" w:cs="Courier New"/>
+          <w:color w:val="000000"/>
+          <w:sz w:val="21"/>
+          <w:szCs w:val="21"/>
+          <w:lang w:eastAsia="ja-JP"/>
+        </w:rPr>
+      </w:pPr>
+      <w:r>
+        <w:rPr>
+          <w:rFonts w:ascii="Courier New" w:eastAsia="Times New Roman" w:hAnsi="Courier New" w:cs="Courier New"/>
+          <w:color w:val="000000"/>
+          <w:sz w:val="21"/>
+          <w:szCs w:val="21"/>
+          <w:lang w:eastAsia="ja-JP"/>
+        </w:rPr>
+        <w:t xml:space="preserve">predictions = </w:t>
+      </w:r>
+      <w:proofErr w:type="spellStart"/>
+      <w:proofErr w:type="gramStart"/>
+      <w:r>
+        <w:rPr>
+          <w:rFonts w:ascii="Courier New" w:eastAsia="Times New Roman" w:hAnsi="Courier New" w:cs="Courier New"/>
+          <w:color w:val="000000"/>
+          <w:sz w:val="21"/>
+          <w:szCs w:val="21"/>
+          <w:lang w:eastAsia="ja-JP"/>
+        </w:rPr>
+        <w:t>model.predict</w:t>
+      </w:r>
+      <w:proofErr w:type="spellEnd"/>
+      <w:proofErr w:type="gramEnd"/>
+      <w:r>
+        <w:rPr>
+          <w:rFonts w:ascii="Courier New" w:eastAsia="Times New Roman" w:hAnsi="Courier New" w:cs="Courier New"/>
+          <w:color w:val="000000"/>
+          <w:sz w:val="21"/>
+          <w:szCs w:val="21"/>
+          <w:lang w:eastAsia="ja-JP"/>
+        </w:rPr>
+        <w:t>(</w:t>
+      </w:r>
+      <w:proofErr w:type="spellStart"/>
+      <w:r>
+        <w:rPr>
+          <w:rFonts w:ascii="Courier New" w:eastAsia="Times New Roman" w:hAnsi="Courier New" w:cs="Courier New"/>
+          <w:color w:val="000000"/>
+          <w:sz w:val="21"/>
+          <w:szCs w:val="21"/>
+          <w:lang w:eastAsia="ja-JP"/>
+        </w:rPr>
+        <w:t>img_tensor</w:t>
+      </w:r>
+      <w:proofErr w:type="spellEnd"/>
+      <w:r>
+        <w:rPr>
+          <w:rFonts w:ascii="Courier New" w:eastAsia="Times New Roman" w:hAnsi="Courier New" w:cs="Courier New"/>
+          <w:color w:val="000000"/>
+          <w:sz w:val="21"/>
+          <w:szCs w:val="21"/>
+          <w:lang w:eastAsia="ja-JP"/>
+        </w:rPr>
+        <w:t>)</w:t>
+      </w:r>
+    </w:p>
+    <w:p>
+      <w:pPr>
+        <w:shd w:val="clear" w:color="auto" w:fill="F7F7F7"/>
+        <w:spacing w:after="0" w:line="285" w:lineRule="atLeast"/>
+        <w:rPr>
+          <w:rFonts w:ascii="Courier New" w:eastAsia="Times New Roman" w:hAnsi="Courier New" w:cs="Courier New"/>
+          <w:color w:val="000000"/>
+          <w:sz w:val="21"/>
+          <w:szCs w:val="21"/>
+          <w:lang w:eastAsia="ja-JP"/>
+        </w:rPr>
+      </w:pPr>
+      <w:proofErr w:type="spellStart"/>
+      <w:r>
+        <w:rPr>
+          <w:rFonts w:ascii="Courier New" w:eastAsia="Times New Roman" w:hAnsi="Courier New" w:cs="Courier New"/>
+          <w:color w:val="000000"/>
+          <w:sz w:val="21"/>
+          <w:szCs w:val="21"/>
+          <w:lang w:eastAsia="ja-JP"/>
+        </w:rPr>
+        <w:t>predicted_class</w:t>
+      </w:r>
+      <w:proofErr w:type="spellEnd"/>
+      <w:r>
+        <w:rPr>
+          <w:rFonts w:ascii="Courier New" w:eastAsia="Times New Roman" w:hAnsi="Courier New" w:cs="Courier New"/>
+          <w:color w:val="000000"/>
+          <w:sz w:val="21"/>
+          <w:szCs w:val="21"/>
+          <w:lang w:eastAsia="ja-JP"/>
+        </w:rPr>
+        <w:t xml:space="preserve"> = </w:t>
+      </w:r>
+      <w:proofErr w:type="spellStart"/>
+      <w:proofErr w:type="gramStart"/>
+      <w:r>
+        <w:rPr>
+          <w:rFonts w:ascii="Courier New" w:eastAsia="Times New Roman" w:hAnsi="Courier New" w:cs="Courier New"/>
+          <w:color w:val="000000"/>
+          <w:sz w:val="21"/>
+          <w:szCs w:val="21"/>
+          <w:lang w:eastAsia="ja-JP"/>
+        </w:rPr>
+        <w:t>np.argmax</w:t>
+      </w:r>
+      <w:proofErr w:type="spellEnd"/>
+      <w:proofErr w:type="gramEnd"/>
+      <w:r>
+        <w:rPr>
+          <w:rFonts w:ascii="Courier New" w:eastAsia="Times New Roman" w:hAnsi="Courier New" w:cs="Courier New"/>
+          <w:color w:val="000000"/>
+          <w:sz w:val="21"/>
+          <w:szCs w:val="21"/>
+          <w:lang w:eastAsia="ja-JP"/>
+        </w:rPr>
+        <w:t>(predictions)</w:t>
+      </w:r>
+    </w:p>
+    <w:p>
+      <w:pPr>
+        <w:shd w:val="clear" w:color="auto" w:fill="F7F7F7"/>
+        <w:spacing w:after="0" w:line="285" w:lineRule="atLeast"/>
+        <w:rPr>
+          <w:rFonts w:ascii="Courier New" w:eastAsia="Times New Roman" w:hAnsi="Courier New" w:cs="Courier New"/>
+          <w:color w:val="000000"/>
+          <w:sz w:val="21"/>
+          <w:szCs w:val="21"/>
+          <w:lang w:eastAsia="ja-JP"/>
+        </w:rPr>
+      </w:pPr>
+    </w:p>
+    <w:p>
+      <w:pPr>
+        <w:shd w:val="clear" w:color="auto" w:fill="F7F7F7"/>
+        <w:spacing w:after="0" w:line="285" w:lineRule="atLeast"/>
+        <w:rPr>
+          <w:rFonts w:ascii="Courier New" w:eastAsia="Times New Roman" w:hAnsi="Courier New" w:cs="Courier New"/>
+          <w:color w:val="000000"/>
+          <w:sz w:val="21"/>
+          <w:szCs w:val="21"/>
+          <w:lang w:eastAsia="ja-JP"/>
+        </w:rPr>
+      </w:pPr>
+      <w:proofErr w:type="gramStart"/>
+      <w:r>
+        <w:rPr>
+          <w:rFonts w:ascii="Courier New" w:eastAsia="Times New Roman" w:hAnsi="Courier New" w:cs="Courier New"/>
+          <w:color w:val="795E26"/>
+          <w:sz w:val="21"/>
+          <w:szCs w:val="21"/>
+          <w:lang w:eastAsia="ja-JP"/>
+        </w:rPr>
+        <w:t>print</w:t>
+      </w:r>
+      <w:r>
+        <w:rPr>
+          <w:rFonts w:ascii="Courier New" w:eastAsia="Times New Roman" w:hAnsi="Courier New" w:cs="Courier New"/>
+          <w:color w:val="000000"/>
+          <w:sz w:val="21"/>
+          <w:szCs w:val="21"/>
+          <w:lang w:eastAsia="ja-JP"/>
+        </w:rPr>
+        <w:t>(</w:t>
+      </w:r>
+      <w:proofErr w:type="spellStart"/>
+      <w:proofErr w:type="gramEnd"/>
+      <w:r>
+        <w:rPr>
+          <w:rFonts w:ascii="Courier New" w:eastAsia="Times New Roman" w:hAnsi="Courier New" w:cs="Courier New"/>
+          <w:color w:val="0000FF"/>
+          <w:sz w:val="21"/>
+          <w:szCs w:val="21"/>
+          <w:lang w:eastAsia="ja-JP"/>
+        </w:rPr>
+        <w:t>f</w:t>
+      </w:r>
+      <w:r>
+        <w:rPr>
+          <w:rFonts w:ascii="Courier New" w:eastAsia="Times New Roman" w:hAnsi="Courier New" w:cs="Courier New"/>
+          <w:color w:val="A31515"/>
+          <w:sz w:val="21"/>
+          <w:szCs w:val="21"/>
+          <w:lang w:eastAsia="ja-JP"/>
+        </w:rPr>
+        <w:t>'The</w:t>
+      </w:r>
+      <w:proofErr w:type="spellEnd"/>
+      <w:r>
+        <w:rPr>
+          <w:rFonts w:ascii="Courier New" w:eastAsia="Times New Roman" w:hAnsi="Courier New" w:cs="Courier New"/>
+          <w:color w:val="A31515"/>
+          <w:sz w:val="21"/>
+          <w:szCs w:val="21"/>
+          <w:lang w:eastAsia="ja-JP"/>
+        </w:rPr>
+        <w:t xml:space="preserve"> model predicts that the image belongs to class </w:t>
+      </w:r>
+      <w:r>
+        <w:rPr>
+          <w:rFonts w:ascii="Courier New" w:eastAsia="Times New Roman" w:hAnsi="Courier New" w:cs="Courier New"/>
+          <w:color w:val="000000"/>
+          <w:sz w:val="21"/>
+          <w:szCs w:val="21"/>
+          <w:lang w:eastAsia="ja-JP"/>
+        </w:rPr>
+        <w:t>{</w:t>
+      </w:r>
+      <w:proofErr w:type="spellStart"/>
+      <w:r>
+        <w:rPr>
+          <w:rFonts w:ascii="Courier New" w:eastAsia="Times New Roman" w:hAnsi="Courier New" w:cs="Courier New"/>
+          <w:color w:val="000000"/>
+          <w:sz w:val="21"/>
+          <w:szCs w:val="21"/>
+          <w:lang w:eastAsia="ja-JP"/>
+        </w:rPr>
+        <w:t>class_names</w:t>
+      </w:r>
+      <w:proofErr w:type="spellEnd"/>
+      <w:r>
+        <w:rPr>
+          <w:rFonts w:ascii="Courier New" w:eastAsia="Times New Roman" w:hAnsi="Courier New" w:cs="Courier New"/>
+          <w:color w:val="000000"/>
+          <w:sz w:val="21"/>
+          <w:szCs w:val="21"/>
+          <w:lang w:eastAsia="ja-JP"/>
+        </w:rPr>
+        <w:t>[</w:t>
+      </w:r>
+      <w:proofErr w:type="spellStart"/>
+      <w:r>
+        <w:rPr>
+          <w:rFonts w:ascii="Courier New" w:eastAsia="Times New Roman" w:hAnsi="Courier New" w:cs="Courier New"/>
+          <w:color w:val="000000"/>
+          <w:sz w:val="21"/>
+          <w:szCs w:val="21"/>
+          <w:lang w:eastAsia="ja-JP"/>
+        </w:rPr>
+        <w:t>predicted_class</w:t>
+      </w:r>
+      <w:proofErr w:type="spellEnd"/>
+      <w:r>
+        <w:rPr>
+          <w:rFonts w:ascii="Courier New" w:eastAsia="Times New Roman" w:hAnsi="Courier New" w:cs="Courier New"/>
+          <w:color w:val="000000"/>
+          <w:sz w:val="21"/>
+          <w:szCs w:val="21"/>
+          <w:lang w:eastAsia="ja-JP"/>
+        </w:rPr>
+        <w:t>]}</w:t>
+      </w:r>
+      <w:r>
+        <w:rPr>
+          <w:rFonts w:ascii="Courier New" w:eastAsia="Times New Roman" w:hAnsi="Courier New" w:cs="Courier New"/>
+          <w:color w:val="A31515"/>
+          <w:sz w:val="21"/>
+          <w:szCs w:val="21"/>
+          <w:lang w:eastAsia="ja-JP"/>
+        </w:rPr>
+        <w:t>.'</w:t>
+      </w:r>
+      <w:r>
+        <w:rPr>
+          <w:rFonts w:ascii="Courier New" w:eastAsia="Times New Roman" w:hAnsi="Courier New" w:cs="Courier New"/>
+          <w:color w:val="000000"/>
+          <w:sz w:val="21"/>
+          <w:szCs w:val="21"/>
+          <w:lang w:eastAsia="ja-JP"/>
+        </w:rPr>
+        <w:t>)</w:t>
+      </w:r>
+    </w:p>
+    <w:p>
+      <w:pPr>
+        <w:pStyle w:val="body"/>
+        <w:spacing w:before="0" w:beforeAutospacing="0"/>
+        <w:rPr>
+          <w:rFonts w:ascii="Times New Roman" w:hAnsi="Times New Roman" w:cs="Times New Roman"/>
           <w:color w:val="000000" w:themeColor="text1"/>
           <w:sz w:val="24"/>
           <w:szCs w:val="24"/>
           <w:shd w:val="clear" w:color="auto" w:fill="383838"/>
         </w:rPr>
       </w:pPr>
-      <w:r>
+    </w:p>
+    <w:p>
+      <w:pPr>
+        <w:spacing w:after="0" w:line="240" w:lineRule="auto"/>
+        <w:rPr>
+          <w:rFonts w:ascii="Courier New" w:eastAsia="Times New Roman" w:hAnsi="Courier New" w:cs="Courier New"/>
+          <w:color w:val="212121"/>
+          <w:sz w:val="21"/>
+          <w:szCs w:val="21"/>
+          <w:shd w:val="clear" w:color="auto" w:fill="FFFFFF"/>
+          <w:lang w:eastAsia="ja-JP"/>
+        </w:rPr>
+      </w:pPr>
+      <w:r>
+        <w:rPr>
+          <w:rFonts w:ascii="Courier New" w:eastAsia="Times New Roman" w:hAnsi="Courier New" w:cs="Courier New"/>
+          <w:color w:val="212121"/>
+          <w:sz w:val="21"/>
+          <w:szCs w:val="21"/>
+          <w:shd w:val="clear" w:color="auto" w:fill="FFFFFF"/>
+          <w:lang w:eastAsia="ja-JP"/>
+        </w:rPr>
+        <w:t>1/1 [==============================] - 0s 60ms/step</w:t>
+      </w:r>
+    </w:p>
+    <w:p>
+      <w:pPr>
+        <w:pStyle w:val="body"/>
+        <w:spacing w:before="0" w:beforeAutospacing="0"/>
         <w:rPr>
           <w:rFonts w:ascii="Times New Roman" w:hAnsi="Times New Roman" w:cs="Times New Roman"/>
-          <w:color w:val="auto"/>
+          <w:color w:val="000000" w:themeColor="text1"/>
           <w:sz w:val="24"/>
-        </w:rPr>
-        <w:t>The model stopped training after the 7</w:t>
-      </w:r>
-      <w:r>
-        <w:rPr>
-          <w:rFonts w:ascii="Times New Roman" w:hAnsi="Times New Roman" w:cs="Times New Roman"/>
-          <w:color w:val="auto"/>
-          <w:sz w:val="24"/>
-          <w:vertAlign w:val="superscript"/>
-        </w:rPr>
-        <w:t>th</w:t>
-      </w:r>
-      <w:r>
-        <w:rPr>
-          <w:rFonts w:ascii="Times New Roman" w:hAnsi="Times New Roman" w:cs="Times New Roman"/>
-          <w:color w:val="auto"/>
-          <w:sz w:val="24"/>
-        </w:rPr>
-        <w:t xml:space="preserve"> epoch due to earlyStopping.</w:t>
+          <w:szCs w:val="24"/>
+          <w:shd w:val="clear" w:color="auto" w:fill="383838"/>
+        </w:rPr>
+      </w:pPr>
+      <w:r>
+        <w:rPr>
+          <w:rFonts w:ascii="Courier New" w:hAnsi="Courier New" w:cs="Courier New"/>
+          <w:color w:val="212121"/>
+          <w:sz w:val="21"/>
+          <w:szCs w:val="21"/>
+          <w:shd w:val="clear" w:color="auto" w:fill="FFFFFF"/>
+          <w:lang w:eastAsia="ja-JP"/>
+        </w:rPr>
+        <w:t>The model predicts that the image belongs to class cat.</w:t>
       </w:r>
     </w:p>
     <w:p>
@@ -8372,7 +9171,6 @@
       </w:pPr>
       <w:bookmarkStart w:id="6" w:name="_Toc167383168"/>
       <w:r>
-        <w:lastRenderedPageBreak/>
         <w:t xml:space="preserve">1.3 URL of </w:t>
       </w:r>
       <w:r>
@@ -9041,6 +9839,7 @@
       </w:pPr>
       <w:bookmarkStart w:id="15" w:name="_Toc167383177"/>
       <w:r>
+        <w:lastRenderedPageBreak/>
         <w:t>2.3 Key code</w:t>
       </w:r>
       <w:bookmarkEnd w:id="15"/>
@@ -9214,14 +10013,62 @@
           <w:sz w:val="22"/>
         </w:rPr>
       </w:pPr>
-      <w:r>
+    </w:p>
+    <w:p>
+      <w:pPr>
+        <w:spacing w:after="0" w:line="240" w:lineRule="auto"/>
         <w:rPr>
           <w:rFonts w:ascii="Arial" w:eastAsia="Times New Roman" w:hAnsi="Arial" w:cs="Arial"/>
           <w:color w:val="000000"/>
           <w:sz w:val="22"/>
         </w:rPr>
-        <w:t>Your response replaces this.</w:t>
-      </w:r>
+      </w:pPr>
+      <w:proofErr w:type="gramStart"/>
+      <w:r>
+        <w:rPr>
+          <w:rFonts w:ascii="Arial" w:eastAsia="Times New Roman" w:hAnsi="Arial" w:cs="Arial"/>
+          <w:color w:val="000000"/>
+          <w:sz w:val="22"/>
+        </w:rPr>
+        <w:t>Similar to</w:t>
+      </w:r>
+      <w:proofErr w:type="gramEnd"/>
+      <w:r>
+        <w:rPr>
+          <w:rFonts w:ascii="Arial" w:eastAsia="Times New Roman" w:hAnsi="Arial" w:cs="Arial"/>
+          <w:color w:val="000000"/>
+          <w:sz w:val="22"/>
+        </w:rPr>
+        <w:t xml:space="preserve"> assignment 2, I used an AI prompt to generate some application ideas. I chose</w:t>
+      </w:r>
+    </w:p>
+    <w:p>
+      <w:pPr>
+        <w:spacing w:after="0" w:line="240" w:lineRule="auto"/>
+        <w:rPr>
+          <w:rFonts w:ascii="Arial" w:eastAsia="Times New Roman" w:hAnsi="Arial" w:cs="Arial"/>
+          <w:color w:val="000000"/>
+          <w:sz w:val="22"/>
+        </w:rPr>
+      </w:pPr>
+      <w:r>
+        <w:rPr>
+          <w:rFonts w:ascii="Arial" w:eastAsia="Times New Roman" w:hAnsi="Arial" w:cs="Arial"/>
+          <w:color w:val="000000"/>
+          <w:sz w:val="22"/>
+        </w:rPr>
+        <w:t xml:space="preserve">The fashion item suggestion. </w:t>
+      </w:r>
+    </w:p>
+    <w:p>
+      <w:pPr>
+        <w:spacing w:after="0" w:line="240" w:lineRule="auto"/>
+        <w:rPr>
+          <w:rFonts w:ascii="Arial" w:eastAsia="Times New Roman" w:hAnsi="Arial" w:cs="Arial"/>
+          <w:color w:val="000000"/>
+          <w:sz w:val="22"/>
+        </w:rPr>
+      </w:pPr>
     </w:p>
     <w:p>
       <w:pPr>
@@ -9284,7 +10131,33 @@
           <w:color w:val="000000"/>
           <w:sz w:val="22"/>
         </w:rPr>
-        <w:t xml:space="preserve"> Your first prompt replaces this.</w:t>
+        <w:t xml:space="preserve"> </w:t>
+      </w:r>
+      <w:r>
+        <w:rPr>
+          <w:rFonts w:ascii="Arial" w:eastAsia="Times New Roman" w:hAnsi="Arial" w:cs="Arial"/>
+          <w:color w:val="000000"/>
+          <w:sz w:val="22"/>
+        </w:rPr>
+        <w:t xml:space="preserve">Given the template notebook, can you recommend a few ideas for another CNN application to implement that uses datasets available in </w:t>
+      </w:r>
+      <w:proofErr w:type="spellStart"/>
+      <w:r>
+        <w:rPr>
+          <w:rFonts w:ascii="Arial" w:eastAsia="Times New Roman" w:hAnsi="Arial" w:cs="Arial"/>
+          <w:color w:val="000000"/>
+          <w:sz w:val="22"/>
+        </w:rPr>
+        <w:t>Keras</w:t>
+      </w:r>
+      <w:proofErr w:type="spellEnd"/>
+      <w:r>
+        <w:rPr>
+          <w:rFonts w:ascii="Arial" w:eastAsia="Times New Roman" w:hAnsi="Arial" w:cs="Arial"/>
+          <w:color w:val="000000"/>
+          <w:sz w:val="22"/>
+        </w:rPr>
+        <w:t>? Please list 4 requirements describing the functionality and describe the nature of the input and output to the application.</w:t>
       </w:r>
     </w:p>
     <w:p>
@@ -9296,80 +10169,1129 @@
           <w:sz w:val="22"/>
         </w:rPr>
       </w:pPr>
-      <w:r>
+    </w:p>
+    <w:p>
+      <w:pPr>
+        <w:spacing w:after="0" w:line="240" w:lineRule="auto"/>
         <w:rPr>
           <w:rFonts w:ascii="Arial" w:eastAsia="Times New Roman" w:hAnsi="Arial" w:cs="Arial"/>
           <w:color w:val="000000"/>
           <w:sz w:val="22"/>
-        </w:rPr>
-        <w:t>[2]</w:t>
-      </w:r>
-    </w:p>
-    <w:p/>
-    <w:p/>
-    <w:p>
-      <w:pPr>
-        <w:rPr>
-          <w:rFonts w:ascii="Arial Narrow" w:hAnsi="Arial Narrow"/>
-          <w:color w:val="808080" w:themeColor="background1" w:themeShade="80"/>
-          <w:sz w:val="18"/>
-          <w:szCs w:val="20"/>
-          <w:bdr w:val="none" w:sz="0" w:space="0" w:color="auto" w:frame="1"/>
-          <w:shd w:val="clear" w:color="auto" w:fill="FFFFFF"/>
-        </w:rPr>
-      </w:pPr>
-    </w:p>
-    <w:p>
-      <w:pPr>
-        <w:rPr>
-          <w:rFonts w:asciiTheme="majorHAnsi" w:eastAsiaTheme="majorEastAsia" w:hAnsiTheme="majorHAnsi" w:cstheme="majorBidi"/>
-          <w:color w:val="2E74B5" w:themeColor="accent1" w:themeShade="BF"/>
-          <w:sz w:val="32"/>
-          <w:szCs w:val="32"/>
-        </w:rPr>
-      </w:pPr>
-      <w:r>
-        <w:br w:type="page"/>
-      </w:r>
-    </w:p>
-    <w:p/>
-    <w:p>
-      <w:pPr>
-        <w:rPr>
-          <w:rFonts w:ascii="Arial Narrow" w:hAnsi="Arial Narrow"/>
-          <w:color w:val="A6A6A6" w:themeColor="background1" w:themeShade="A6"/>
-          <w:sz w:val="20"/>
-          <w:szCs w:val="20"/>
-          <w:bdr w:val="none" w:sz="0" w:space="0" w:color="auto" w:frame="1"/>
-          <w:shd w:val="clear" w:color="auto" w:fill="FFFFFF"/>
-        </w:rPr>
-      </w:pPr>
-      <w:r>
-        <w:t>Your response replaces this.</w:t>
-      </w:r>
-    </w:p>
-    <w:p/>
-    <w:p>
-      <w:pPr>
-        <w:pStyle w:val="body"/>
-        <w:spacing w:before="0" w:beforeAutospacing="0"/>
-        <w:rPr>
-          <w:rFonts w:ascii="Times New Roman" w:hAnsi="Times New Roman" w:cs="Times New Roman"/>
-          <w:color w:val="auto"/>
-          <w:sz w:val="24"/>
-        </w:rPr>
-      </w:pPr>
-    </w:p>
-    <w:bookmarkEnd w:id="2"/>
-    <w:p>
-      <w:pPr>
-        <w:pStyle w:val="Heading1"/>
-        <w:rPr>
-          <w:rFonts w:ascii="Times New Roman" w:hAnsi="Times New Roman" w:cs="Times New Roman"/>
-          <w:bdr w:val="none" w:sz="0" w:space="0" w:color="auto" w:frame="1"/>
-          <w:shd w:val="clear" w:color="auto" w:fill="FFFFFF"/>
-        </w:rPr>
-      </w:pPr>
+          <w:u w:val="single"/>
+        </w:rPr>
+      </w:pPr>
+      <w:r>
+        <w:rPr>
+          <w:rFonts w:ascii="Arial" w:eastAsia="Times New Roman" w:hAnsi="Arial" w:cs="Arial"/>
+          <w:color w:val="000000"/>
+          <w:sz w:val="22"/>
+          <w:u w:val="single"/>
+        </w:rPr>
+        <w:t>AI Answer</w:t>
+      </w:r>
+    </w:p>
+    <w:p>
+      <w:pPr>
+        <w:spacing w:after="0" w:line="240" w:lineRule="auto"/>
+        <w:rPr>
+          <w:rFonts w:ascii="Arial" w:eastAsia="Times New Roman" w:hAnsi="Arial" w:cs="Arial"/>
+          <w:color w:val="000000"/>
+          <w:sz w:val="22"/>
+          <w:u w:val="single"/>
+        </w:rPr>
+      </w:pPr>
+    </w:p>
+    <w:p>
+      <w:pPr>
+        <w:spacing w:after="0" w:line="240" w:lineRule="auto"/>
+        <w:rPr>
+          <w:rFonts w:ascii="Arial" w:eastAsia="Times New Roman" w:hAnsi="Arial" w:cs="Arial"/>
+          <w:color w:val="000000"/>
+          <w:sz w:val="22"/>
+        </w:rPr>
+      </w:pPr>
+      <w:r>
+        <w:rPr>
+          <w:rFonts w:ascii="Arial" w:eastAsia="Times New Roman" w:hAnsi="Arial" w:cs="Arial"/>
+          <w:color w:val="000000"/>
+          <w:sz w:val="22"/>
+        </w:rPr>
+        <w:t xml:space="preserve">Sure, here are a few ideas for Convolutional Neural Network (CNN) applications using datasets available in </w:t>
+      </w:r>
+      <w:proofErr w:type="spellStart"/>
+      <w:r>
+        <w:rPr>
+          <w:rFonts w:ascii="Arial" w:eastAsia="Times New Roman" w:hAnsi="Arial" w:cs="Arial"/>
+          <w:color w:val="000000"/>
+          <w:sz w:val="22"/>
+        </w:rPr>
+        <w:t>Keras</w:t>
+      </w:r>
+      <w:proofErr w:type="spellEnd"/>
+      <w:r>
+        <w:rPr>
+          <w:rFonts w:ascii="Arial" w:eastAsia="Times New Roman" w:hAnsi="Arial" w:cs="Arial"/>
+          <w:color w:val="000000"/>
+          <w:sz w:val="22"/>
+        </w:rPr>
+        <w:t>:</w:t>
+      </w:r>
+    </w:p>
+    <w:p>
+      <w:pPr>
+        <w:spacing w:after="0" w:line="240" w:lineRule="auto"/>
+        <w:rPr>
+          <w:rFonts w:ascii="Arial" w:eastAsia="Times New Roman" w:hAnsi="Arial" w:cs="Arial"/>
+          <w:color w:val="000000"/>
+          <w:sz w:val="22"/>
+        </w:rPr>
+      </w:pPr>
+    </w:p>
+    <w:p>
+      <w:pPr>
+        <w:spacing w:after="0" w:line="240" w:lineRule="auto"/>
+        <w:rPr>
+          <w:rFonts w:ascii="Arial" w:eastAsia="Times New Roman" w:hAnsi="Arial" w:cs="Arial"/>
+          <w:color w:val="000000"/>
+          <w:sz w:val="22"/>
+        </w:rPr>
+      </w:pPr>
+      <w:r>
+        <w:rPr>
+          <w:rFonts w:ascii="Arial" w:eastAsia="Times New Roman" w:hAnsi="Arial" w:cs="Arial"/>
+          <w:color w:val="000000"/>
+          <w:sz w:val="22"/>
+        </w:rPr>
+        <w:t xml:space="preserve">1. </w:t>
+      </w:r>
+      <w:r>
+        <w:rPr>
+          <w:rFonts w:ascii="Arial" w:eastAsia="Times New Roman" w:hAnsi="Arial" w:cs="Arial"/>
+          <w:b/>
+          <w:bCs/>
+          <w:color w:val="000000"/>
+          <w:sz w:val="22"/>
+        </w:rPr>
+        <w:t xml:space="preserve">**Handwritten Digit </w:t>
+      </w:r>
+      <w:proofErr w:type="gramStart"/>
+      <w:r>
+        <w:rPr>
+          <w:rFonts w:ascii="Arial" w:eastAsia="Times New Roman" w:hAnsi="Arial" w:cs="Arial"/>
+          <w:b/>
+          <w:bCs/>
+          <w:color w:val="000000"/>
+          <w:sz w:val="22"/>
+        </w:rPr>
+        <w:t>Recognition:*</w:t>
+      </w:r>
+      <w:proofErr w:type="gramEnd"/>
+      <w:r>
+        <w:rPr>
+          <w:rFonts w:ascii="Arial" w:eastAsia="Times New Roman" w:hAnsi="Arial" w:cs="Arial"/>
+          <w:b/>
+          <w:bCs/>
+          <w:color w:val="000000"/>
+          <w:sz w:val="22"/>
+        </w:rPr>
+        <w:t>*</w:t>
+      </w:r>
+    </w:p>
+    <w:p>
+      <w:pPr>
+        <w:spacing w:after="0" w:line="240" w:lineRule="auto"/>
+        <w:rPr>
+          <w:rFonts w:ascii="Arial" w:eastAsia="Times New Roman" w:hAnsi="Arial" w:cs="Arial"/>
+          <w:color w:val="000000"/>
+          <w:sz w:val="22"/>
+        </w:rPr>
+      </w:pPr>
+      <w:r>
+        <w:rPr>
+          <w:rFonts w:ascii="Arial" w:eastAsia="Times New Roman" w:hAnsi="Arial" w:cs="Arial"/>
+          <w:color w:val="000000"/>
+          <w:sz w:val="22"/>
+        </w:rPr>
+        <w:t xml:space="preserve">   - </w:t>
+      </w:r>
+      <w:r>
+        <w:rPr>
+          <w:rFonts w:ascii="Arial" w:eastAsia="Times New Roman" w:hAnsi="Arial" w:cs="Arial"/>
+          <w:b/>
+          <w:bCs/>
+          <w:color w:val="000000"/>
+          <w:sz w:val="22"/>
+        </w:rPr>
+        <w:t>**</w:t>
+      </w:r>
+      <w:proofErr w:type="gramStart"/>
+      <w:r>
+        <w:rPr>
+          <w:rFonts w:ascii="Arial" w:eastAsia="Times New Roman" w:hAnsi="Arial" w:cs="Arial"/>
+          <w:b/>
+          <w:bCs/>
+          <w:color w:val="000000"/>
+          <w:sz w:val="22"/>
+        </w:rPr>
+        <w:t>Functionality:*</w:t>
+      </w:r>
+      <w:proofErr w:type="gramEnd"/>
+      <w:r>
+        <w:rPr>
+          <w:rFonts w:ascii="Arial" w:eastAsia="Times New Roman" w:hAnsi="Arial" w:cs="Arial"/>
+          <w:b/>
+          <w:bCs/>
+          <w:color w:val="000000"/>
+          <w:sz w:val="22"/>
+        </w:rPr>
+        <w:t>*</w:t>
+      </w:r>
+      <w:r>
+        <w:rPr>
+          <w:rFonts w:ascii="Arial" w:eastAsia="Times New Roman" w:hAnsi="Arial" w:cs="Arial"/>
+          <w:color w:val="000000"/>
+          <w:sz w:val="22"/>
+        </w:rPr>
+        <w:t xml:space="preserve"> The application should be able to recognize handwritten digits (0-9) from images.</w:t>
+      </w:r>
+    </w:p>
+    <w:p>
+      <w:pPr>
+        <w:spacing w:after="0" w:line="240" w:lineRule="auto"/>
+        <w:rPr>
+          <w:rFonts w:ascii="Arial" w:eastAsia="Times New Roman" w:hAnsi="Arial" w:cs="Arial"/>
+          <w:color w:val="000000"/>
+          <w:sz w:val="22"/>
+        </w:rPr>
+      </w:pPr>
+      <w:r>
+        <w:rPr>
+          <w:rFonts w:ascii="Arial" w:eastAsia="Times New Roman" w:hAnsi="Arial" w:cs="Arial"/>
+          <w:color w:val="000000"/>
+          <w:sz w:val="22"/>
+        </w:rPr>
+        <w:t xml:space="preserve">   - </w:t>
+      </w:r>
+      <w:r>
+        <w:rPr>
+          <w:rFonts w:ascii="Arial" w:eastAsia="Times New Roman" w:hAnsi="Arial" w:cs="Arial"/>
+          <w:b/>
+          <w:bCs/>
+          <w:color w:val="000000"/>
+          <w:sz w:val="22"/>
+        </w:rPr>
+        <w:t>**</w:t>
+      </w:r>
+      <w:proofErr w:type="gramStart"/>
+      <w:r>
+        <w:rPr>
+          <w:rFonts w:ascii="Arial" w:eastAsia="Times New Roman" w:hAnsi="Arial" w:cs="Arial"/>
+          <w:b/>
+          <w:bCs/>
+          <w:color w:val="000000"/>
+          <w:sz w:val="22"/>
+        </w:rPr>
+        <w:t>Input:*</w:t>
+      </w:r>
+      <w:proofErr w:type="gramEnd"/>
+      <w:r>
+        <w:rPr>
+          <w:rFonts w:ascii="Arial" w:eastAsia="Times New Roman" w:hAnsi="Arial" w:cs="Arial"/>
+          <w:b/>
+          <w:bCs/>
+          <w:color w:val="000000"/>
+          <w:sz w:val="22"/>
+        </w:rPr>
+        <w:t>*</w:t>
+      </w:r>
+      <w:r>
+        <w:rPr>
+          <w:rFonts w:ascii="Arial" w:eastAsia="Times New Roman" w:hAnsi="Arial" w:cs="Arial"/>
+          <w:color w:val="000000"/>
+          <w:sz w:val="22"/>
+        </w:rPr>
+        <w:t xml:space="preserve"> The input to the application will be images of handwritten digits. You can use the MNIST dataset available in </w:t>
+      </w:r>
+      <w:proofErr w:type="spellStart"/>
+      <w:r>
+        <w:rPr>
+          <w:rFonts w:ascii="Arial" w:eastAsia="Times New Roman" w:hAnsi="Arial" w:cs="Arial"/>
+          <w:color w:val="000000"/>
+          <w:sz w:val="22"/>
+        </w:rPr>
+        <w:t>Keras</w:t>
+      </w:r>
+      <w:proofErr w:type="spellEnd"/>
+      <w:r>
+        <w:rPr>
+          <w:rFonts w:ascii="Arial" w:eastAsia="Times New Roman" w:hAnsi="Arial" w:cs="Arial"/>
+          <w:color w:val="000000"/>
+          <w:sz w:val="22"/>
+        </w:rPr>
+        <w:t>.</w:t>
+      </w:r>
+    </w:p>
+    <w:p>
+      <w:pPr>
+        <w:spacing w:after="0" w:line="240" w:lineRule="auto"/>
+        <w:rPr>
+          <w:rFonts w:ascii="Arial" w:eastAsia="Times New Roman" w:hAnsi="Arial" w:cs="Arial"/>
+          <w:color w:val="000000"/>
+          <w:sz w:val="22"/>
+        </w:rPr>
+      </w:pPr>
+      <w:r>
+        <w:rPr>
+          <w:rFonts w:ascii="Arial" w:eastAsia="Times New Roman" w:hAnsi="Arial" w:cs="Arial"/>
+          <w:color w:val="000000"/>
+          <w:sz w:val="22"/>
+        </w:rPr>
+        <w:t xml:space="preserve">   - </w:t>
+      </w:r>
+      <w:r>
+        <w:rPr>
+          <w:rFonts w:ascii="Arial" w:eastAsia="Times New Roman" w:hAnsi="Arial" w:cs="Arial"/>
+          <w:b/>
+          <w:bCs/>
+          <w:color w:val="000000"/>
+          <w:sz w:val="22"/>
+        </w:rPr>
+        <w:t>**</w:t>
+      </w:r>
+      <w:proofErr w:type="gramStart"/>
+      <w:r>
+        <w:rPr>
+          <w:rFonts w:ascii="Arial" w:eastAsia="Times New Roman" w:hAnsi="Arial" w:cs="Arial"/>
+          <w:b/>
+          <w:bCs/>
+          <w:color w:val="000000"/>
+          <w:sz w:val="22"/>
+        </w:rPr>
+        <w:t>Output:*</w:t>
+      </w:r>
+      <w:proofErr w:type="gramEnd"/>
+      <w:r>
+        <w:rPr>
+          <w:rFonts w:ascii="Arial" w:eastAsia="Times New Roman" w:hAnsi="Arial" w:cs="Arial"/>
+          <w:b/>
+          <w:bCs/>
+          <w:color w:val="000000"/>
+          <w:sz w:val="22"/>
+        </w:rPr>
+        <w:t>*</w:t>
+      </w:r>
+      <w:r>
+        <w:rPr>
+          <w:rFonts w:ascii="Arial" w:eastAsia="Times New Roman" w:hAnsi="Arial" w:cs="Arial"/>
+          <w:color w:val="000000"/>
+          <w:sz w:val="22"/>
+        </w:rPr>
+        <w:t xml:space="preserve"> The output will be the digit (0-9) that the model predicts the image represents.</w:t>
+      </w:r>
+    </w:p>
+    <w:p>
+      <w:pPr>
+        <w:spacing w:after="0" w:line="240" w:lineRule="auto"/>
+        <w:rPr>
+          <w:rFonts w:ascii="Arial" w:eastAsia="Times New Roman" w:hAnsi="Arial" w:cs="Arial"/>
+          <w:color w:val="000000"/>
+          <w:sz w:val="22"/>
+        </w:rPr>
+      </w:pPr>
+    </w:p>
+    <w:p>
+      <w:pPr>
+        <w:spacing w:after="0" w:line="240" w:lineRule="auto"/>
+        <w:rPr>
+          <w:rFonts w:ascii="Arial" w:eastAsia="Times New Roman" w:hAnsi="Arial" w:cs="Arial"/>
+          <w:color w:val="000000"/>
+          <w:sz w:val="22"/>
+        </w:rPr>
+      </w:pPr>
+      <w:r>
+        <w:rPr>
+          <w:rFonts w:ascii="Arial" w:eastAsia="Times New Roman" w:hAnsi="Arial" w:cs="Arial"/>
+          <w:color w:val="000000"/>
+          <w:sz w:val="22"/>
+        </w:rPr>
+        <w:t xml:space="preserve">2. </w:t>
+      </w:r>
+      <w:r>
+        <w:rPr>
+          <w:rFonts w:ascii="Arial" w:eastAsia="Times New Roman" w:hAnsi="Arial" w:cs="Arial"/>
+          <w:b/>
+          <w:bCs/>
+          <w:color w:val="000000"/>
+          <w:sz w:val="22"/>
+        </w:rPr>
+        <w:t xml:space="preserve">**Fashion Item </w:t>
+      </w:r>
+      <w:proofErr w:type="gramStart"/>
+      <w:r>
+        <w:rPr>
+          <w:rFonts w:ascii="Arial" w:eastAsia="Times New Roman" w:hAnsi="Arial" w:cs="Arial"/>
+          <w:b/>
+          <w:bCs/>
+          <w:color w:val="000000"/>
+          <w:sz w:val="22"/>
+        </w:rPr>
+        <w:t>Classification:*</w:t>
+      </w:r>
+      <w:proofErr w:type="gramEnd"/>
+      <w:r>
+        <w:rPr>
+          <w:rFonts w:ascii="Arial" w:eastAsia="Times New Roman" w:hAnsi="Arial" w:cs="Arial"/>
+          <w:b/>
+          <w:bCs/>
+          <w:color w:val="000000"/>
+          <w:sz w:val="22"/>
+        </w:rPr>
+        <w:t>*</w:t>
+      </w:r>
+    </w:p>
+    <w:p>
+      <w:pPr>
+        <w:spacing w:after="0" w:line="240" w:lineRule="auto"/>
+        <w:rPr>
+          <w:rFonts w:ascii="Arial" w:eastAsia="Times New Roman" w:hAnsi="Arial" w:cs="Arial"/>
+          <w:color w:val="000000"/>
+          <w:sz w:val="22"/>
+        </w:rPr>
+      </w:pPr>
+      <w:r>
+        <w:rPr>
+          <w:rFonts w:ascii="Arial" w:eastAsia="Times New Roman" w:hAnsi="Arial" w:cs="Arial"/>
+          <w:color w:val="000000"/>
+          <w:sz w:val="22"/>
+        </w:rPr>
+        <w:t xml:space="preserve">   - </w:t>
+      </w:r>
+      <w:r>
+        <w:rPr>
+          <w:rFonts w:ascii="Arial" w:eastAsia="Times New Roman" w:hAnsi="Arial" w:cs="Arial"/>
+          <w:b/>
+          <w:bCs/>
+          <w:color w:val="000000"/>
+          <w:sz w:val="22"/>
+        </w:rPr>
+        <w:t>**</w:t>
+      </w:r>
+      <w:proofErr w:type="gramStart"/>
+      <w:r>
+        <w:rPr>
+          <w:rFonts w:ascii="Arial" w:eastAsia="Times New Roman" w:hAnsi="Arial" w:cs="Arial"/>
+          <w:b/>
+          <w:bCs/>
+          <w:color w:val="000000"/>
+          <w:sz w:val="22"/>
+        </w:rPr>
+        <w:t>Functionality:*</w:t>
+      </w:r>
+      <w:proofErr w:type="gramEnd"/>
+      <w:r>
+        <w:rPr>
+          <w:rFonts w:ascii="Arial" w:eastAsia="Times New Roman" w:hAnsi="Arial" w:cs="Arial"/>
+          <w:b/>
+          <w:bCs/>
+          <w:color w:val="000000"/>
+          <w:sz w:val="22"/>
+        </w:rPr>
+        <w:t>*</w:t>
+      </w:r>
+      <w:r>
+        <w:rPr>
+          <w:rFonts w:ascii="Arial" w:eastAsia="Times New Roman" w:hAnsi="Arial" w:cs="Arial"/>
+          <w:color w:val="000000"/>
+          <w:sz w:val="22"/>
+        </w:rPr>
+        <w:t xml:space="preserve"> The application should classify images of fashion items into one of 10 categories (T-shirt/top, Trouser, Pullover, Dress, Coat, Sandal, Shirt, Sneaker, Bag, Ankle boot).</w:t>
+      </w:r>
+    </w:p>
+    <w:p>
+      <w:pPr>
+        <w:spacing w:after="0" w:line="240" w:lineRule="auto"/>
+        <w:rPr>
+          <w:rFonts w:ascii="Arial" w:eastAsia="Times New Roman" w:hAnsi="Arial" w:cs="Arial"/>
+          <w:color w:val="000000"/>
+          <w:sz w:val="22"/>
+        </w:rPr>
+      </w:pPr>
+      <w:r>
+        <w:rPr>
+          <w:rFonts w:ascii="Arial" w:eastAsia="Times New Roman" w:hAnsi="Arial" w:cs="Arial"/>
+          <w:color w:val="000000"/>
+          <w:sz w:val="22"/>
+        </w:rPr>
+        <w:t xml:space="preserve">   - </w:t>
+      </w:r>
+      <w:r>
+        <w:rPr>
+          <w:rFonts w:ascii="Arial" w:eastAsia="Times New Roman" w:hAnsi="Arial" w:cs="Arial"/>
+          <w:b/>
+          <w:bCs/>
+          <w:color w:val="000000"/>
+          <w:sz w:val="22"/>
+        </w:rPr>
+        <w:t>**</w:t>
+      </w:r>
+      <w:proofErr w:type="gramStart"/>
+      <w:r>
+        <w:rPr>
+          <w:rFonts w:ascii="Arial" w:eastAsia="Times New Roman" w:hAnsi="Arial" w:cs="Arial"/>
+          <w:b/>
+          <w:bCs/>
+          <w:color w:val="000000"/>
+          <w:sz w:val="22"/>
+        </w:rPr>
+        <w:t>Input:*</w:t>
+      </w:r>
+      <w:proofErr w:type="gramEnd"/>
+      <w:r>
+        <w:rPr>
+          <w:rFonts w:ascii="Arial" w:eastAsia="Times New Roman" w:hAnsi="Arial" w:cs="Arial"/>
+          <w:b/>
+          <w:bCs/>
+          <w:color w:val="000000"/>
+          <w:sz w:val="22"/>
+        </w:rPr>
+        <w:t>*</w:t>
+      </w:r>
+      <w:r>
+        <w:rPr>
+          <w:rFonts w:ascii="Arial" w:eastAsia="Times New Roman" w:hAnsi="Arial" w:cs="Arial"/>
+          <w:color w:val="000000"/>
+          <w:sz w:val="22"/>
+        </w:rPr>
+        <w:t xml:space="preserve"> The input to the application will be images of fashion items. You can use the Fashion MNIST dataset available in </w:t>
+      </w:r>
+      <w:proofErr w:type="spellStart"/>
+      <w:r>
+        <w:rPr>
+          <w:rFonts w:ascii="Arial" w:eastAsia="Times New Roman" w:hAnsi="Arial" w:cs="Arial"/>
+          <w:color w:val="000000"/>
+          <w:sz w:val="22"/>
+        </w:rPr>
+        <w:t>Keras</w:t>
+      </w:r>
+      <w:proofErr w:type="spellEnd"/>
+      <w:r>
+        <w:rPr>
+          <w:rFonts w:ascii="Arial" w:eastAsia="Times New Roman" w:hAnsi="Arial" w:cs="Arial"/>
+          <w:color w:val="000000"/>
+          <w:sz w:val="22"/>
+        </w:rPr>
+        <w:t>.</w:t>
+      </w:r>
+    </w:p>
+    <w:p>
+      <w:pPr>
+        <w:spacing w:after="0" w:line="240" w:lineRule="auto"/>
+        <w:rPr>
+          <w:rFonts w:ascii="Arial" w:eastAsia="Times New Roman" w:hAnsi="Arial" w:cs="Arial"/>
+          <w:color w:val="000000"/>
+          <w:sz w:val="22"/>
+        </w:rPr>
+      </w:pPr>
+      <w:r>
+        <w:rPr>
+          <w:rFonts w:ascii="Arial" w:eastAsia="Times New Roman" w:hAnsi="Arial" w:cs="Arial"/>
+          <w:color w:val="000000"/>
+          <w:sz w:val="22"/>
+        </w:rPr>
+        <w:t xml:space="preserve">   - </w:t>
+      </w:r>
+      <w:r>
+        <w:rPr>
+          <w:rFonts w:ascii="Arial" w:eastAsia="Times New Roman" w:hAnsi="Arial" w:cs="Arial"/>
+          <w:b/>
+          <w:bCs/>
+          <w:color w:val="000000"/>
+          <w:sz w:val="22"/>
+        </w:rPr>
+        <w:t>**</w:t>
+      </w:r>
+      <w:proofErr w:type="gramStart"/>
+      <w:r>
+        <w:rPr>
+          <w:rFonts w:ascii="Arial" w:eastAsia="Times New Roman" w:hAnsi="Arial" w:cs="Arial"/>
+          <w:b/>
+          <w:bCs/>
+          <w:color w:val="000000"/>
+          <w:sz w:val="22"/>
+        </w:rPr>
+        <w:t>Output:*</w:t>
+      </w:r>
+      <w:proofErr w:type="gramEnd"/>
+      <w:r>
+        <w:rPr>
+          <w:rFonts w:ascii="Arial" w:eastAsia="Times New Roman" w:hAnsi="Arial" w:cs="Arial"/>
+          <w:b/>
+          <w:bCs/>
+          <w:color w:val="000000"/>
+          <w:sz w:val="22"/>
+        </w:rPr>
+        <w:t>*</w:t>
+      </w:r>
+      <w:r>
+        <w:rPr>
+          <w:rFonts w:ascii="Arial" w:eastAsia="Times New Roman" w:hAnsi="Arial" w:cs="Arial"/>
+          <w:color w:val="000000"/>
+          <w:sz w:val="22"/>
+        </w:rPr>
+        <w:t xml:space="preserve"> The output will be the category that the model predicts the image belongs to.</w:t>
+      </w:r>
+    </w:p>
+    <w:p>
+      <w:pPr>
+        <w:spacing w:after="0" w:line="240" w:lineRule="auto"/>
+        <w:rPr>
+          <w:rFonts w:ascii="Arial" w:eastAsia="Times New Roman" w:hAnsi="Arial" w:cs="Arial"/>
+          <w:color w:val="000000"/>
+          <w:sz w:val="22"/>
+        </w:rPr>
+      </w:pPr>
+    </w:p>
+    <w:p>
+      <w:pPr>
+        <w:spacing w:after="0" w:line="240" w:lineRule="auto"/>
+        <w:rPr>
+          <w:rFonts w:ascii="Arial" w:eastAsia="Times New Roman" w:hAnsi="Arial" w:cs="Arial"/>
+          <w:color w:val="000000"/>
+          <w:sz w:val="22"/>
+        </w:rPr>
+      </w:pPr>
+      <w:r>
+        <w:rPr>
+          <w:rFonts w:ascii="Arial" w:eastAsia="Times New Roman" w:hAnsi="Arial" w:cs="Arial"/>
+          <w:color w:val="000000"/>
+          <w:sz w:val="22"/>
+        </w:rPr>
+        <w:t xml:space="preserve">3. </w:t>
+      </w:r>
+      <w:r>
+        <w:rPr>
+          <w:rFonts w:ascii="Arial" w:eastAsia="Times New Roman" w:hAnsi="Arial" w:cs="Arial"/>
+          <w:b/>
+          <w:bCs/>
+          <w:color w:val="000000"/>
+          <w:sz w:val="22"/>
+        </w:rPr>
+        <w:t xml:space="preserve">**CIFAR-10 Image </w:t>
+      </w:r>
+      <w:proofErr w:type="gramStart"/>
+      <w:r>
+        <w:rPr>
+          <w:rFonts w:ascii="Arial" w:eastAsia="Times New Roman" w:hAnsi="Arial" w:cs="Arial"/>
+          <w:b/>
+          <w:bCs/>
+          <w:color w:val="000000"/>
+          <w:sz w:val="22"/>
+        </w:rPr>
+        <w:t>Classification:*</w:t>
+      </w:r>
+      <w:proofErr w:type="gramEnd"/>
+      <w:r>
+        <w:rPr>
+          <w:rFonts w:ascii="Arial" w:eastAsia="Times New Roman" w:hAnsi="Arial" w:cs="Arial"/>
+          <w:b/>
+          <w:bCs/>
+          <w:color w:val="000000"/>
+          <w:sz w:val="22"/>
+        </w:rPr>
+        <w:t>*</w:t>
+      </w:r>
+    </w:p>
+    <w:p>
+      <w:pPr>
+        <w:spacing w:after="0" w:line="240" w:lineRule="auto"/>
+        <w:rPr>
+          <w:rFonts w:ascii="Arial" w:eastAsia="Times New Roman" w:hAnsi="Arial" w:cs="Arial"/>
+          <w:color w:val="000000"/>
+          <w:sz w:val="22"/>
+        </w:rPr>
+      </w:pPr>
+      <w:r>
+        <w:rPr>
+          <w:rFonts w:ascii="Arial" w:eastAsia="Times New Roman" w:hAnsi="Arial" w:cs="Arial"/>
+          <w:color w:val="000000"/>
+          <w:sz w:val="22"/>
+        </w:rPr>
+        <w:t xml:space="preserve">   - </w:t>
+      </w:r>
+      <w:r>
+        <w:rPr>
+          <w:rFonts w:ascii="Arial" w:eastAsia="Times New Roman" w:hAnsi="Arial" w:cs="Arial"/>
+          <w:b/>
+          <w:bCs/>
+          <w:color w:val="000000"/>
+          <w:sz w:val="22"/>
+        </w:rPr>
+        <w:t>**</w:t>
+      </w:r>
+      <w:proofErr w:type="gramStart"/>
+      <w:r>
+        <w:rPr>
+          <w:rFonts w:ascii="Arial" w:eastAsia="Times New Roman" w:hAnsi="Arial" w:cs="Arial"/>
+          <w:b/>
+          <w:bCs/>
+          <w:color w:val="000000"/>
+          <w:sz w:val="22"/>
+        </w:rPr>
+        <w:t>Functionality:*</w:t>
+      </w:r>
+      <w:proofErr w:type="gramEnd"/>
+      <w:r>
+        <w:rPr>
+          <w:rFonts w:ascii="Arial" w:eastAsia="Times New Roman" w:hAnsi="Arial" w:cs="Arial"/>
+          <w:b/>
+          <w:bCs/>
+          <w:color w:val="000000"/>
+          <w:sz w:val="22"/>
+        </w:rPr>
+        <w:t>*</w:t>
+      </w:r>
+      <w:r>
+        <w:rPr>
+          <w:rFonts w:ascii="Arial" w:eastAsia="Times New Roman" w:hAnsi="Arial" w:cs="Arial"/>
+          <w:color w:val="000000"/>
+          <w:sz w:val="22"/>
+        </w:rPr>
+        <w:t xml:space="preserve"> The application should classify color images into one of 10 categories (airplane, automobile, bird, cat, deer, dog, frog, horse, ship, truck).</w:t>
+      </w:r>
+    </w:p>
+    <w:p>
+      <w:pPr>
+        <w:spacing w:after="0" w:line="240" w:lineRule="auto"/>
+        <w:rPr>
+          <w:rFonts w:ascii="Arial" w:eastAsia="Times New Roman" w:hAnsi="Arial" w:cs="Arial"/>
+          <w:color w:val="000000"/>
+          <w:sz w:val="22"/>
+        </w:rPr>
+      </w:pPr>
+      <w:r>
+        <w:rPr>
+          <w:rFonts w:ascii="Arial" w:eastAsia="Times New Roman" w:hAnsi="Arial" w:cs="Arial"/>
+          <w:color w:val="000000"/>
+          <w:sz w:val="22"/>
+        </w:rPr>
+        <w:t xml:space="preserve">   - </w:t>
+      </w:r>
+      <w:r>
+        <w:rPr>
+          <w:rFonts w:ascii="Arial" w:eastAsia="Times New Roman" w:hAnsi="Arial" w:cs="Arial"/>
+          <w:b/>
+          <w:bCs/>
+          <w:color w:val="000000"/>
+          <w:sz w:val="22"/>
+        </w:rPr>
+        <w:t>**</w:t>
+      </w:r>
+      <w:proofErr w:type="gramStart"/>
+      <w:r>
+        <w:rPr>
+          <w:rFonts w:ascii="Arial" w:eastAsia="Times New Roman" w:hAnsi="Arial" w:cs="Arial"/>
+          <w:b/>
+          <w:bCs/>
+          <w:color w:val="000000"/>
+          <w:sz w:val="22"/>
+        </w:rPr>
+        <w:t>Input:*</w:t>
+      </w:r>
+      <w:proofErr w:type="gramEnd"/>
+      <w:r>
+        <w:rPr>
+          <w:rFonts w:ascii="Arial" w:eastAsia="Times New Roman" w:hAnsi="Arial" w:cs="Arial"/>
+          <w:b/>
+          <w:bCs/>
+          <w:color w:val="000000"/>
+          <w:sz w:val="22"/>
+        </w:rPr>
+        <w:t>*</w:t>
+      </w:r>
+      <w:r>
+        <w:rPr>
+          <w:rFonts w:ascii="Arial" w:eastAsia="Times New Roman" w:hAnsi="Arial" w:cs="Arial"/>
+          <w:color w:val="000000"/>
+          <w:sz w:val="22"/>
+        </w:rPr>
+        <w:t xml:space="preserve"> The input to the application will be color images. You can use the CIFAR-10 dataset available in </w:t>
+      </w:r>
+      <w:proofErr w:type="spellStart"/>
+      <w:r>
+        <w:rPr>
+          <w:rFonts w:ascii="Arial" w:eastAsia="Times New Roman" w:hAnsi="Arial" w:cs="Arial"/>
+          <w:color w:val="000000"/>
+          <w:sz w:val="22"/>
+        </w:rPr>
+        <w:t>Keras</w:t>
+      </w:r>
+      <w:proofErr w:type="spellEnd"/>
+      <w:r>
+        <w:rPr>
+          <w:rFonts w:ascii="Arial" w:eastAsia="Times New Roman" w:hAnsi="Arial" w:cs="Arial"/>
+          <w:color w:val="000000"/>
+          <w:sz w:val="22"/>
+        </w:rPr>
+        <w:t>.</w:t>
+      </w:r>
+    </w:p>
+    <w:p>
+      <w:pPr>
+        <w:spacing w:after="0" w:line="240" w:lineRule="auto"/>
+        <w:rPr>
+          <w:rFonts w:ascii="Arial" w:eastAsia="Times New Roman" w:hAnsi="Arial" w:cs="Arial"/>
+          <w:color w:val="000000"/>
+          <w:sz w:val="22"/>
+        </w:rPr>
+      </w:pPr>
+      <w:r>
+        <w:rPr>
+          <w:rFonts w:ascii="Arial" w:eastAsia="Times New Roman" w:hAnsi="Arial" w:cs="Arial"/>
+          <w:color w:val="000000"/>
+          <w:sz w:val="22"/>
+        </w:rPr>
+        <w:t xml:space="preserve">   - </w:t>
+      </w:r>
+      <w:r>
+        <w:rPr>
+          <w:rFonts w:ascii="Arial" w:eastAsia="Times New Roman" w:hAnsi="Arial" w:cs="Arial"/>
+          <w:b/>
+          <w:bCs/>
+          <w:color w:val="000000"/>
+          <w:sz w:val="22"/>
+        </w:rPr>
+        <w:t>**</w:t>
+      </w:r>
+      <w:proofErr w:type="gramStart"/>
+      <w:r>
+        <w:rPr>
+          <w:rFonts w:ascii="Arial" w:eastAsia="Times New Roman" w:hAnsi="Arial" w:cs="Arial"/>
+          <w:b/>
+          <w:bCs/>
+          <w:color w:val="000000"/>
+          <w:sz w:val="22"/>
+        </w:rPr>
+        <w:t>Output:*</w:t>
+      </w:r>
+      <w:proofErr w:type="gramEnd"/>
+      <w:r>
+        <w:rPr>
+          <w:rFonts w:ascii="Arial" w:eastAsia="Times New Roman" w:hAnsi="Arial" w:cs="Arial"/>
+          <w:b/>
+          <w:bCs/>
+          <w:color w:val="000000"/>
+          <w:sz w:val="22"/>
+        </w:rPr>
+        <w:t>*</w:t>
+      </w:r>
+      <w:r>
+        <w:rPr>
+          <w:rFonts w:ascii="Arial" w:eastAsia="Times New Roman" w:hAnsi="Arial" w:cs="Arial"/>
+          <w:color w:val="000000"/>
+          <w:sz w:val="22"/>
+        </w:rPr>
+        <w:t xml:space="preserve"> The output will be the category that the model predicts the image belongs to.</w:t>
+      </w:r>
+    </w:p>
+    <w:p>
+      <w:pPr>
+        <w:spacing w:after="0" w:line="240" w:lineRule="auto"/>
+        <w:rPr>
+          <w:rFonts w:ascii="Arial" w:eastAsia="Times New Roman" w:hAnsi="Arial" w:cs="Arial"/>
+          <w:color w:val="000000"/>
+          <w:sz w:val="22"/>
+        </w:rPr>
+      </w:pPr>
+    </w:p>
+    <w:p>
+      <w:pPr>
+        <w:spacing w:after="0" w:line="240" w:lineRule="auto"/>
+        <w:rPr>
+          <w:rFonts w:ascii="Arial" w:eastAsia="Times New Roman" w:hAnsi="Arial" w:cs="Arial"/>
+          <w:color w:val="000000"/>
+          <w:sz w:val="22"/>
+        </w:rPr>
+      </w:pPr>
+      <w:r>
+        <w:rPr>
+          <w:rFonts w:ascii="Arial" w:eastAsia="Times New Roman" w:hAnsi="Arial" w:cs="Arial"/>
+          <w:color w:val="000000"/>
+          <w:sz w:val="22"/>
+        </w:rPr>
+        <w:t xml:space="preserve">4. </w:t>
+      </w:r>
+      <w:r>
+        <w:rPr>
+          <w:rFonts w:ascii="Arial" w:eastAsia="Times New Roman" w:hAnsi="Arial" w:cs="Arial"/>
+          <w:b/>
+          <w:bCs/>
+          <w:color w:val="000000"/>
+          <w:sz w:val="22"/>
+        </w:rPr>
+        <w:t xml:space="preserve">**Sentiment Analysis from </w:t>
+      </w:r>
+      <w:proofErr w:type="gramStart"/>
+      <w:r>
+        <w:rPr>
+          <w:rFonts w:ascii="Arial" w:eastAsia="Times New Roman" w:hAnsi="Arial" w:cs="Arial"/>
+          <w:b/>
+          <w:bCs/>
+          <w:color w:val="000000"/>
+          <w:sz w:val="22"/>
+        </w:rPr>
+        <w:t>Text:*</w:t>
+      </w:r>
+      <w:proofErr w:type="gramEnd"/>
+      <w:r>
+        <w:rPr>
+          <w:rFonts w:ascii="Arial" w:eastAsia="Times New Roman" w:hAnsi="Arial" w:cs="Arial"/>
+          <w:b/>
+          <w:bCs/>
+          <w:color w:val="000000"/>
+          <w:sz w:val="22"/>
+        </w:rPr>
+        <w:t>*</w:t>
+      </w:r>
+    </w:p>
+    <w:p>
+      <w:pPr>
+        <w:spacing w:after="0" w:line="240" w:lineRule="auto"/>
+        <w:rPr>
+          <w:rFonts w:ascii="Arial" w:eastAsia="Times New Roman" w:hAnsi="Arial" w:cs="Arial"/>
+          <w:color w:val="000000"/>
+          <w:sz w:val="22"/>
+        </w:rPr>
+      </w:pPr>
+      <w:r>
+        <w:rPr>
+          <w:rFonts w:ascii="Arial" w:eastAsia="Times New Roman" w:hAnsi="Arial" w:cs="Arial"/>
+          <w:color w:val="000000"/>
+          <w:sz w:val="22"/>
+        </w:rPr>
+        <w:t xml:space="preserve">   - </w:t>
+      </w:r>
+      <w:r>
+        <w:rPr>
+          <w:rFonts w:ascii="Arial" w:eastAsia="Times New Roman" w:hAnsi="Arial" w:cs="Arial"/>
+          <w:b/>
+          <w:bCs/>
+          <w:color w:val="000000"/>
+          <w:sz w:val="22"/>
+        </w:rPr>
+        <w:t>**</w:t>
+      </w:r>
+      <w:proofErr w:type="gramStart"/>
+      <w:r>
+        <w:rPr>
+          <w:rFonts w:ascii="Arial" w:eastAsia="Times New Roman" w:hAnsi="Arial" w:cs="Arial"/>
+          <w:b/>
+          <w:bCs/>
+          <w:color w:val="000000"/>
+          <w:sz w:val="22"/>
+        </w:rPr>
+        <w:t>Functionality:*</w:t>
+      </w:r>
+      <w:proofErr w:type="gramEnd"/>
+      <w:r>
+        <w:rPr>
+          <w:rFonts w:ascii="Arial" w:eastAsia="Times New Roman" w:hAnsi="Arial" w:cs="Arial"/>
+          <w:b/>
+          <w:bCs/>
+          <w:color w:val="000000"/>
+          <w:sz w:val="22"/>
+        </w:rPr>
+        <w:t>*</w:t>
+      </w:r>
+      <w:r>
+        <w:rPr>
+          <w:rFonts w:ascii="Arial" w:eastAsia="Times New Roman" w:hAnsi="Arial" w:cs="Arial"/>
+          <w:color w:val="000000"/>
+          <w:sz w:val="22"/>
+        </w:rPr>
+        <w:t xml:space="preserve"> The application should predict the sentiment (positive or negative) of a movie review.</w:t>
+      </w:r>
+    </w:p>
+    <w:p>
+      <w:pPr>
+        <w:spacing w:after="0" w:line="240" w:lineRule="auto"/>
+        <w:rPr>
+          <w:rFonts w:ascii="Arial" w:eastAsia="Times New Roman" w:hAnsi="Arial" w:cs="Arial"/>
+          <w:color w:val="000000"/>
+          <w:sz w:val="22"/>
+        </w:rPr>
+      </w:pPr>
+      <w:r>
+        <w:rPr>
+          <w:rFonts w:ascii="Arial" w:eastAsia="Times New Roman" w:hAnsi="Arial" w:cs="Arial"/>
+          <w:color w:val="000000"/>
+          <w:sz w:val="22"/>
+        </w:rPr>
+        <w:lastRenderedPageBreak/>
+        <w:t xml:space="preserve">   - </w:t>
+      </w:r>
+      <w:r>
+        <w:rPr>
+          <w:rFonts w:ascii="Arial" w:eastAsia="Times New Roman" w:hAnsi="Arial" w:cs="Arial"/>
+          <w:b/>
+          <w:bCs/>
+          <w:color w:val="000000"/>
+          <w:sz w:val="22"/>
+        </w:rPr>
+        <w:t>**</w:t>
+      </w:r>
+      <w:proofErr w:type="gramStart"/>
+      <w:r>
+        <w:rPr>
+          <w:rFonts w:ascii="Arial" w:eastAsia="Times New Roman" w:hAnsi="Arial" w:cs="Arial"/>
+          <w:b/>
+          <w:bCs/>
+          <w:color w:val="000000"/>
+          <w:sz w:val="22"/>
+        </w:rPr>
+        <w:t>Input:*</w:t>
+      </w:r>
+      <w:proofErr w:type="gramEnd"/>
+      <w:r>
+        <w:rPr>
+          <w:rFonts w:ascii="Arial" w:eastAsia="Times New Roman" w:hAnsi="Arial" w:cs="Arial"/>
+          <w:b/>
+          <w:bCs/>
+          <w:color w:val="000000"/>
+          <w:sz w:val="22"/>
+        </w:rPr>
+        <w:t>*</w:t>
+      </w:r>
+      <w:r>
+        <w:rPr>
+          <w:rFonts w:ascii="Arial" w:eastAsia="Times New Roman" w:hAnsi="Arial" w:cs="Arial"/>
+          <w:color w:val="000000"/>
+          <w:sz w:val="22"/>
+        </w:rPr>
+        <w:t xml:space="preserve"> The input to the application will be text of movie reviews. You can use the IMDB dataset available in </w:t>
+      </w:r>
+      <w:proofErr w:type="spellStart"/>
+      <w:r>
+        <w:rPr>
+          <w:rFonts w:ascii="Arial" w:eastAsia="Times New Roman" w:hAnsi="Arial" w:cs="Arial"/>
+          <w:color w:val="000000"/>
+          <w:sz w:val="22"/>
+        </w:rPr>
+        <w:t>Keras</w:t>
+      </w:r>
+      <w:proofErr w:type="spellEnd"/>
+      <w:r>
+        <w:rPr>
+          <w:rFonts w:ascii="Arial" w:eastAsia="Times New Roman" w:hAnsi="Arial" w:cs="Arial"/>
+          <w:color w:val="000000"/>
+          <w:sz w:val="22"/>
+        </w:rPr>
+        <w:t>. Note that while this is not a typical application for CNNs, they can be used for this task by treating the text as a 1D "image".</w:t>
+      </w:r>
+    </w:p>
+    <w:p>
+      <w:pPr>
+        <w:spacing w:after="0" w:line="240" w:lineRule="auto"/>
+        <w:rPr>
+          <w:rFonts w:ascii="Arial" w:eastAsia="Times New Roman" w:hAnsi="Arial" w:cs="Arial"/>
+          <w:color w:val="000000"/>
+          <w:sz w:val="22"/>
+        </w:rPr>
+      </w:pPr>
+      <w:r>
+        <w:rPr>
+          <w:rFonts w:ascii="Arial" w:eastAsia="Times New Roman" w:hAnsi="Arial" w:cs="Arial"/>
+          <w:color w:val="000000"/>
+          <w:sz w:val="22"/>
+        </w:rPr>
+        <w:t xml:space="preserve">   - </w:t>
+      </w:r>
+      <w:r>
+        <w:rPr>
+          <w:rFonts w:ascii="Arial" w:eastAsia="Times New Roman" w:hAnsi="Arial" w:cs="Arial"/>
+          <w:b/>
+          <w:bCs/>
+          <w:color w:val="000000"/>
+          <w:sz w:val="22"/>
+        </w:rPr>
+        <w:t>**</w:t>
+      </w:r>
+      <w:proofErr w:type="gramStart"/>
+      <w:r>
+        <w:rPr>
+          <w:rFonts w:ascii="Arial" w:eastAsia="Times New Roman" w:hAnsi="Arial" w:cs="Arial"/>
+          <w:b/>
+          <w:bCs/>
+          <w:color w:val="000000"/>
+          <w:sz w:val="22"/>
+        </w:rPr>
+        <w:t>Output:*</w:t>
+      </w:r>
+      <w:proofErr w:type="gramEnd"/>
+      <w:r>
+        <w:rPr>
+          <w:rFonts w:ascii="Arial" w:eastAsia="Times New Roman" w:hAnsi="Arial" w:cs="Arial"/>
+          <w:b/>
+          <w:bCs/>
+          <w:color w:val="000000"/>
+          <w:sz w:val="22"/>
+        </w:rPr>
+        <w:t>*</w:t>
+      </w:r>
+      <w:r>
+        <w:rPr>
+          <w:rFonts w:ascii="Arial" w:eastAsia="Times New Roman" w:hAnsi="Arial" w:cs="Arial"/>
+          <w:color w:val="000000"/>
+          <w:sz w:val="22"/>
+        </w:rPr>
+        <w:t xml:space="preserve"> The output will be the sentiment (positive or negative) that the model predicts for the review.</w:t>
+      </w:r>
+    </w:p>
+    <w:p>
+      <w:pPr>
+        <w:spacing w:after="0" w:line="240" w:lineRule="auto"/>
+        <w:rPr>
+          <w:rFonts w:ascii="Arial" w:eastAsia="Times New Roman" w:hAnsi="Arial" w:cs="Arial"/>
+          <w:color w:val="000000"/>
+          <w:sz w:val="22"/>
+        </w:rPr>
+      </w:pPr>
+    </w:p>
+    <w:p>
+      <w:pPr>
+        <w:spacing w:after="0" w:line="240" w:lineRule="auto"/>
+        <w:rPr>
+          <w:rFonts w:ascii="Arial" w:eastAsia="Times New Roman" w:hAnsi="Arial" w:cs="Arial"/>
+          <w:color w:val="000000"/>
+          <w:sz w:val="22"/>
+        </w:rPr>
+      </w:pPr>
+      <w:r>
+        <w:rPr>
+          <w:rFonts w:ascii="Arial" w:eastAsia="Times New Roman" w:hAnsi="Arial" w:cs="Arial"/>
+          <w:color w:val="000000"/>
+          <w:sz w:val="22"/>
+        </w:rPr>
+        <w:t xml:space="preserve">Each of these applications would involve training a CNN on the respective dataset, and then using the trained model to make predictions on new data. The exact architecture of the CNN would likely be different for each </w:t>
+      </w:r>
+      <w:proofErr w:type="gramStart"/>
+      <w:r>
+        <w:rPr>
+          <w:rFonts w:ascii="Arial" w:eastAsia="Times New Roman" w:hAnsi="Arial" w:cs="Arial"/>
+          <w:color w:val="000000"/>
+          <w:sz w:val="22"/>
+        </w:rPr>
+        <w:t>application, and</w:t>
+      </w:r>
+      <w:proofErr w:type="gramEnd"/>
+      <w:r>
+        <w:rPr>
+          <w:rFonts w:ascii="Arial" w:eastAsia="Times New Roman" w:hAnsi="Arial" w:cs="Arial"/>
+          <w:color w:val="000000"/>
+          <w:sz w:val="22"/>
+        </w:rPr>
+        <w:t xml:space="preserve"> would need to be determined through experimentation.</w:t>
+      </w:r>
+      <w:bookmarkEnd w:id="2"/>
     </w:p>
     <w:p>
       <w:pPr>
@@ -9655,7 +11577,7 @@
         <w:rPr>
           <w:noProof/>
         </w:rPr>
-        <w:object w:dxaOrig="9854" w:dyaOrig="3945" w14:anchorId="33012E77">
+        <w:object w:dxaOrig="9854" w:dyaOrig="3945" w14:anchorId="23C9E7DC">
           <v:shapetype id="_x0000_t75" coordsize="21600,21600" o:spt="75" o:preferrelative="t" path="m@4@5l@4@11@9@11@9@5xe" filled="f" stroked="f">
             <v:stroke joinstyle="miter"/>
             <v:formulas>
@@ -9678,7 +11600,7 @@
           <v:shape id="_x0000_i1025" type="#_x0000_t75" alt="" style="width:493.2pt;height:196.45pt;mso-width-percent:0;mso-height-percent:0;mso-width-percent:0;mso-height-percent:0" o:ole="">
             <v:imagedata r:id="rId15" o:title=""/>
           </v:shape>
-          <o:OLEObject Type="Embed" ProgID="Excel.Sheet.12" ShapeID="_x0000_i1025" DrawAspect="Content" ObjectID="_1778010818" r:id="rId16"/>
+          <o:OLEObject Type="Embed" ProgID="Excel.Sheet.12" ShapeID="_x0000_i1025" DrawAspect="Content" ObjectID="_1778069820" r:id="rId16"/>
         </w:object>
       </w:r>
     </w:p>
@@ -9712,6 +11634,7 @@
         <w:rPr>
           <w:rFonts w:ascii="Times New Roman" w:hAnsi="Times New Roman" w:cs="Times New Roman"/>
         </w:rPr>
+        <w:lastRenderedPageBreak/>
         <w:t>Appendix 2</w:t>
       </w:r>
       <w:r>
@@ -12126,7 +14049,6 @@
   <w:style w:type="character" w:default="1" w:styleId="DefaultParagraphFont">
     <w:name w:val="Default Paragraph Font"/>
     <w:uiPriority w:val="1"/>
-    <w:semiHidden/>
     <w:unhideWhenUsed/>
   </w:style>
   <w:style w:type="table" w:default="1" w:styleId="TableNormal">
@@ -13238,7 +15160,7 @@
 </file>
 
 <file path=customXml/itemProps4.xml><?xml version="1.0" encoding="utf-8"?>
-<ds:datastoreItem xmlns:ds="http://schemas.openxmlformats.org/officeDocument/2006/customXml" ds:itemID="{3E177A1C-2CA3-F74D-9F8B-D89BF4DA7EA0}">
+<ds:datastoreItem xmlns:ds="http://schemas.openxmlformats.org/officeDocument/2006/customXml" ds:itemID="{E3DE99DD-20AB-1C41-9E95-D80B0884949A}">
   <ds:schemaRefs>
     <ds:schemaRef ds:uri="http://schemas.openxmlformats.org/officeDocument/2006/bibliography"/>
   </ds:schemaRefs>

</xml_diff>

<commit_message>
working on part 2
</commit_message>
<xml_diff>
--- a/module_3/metcs767_Assignment3_CNN.docx
+++ b/module_3/metcs767_Assignment3_CNN.docx
@@ -923,6 +923,14 @@
     </w:sdt>
     <w:sdt>
       <w:sdtPr>
+        <w:rPr>
+          <w:rFonts w:ascii="Times New Roman" w:eastAsiaTheme="minorHAnsi" w:hAnsi="Times New Roman" w:cstheme="minorBidi"/>
+          <w:b w:val="0"/>
+          <w:bCs w:val="0"/>
+          <w:color w:val="auto"/>
+          <w:sz w:val="24"/>
+          <w:szCs w:val="22"/>
+        </w:rPr>
         <w:id w:val="-1274701552"/>
         <w:docPartObj>
           <w:docPartGallery w:val="Table of Contents"/>
@@ -931,11 +939,7 @@
       </w:sdtPr>
       <w:sdtEndPr>
         <w:rPr>
-          <w:rFonts w:ascii="Times New Roman" w:eastAsiaTheme="minorHAnsi" w:hAnsi="Times New Roman" w:cstheme="minorBidi"/>
           <w:noProof/>
-          <w:color w:val="auto"/>
-          <w:sz w:val="24"/>
-          <w:szCs w:val="22"/>
         </w:rPr>
       </w:sdtEndPr>
       <w:sdtContent>
@@ -9667,13 +9671,319 @@
           <w:sz w:val="24"/>
         </w:rPr>
       </w:pPr>
-      <w:r>
+    </w:p>
+    <w:p>
+      <w:pPr>
+        <w:pStyle w:val="body"/>
+        <w:spacing w:before="0" w:beforeAutospacing="0"/>
         <w:rPr>
           <w:rFonts w:ascii="Times New Roman" w:hAnsi="Times New Roman" w:cs="Times New Roman"/>
           <w:color w:val="auto"/>
           <w:sz w:val="24"/>
         </w:rPr>
-        <w:t>your response replaces this</w:t>
+      </w:pPr>
+      <w:r>
+        <w:rPr>
+          <w:rFonts w:ascii="Times New Roman" w:hAnsi="Times New Roman" w:cs="Times New Roman"/>
+          <w:color w:val="auto"/>
+          <w:sz w:val="24"/>
+        </w:rPr>
+        <w:t>The Fashion Classifier CNN</w:t>
+      </w:r>
+    </w:p>
+    <w:p>
+      <w:pPr>
+        <w:pStyle w:val="body"/>
+        <w:rPr>
+          <w:rFonts w:ascii="Times New Roman" w:hAnsi="Times New Roman" w:cs="Times New Roman"/>
+          <w:sz w:val="24"/>
+          <w:szCs w:val="24"/>
+        </w:rPr>
+      </w:pPr>
+      <w:r>
+        <w:rPr>
+          <w:rFonts w:ascii="Times New Roman" w:hAnsi="Times New Roman" w:cs="Times New Roman"/>
+          <w:b/>
+          <w:bCs/>
+          <w:sz w:val="24"/>
+          <w:szCs w:val="24"/>
+        </w:rPr>
+        <w:t>Requirements:</w:t>
+      </w:r>
+    </w:p>
+    <w:p>
+      <w:pPr>
+        <w:pStyle w:val="body"/>
+        <w:numPr>
+          <w:ilvl w:val="0"/>
+          <w:numId w:val="17"/>
+        </w:numPr>
+        <w:rPr>
+          <w:rFonts w:ascii="Times New Roman" w:hAnsi="Times New Roman" w:cs="Times New Roman"/>
+          <w:sz w:val="24"/>
+          <w:szCs w:val="24"/>
+        </w:rPr>
+      </w:pPr>
+      <w:r>
+        <w:rPr>
+          <w:rFonts w:ascii="Times New Roman" w:hAnsi="Times New Roman" w:cs="Times New Roman"/>
+          <w:b/>
+          <w:bCs/>
+          <w:sz w:val="24"/>
+          <w:szCs w:val="24"/>
+        </w:rPr>
+        <w:t>Data Loading and Preprocessing:</w:t>
+      </w:r>
+      <w:r>
+        <w:rPr>
+          <w:rFonts w:ascii="Times New Roman" w:hAnsi="Times New Roman" w:cs="Times New Roman"/>
+          <w:sz w:val="24"/>
+          <w:szCs w:val="24"/>
+        </w:rPr>
+        <w:t xml:space="preserve"> The application should load the Fashion MNIST dataset from </w:t>
+      </w:r>
+      <w:proofErr w:type="spellStart"/>
+      <w:r>
+        <w:rPr>
+          <w:rFonts w:ascii="Times New Roman" w:hAnsi="Times New Roman" w:cs="Times New Roman"/>
+          <w:sz w:val="24"/>
+          <w:szCs w:val="24"/>
+        </w:rPr>
+        <w:t>Keras</w:t>
+      </w:r>
+      <w:proofErr w:type="spellEnd"/>
+      <w:r>
+        <w:rPr>
+          <w:rFonts w:ascii="Times New Roman" w:hAnsi="Times New Roman" w:cs="Times New Roman"/>
+          <w:sz w:val="24"/>
+          <w:szCs w:val="24"/>
+        </w:rPr>
+        <w:t xml:space="preserve"> datasets. The data should be preprocessed by normalizing the pixel values of the images to be between 0 and 1. The labels should be one-hot encoded.</w:t>
+      </w:r>
+    </w:p>
+    <w:p>
+      <w:pPr>
+        <w:pStyle w:val="body"/>
+        <w:numPr>
+          <w:ilvl w:val="0"/>
+          <w:numId w:val="17"/>
+        </w:numPr>
+        <w:rPr>
+          <w:rFonts w:ascii="Times New Roman" w:hAnsi="Times New Roman" w:cs="Times New Roman"/>
+          <w:sz w:val="24"/>
+          <w:szCs w:val="24"/>
+        </w:rPr>
+      </w:pPr>
+      <w:r>
+        <w:rPr>
+          <w:rFonts w:ascii="Times New Roman" w:hAnsi="Times New Roman" w:cs="Times New Roman"/>
+          <w:b/>
+          <w:bCs/>
+          <w:sz w:val="24"/>
+          <w:szCs w:val="24"/>
+        </w:rPr>
+        <w:lastRenderedPageBreak/>
+        <w:t>Model Building:</w:t>
+      </w:r>
+      <w:r>
+        <w:rPr>
+          <w:rFonts w:ascii="Times New Roman" w:hAnsi="Times New Roman" w:cs="Times New Roman"/>
+          <w:sz w:val="24"/>
+          <w:szCs w:val="24"/>
+        </w:rPr>
+        <w:t> The application should build a CNN model. The model should have at least one convolutional layer for feature extraction, followed by pooling layers for dimensionality reduction. It should also include a fully connected layer for classification.</w:t>
+      </w:r>
+    </w:p>
+    <w:p>
+      <w:pPr>
+        <w:pStyle w:val="body"/>
+        <w:numPr>
+          <w:ilvl w:val="0"/>
+          <w:numId w:val="17"/>
+        </w:numPr>
+        <w:rPr>
+          <w:rFonts w:ascii="Times New Roman" w:hAnsi="Times New Roman" w:cs="Times New Roman"/>
+          <w:sz w:val="24"/>
+          <w:szCs w:val="24"/>
+        </w:rPr>
+      </w:pPr>
+      <w:r>
+        <w:rPr>
+          <w:rFonts w:ascii="Times New Roman" w:hAnsi="Times New Roman" w:cs="Times New Roman"/>
+          <w:b/>
+          <w:bCs/>
+          <w:sz w:val="24"/>
+          <w:szCs w:val="24"/>
+        </w:rPr>
+        <w:t>Training:</w:t>
+      </w:r>
+      <w:r>
+        <w:rPr>
+          <w:rFonts w:ascii="Times New Roman" w:hAnsi="Times New Roman" w:cs="Times New Roman"/>
+          <w:sz w:val="24"/>
+          <w:szCs w:val="24"/>
+        </w:rPr>
+        <w:t> The application should train the model using the training data. It should use an appropriate optimizer, loss function, and metrics. The training process should include a validation set to monitor the model's performance during training.</w:t>
+      </w:r>
+    </w:p>
+    <w:p>
+      <w:pPr>
+        <w:pStyle w:val="body"/>
+        <w:numPr>
+          <w:ilvl w:val="0"/>
+          <w:numId w:val="17"/>
+        </w:numPr>
+        <w:rPr>
+          <w:rFonts w:ascii="Times New Roman" w:hAnsi="Times New Roman" w:cs="Times New Roman"/>
+          <w:sz w:val="24"/>
+          <w:szCs w:val="24"/>
+        </w:rPr>
+      </w:pPr>
+      <w:r>
+        <w:rPr>
+          <w:rFonts w:ascii="Times New Roman" w:hAnsi="Times New Roman" w:cs="Times New Roman"/>
+          <w:b/>
+          <w:bCs/>
+          <w:sz w:val="24"/>
+          <w:szCs w:val="24"/>
+        </w:rPr>
+        <w:t>Evaluation and Prediction:</w:t>
+      </w:r>
+      <w:r>
+        <w:rPr>
+          <w:rFonts w:ascii="Times New Roman" w:hAnsi="Times New Roman" w:cs="Times New Roman"/>
+          <w:sz w:val="24"/>
+          <w:szCs w:val="24"/>
+        </w:rPr>
+        <w:t> The application should evaluate the model's performance on the test data. It should also be able to take an input image, preprocess it, and use the trained model to predict the fashion item in the image.</w:t>
+      </w:r>
+    </w:p>
+    <w:p>
+      <w:pPr>
+        <w:pStyle w:val="body"/>
+        <w:rPr>
+          <w:rFonts w:ascii="Times New Roman" w:hAnsi="Times New Roman" w:cs="Times New Roman"/>
+          <w:sz w:val="24"/>
+          <w:szCs w:val="24"/>
+        </w:rPr>
+      </w:pPr>
+      <w:r>
+        <w:rPr>
+          <w:rFonts w:ascii="Times New Roman" w:hAnsi="Times New Roman" w:cs="Times New Roman"/>
+          <w:b/>
+          <w:bCs/>
+          <w:sz w:val="24"/>
+          <w:szCs w:val="24"/>
+        </w:rPr>
+        <w:t>Input:</w:t>
+      </w:r>
+    </w:p>
+    <w:p>
+      <w:pPr>
+        <w:pStyle w:val="body"/>
+        <w:rPr>
+          <w:rFonts w:ascii="Times New Roman" w:hAnsi="Times New Roman" w:cs="Times New Roman"/>
+          <w:sz w:val="24"/>
+          <w:szCs w:val="24"/>
+        </w:rPr>
+      </w:pPr>
+      <w:r>
+        <w:rPr>
+          <w:rFonts w:ascii="Times New Roman" w:hAnsi="Times New Roman" w:cs="Times New Roman"/>
+          <w:sz w:val="24"/>
+          <w:szCs w:val="24"/>
+        </w:rPr>
+        <w:t>The input to the application is the Fashion MNIST dataset, which consists of 60,000 28x28 grayscale images of 10 fashion categories, along with a test set of 10,000 images. Each image is represented as a 28x28 array with pixel values ranging from 0 to 255.</w:t>
+      </w:r>
+    </w:p>
+    <w:p>
+      <w:pPr>
+        <w:pStyle w:val="body"/>
+        <w:rPr>
+          <w:rFonts w:ascii="Times New Roman" w:hAnsi="Times New Roman" w:cs="Times New Roman"/>
+          <w:sz w:val="24"/>
+          <w:szCs w:val="24"/>
+        </w:rPr>
+      </w:pPr>
+      <w:r>
+        <w:rPr>
+          <w:rFonts w:ascii="Times New Roman" w:hAnsi="Times New Roman" w:cs="Times New Roman"/>
+          <w:sz w:val="24"/>
+          <w:szCs w:val="24"/>
+        </w:rPr>
+        <w:t xml:space="preserve">Once the model is trained, the input will be any fashion item image converted into the </w:t>
+      </w:r>
+      <w:r>
+        <w:rPr>
+          <w:rFonts w:ascii="Times New Roman" w:hAnsi="Times New Roman" w:cs="Times New Roman"/>
+          <w:sz w:val="24"/>
+          <w:szCs w:val="24"/>
+        </w:rPr>
+        <w:t>28x28 array with pixel values ranging from 0 to 255</w:t>
+      </w:r>
+      <w:r>
+        <w:rPr>
+          <w:rFonts w:ascii="Times New Roman" w:hAnsi="Times New Roman" w:cs="Times New Roman"/>
+          <w:sz w:val="24"/>
+          <w:szCs w:val="24"/>
+        </w:rPr>
+        <w:t>.</w:t>
+      </w:r>
+    </w:p>
+    <w:p>
+      <w:pPr>
+        <w:pStyle w:val="body"/>
+        <w:rPr>
+          <w:rFonts w:ascii="Times New Roman" w:hAnsi="Times New Roman" w:cs="Times New Roman"/>
+          <w:sz w:val="24"/>
+          <w:szCs w:val="24"/>
+        </w:rPr>
+      </w:pPr>
+      <w:r>
+        <w:rPr>
+          <w:rFonts w:ascii="Times New Roman" w:hAnsi="Times New Roman" w:cs="Times New Roman"/>
+          <w:b/>
+          <w:bCs/>
+          <w:sz w:val="24"/>
+          <w:szCs w:val="24"/>
+        </w:rPr>
+        <w:t>Output:</w:t>
+      </w:r>
+    </w:p>
+    <w:p>
+      <w:pPr>
+        <w:pStyle w:val="body"/>
+        <w:rPr>
+          <w:rFonts w:ascii="Times New Roman" w:hAnsi="Times New Roman" w:cs="Times New Roman"/>
+          <w:sz w:val="24"/>
+          <w:szCs w:val="24"/>
+        </w:rPr>
+      </w:pPr>
+      <w:r>
+        <w:rPr>
+          <w:rFonts w:ascii="Times New Roman" w:hAnsi="Times New Roman" w:cs="Times New Roman"/>
+          <w:sz w:val="24"/>
+          <w:szCs w:val="24"/>
+        </w:rPr>
+        <w:t>The output of the application is the classification of the input images. For each input image, the application should output a list of probabilities for the 10 fashion categories. The category with the highest probability is the model's prediction for the input image.</w:t>
+      </w:r>
+    </w:p>
+    <w:p>
+      <w:pPr>
+        <w:pStyle w:val="body"/>
+        <w:rPr>
+          <w:rFonts w:ascii="Times New Roman" w:hAnsi="Times New Roman" w:cs="Times New Roman"/>
+          <w:sz w:val="24"/>
+          <w:szCs w:val="24"/>
+        </w:rPr>
+      </w:pPr>
+      <w:r>
+        <w:rPr>
+          <w:rFonts w:ascii="Times New Roman" w:hAnsi="Times New Roman" w:cs="Times New Roman"/>
+          <w:sz w:val="24"/>
+          <w:szCs w:val="24"/>
+        </w:rPr>
+        <w:t>Once the application is trained, the output can be applied to any new fashion item image.</w:t>
       </w:r>
     </w:p>
     <w:p>
@@ -9746,13 +10056,135 @@
           <w:sz w:val="24"/>
         </w:rPr>
       </w:pPr>
-      <w:r>
+    </w:p>
+    <w:p>
+      <w:pPr>
+        <w:pStyle w:val="body"/>
         <w:rPr>
           <w:rFonts w:ascii="Times New Roman" w:hAnsi="Times New Roman" w:cs="Times New Roman"/>
           <w:color w:val="auto"/>
           <w:sz w:val="24"/>
         </w:rPr>
-        <w:t>your response replaces this</w:t>
+      </w:pPr>
+      <w:r>
+        <w:rPr>
+          <w:rFonts w:ascii="Times New Roman" w:hAnsi="Times New Roman" w:cs="Times New Roman"/>
+          <w:color w:val="auto"/>
+          <w:sz w:val="24"/>
+        </w:rPr>
+        <w:t xml:space="preserve">Input: A 28x28 grayscale image of a T-shirt/top. </w:t>
+      </w:r>
+    </w:p>
+    <w:p>
+      <w:pPr>
+        <w:pStyle w:val="body"/>
+        <w:rPr>
+          <w:rFonts w:ascii="Times New Roman" w:hAnsi="Times New Roman" w:cs="Times New Roman"/>
+          <w:color w:val="auto"/>
+          <w:sz w:val="24"/>
+        </w:rPr>
+      </w:pPr>
+      <w:r>
+        <w:rPr>
+          <w:rFonts w:ascii="Times New Roman" w:hAnsi="Times New Roman" w:cs="Times New Roman"/>
+          <w:color w:val="auto"/>
+          <w:sz w:val="24"/>
+        </w:rPr>
+        <w:t>Output: The label 0 (T-shirt/top).</w:t>
+      </w:r>
+    </w:p>
+    <w:p>
+      <w:pPr>
+        <w:pStyle w:val="body"/>
+        <w:rPr>
+          <w:rFonts w:ascii="Times New Roman" w:hAnsi="Times New Roman" w:cs="Times New Roman"/>
+          <w:color w:val="auto"/>
+          <w:sz w:val="24"/>
+        </w:rPr>
+      </w:pPr>
+    </w:p>
+    <w:p>
+      <w:pPr>
+        <w:pStyle w:val="body"/>
+        <w:rPr>
+          <w:rFonts w:ascii="Times New Roman" w:hAnsi="Times New Roman" w:cs="Times New Roman"/>
+          <w:color w:val="auto"/>
+          <w:sz w:val="24"/>
+        </w:rPr>
+      </w:pPr>
+      <w:r>
+        <w:rPr>
+          <w:rFonts w:ascii="Times New Roman" w:hAnsi="Times New Roman" w:cs="Times New Roman"/>
+          <w:color w:val="auto"/>
+          <w:sz w:val="24"/>
+        </w:rPr>
+        <w:t xml:space="preserve">Input: A 28x28 grayscale image of a Sneaker. </w:t>
+      </w:r>
+    </w:p>
+    <w:p>
+      <w:pPr>
+        <w:pStyle w:val="body"/>
+        <w:rPr>
+          <w:rFonts w:ascii="Times New Roman" w:hAnsi="Times New Roman" w:cs="Times New Roman"/>
+          <w:color w:val="auto"/>
+          <w:sz w:val="24"/>
+        </w:rPr>
+      </w:pPr>
+      <w:r>
+        <w:rPr>
+          <w:rFonts w:ascii="Times New Roman" w:hAnsi="Times New Roman" w:cs="Times New Roman"/>
+          <w:color w:val="auto"/>
+          <w:sz w:val="24"/>
+        </w:rPr>
+        <w:t>Output: The label 7 (Sneaker).</w:t>
+      </w:r>
+    </w:p>
+    <w:p>
+      <w:pPr>
+        <w:pStyle w:val="body"/>
+        <w:rPr>
+          <w:rFonts w:ascii="Times New Roman" w:hAnsi="Times New Roman" w:cs="Times New Roman"/>
+          <w:color w:val="auto"/>
+          <w:sz w:val="24"/>
+        </w:rPr>
+      </w:pPr>
+    </w:p>
+    <w:p>
+      <w:pPr>
+        <w:pStyle w:val="body"/>
+        <w:spacing w:before="0" w:beforeAutospacing="0"/>
+        <w:rPr>
+          <w:rFonts w:ascii="Times New Roman" w:hAnsi="Times New Roman" w:cs="Times New Roman"/>
+          <w:color w:val="auto"/>
+          <w:sz w:val="24"/>
+        </w:rPr>
+      </w:pPr>
+      <w:r>
+        <w:rPr>
+          <w:rFonts w:ascii="Times New Roman" w:hAnsi="Times New Roman" w:cs="Times New Roman"/>
+          <w:color w:val="auto"/>
+          <w:sz w:val="24"/>
+        </w:rPr>
+        <w:t xml:space="preserve">Input: A 28x28 grayscale image of a Bag. </w:t>
+      </w:r>
+    </w:p>
+    <w:p>
+      <w:pPr>
+        <w:pStyle w:val="body"/>
+        <w:spacing w:before="0" w:beforeAutospacing="0"/>
+        <w:rPr>
+          <w:rFonts w:ascii="Times New Roman" w:hAnsi="Times New Roman" w:cs="Times New Roman"/>
+          <w:color w:val="auto"/>
+          <w:sz w:val="24"/>
+        </w:rPr>
+      </w:pPr>
+      <w:r>
+        <w:rPr>
+          <w:rFonts w:ascii="Times New Roman" w:hAnsi="Times New Roman" w:cs="Times New Roman"/>
+          <w:color w:val="auto"/>
+          <w:sz w:val="24"/>
+        </w:rPr>
+        <w:t>Output: The label 8 (Bag).</w:t>
       </w:r>
     </w:p>
     <w:p>
@@ -9761,6 +10193,7 @@
       </w:pPr>
       <w:bookmarkStart w:id="13" w:name="_Toc167383175"/>
       <w:r>
+        <w:lastRenderedPageBreak/>
         <w:t>2.</w:t>
       </w:r>
       <w:r>
@@ -9839,7 +10272,6 @@
       </w:pPr>
       <w:bookmarkStart w:id="15" w:name="_Toc167383177"/>
       <w:r>
-        <w:lastRenderedPageBreak/>
         <w:t>2.3 Key code</w:t>
       </w:r>
       <w:bookmarkEnd w:id="15"/>
@@ -9940,15 +10372,49 @@
       <w:pPr>
         <w:pStyle w:val="body"/>
         <w:spacing w:before="0" w:beforeAutospacing="0"/>
-      </w:pPr>
-      <w:r>
         <w:rPr>
           <w:rFonts w:ascii="Times New Roman" w:hAnsi="Times New Roman" w:cs="Times New Roman"/>
           <w:color w:val="auto"/>
           <w:sz w:val="24"/>
         </w:rPr>
-        <w:t>your response replaces this</w:t>
-      </w:r>
+      </w:pPr>
+    </w:p>
+    <w:p>
+      <w:pPr>
+        <w:pStyle w:val="body"/>
+        <w:spacing w:before="0" w:beforeAutospacing="0"/>
+        <w:rPr>
+          <w:rFonts w:ascii="Times New Roman" w:hAnsi="Times New Roman" w:cs="Times New Roman"/>
+          <w:color w:val="auto"/>
+          <w:sz w:val="24"/>
+        </w:rPr>
+      </w:pPr>
+      <w:hyperlink r:id="rId15" w:history="1">
+        <w:proofErr w:type="spellStart"/>
+        <w:r>
+          <w:rPr>
+            <w:rStyle w:val="Hyperlink"/>
+            <w:rFonts w:ascii="Times New Roman" w:hAnsi="Times New Roman" w:cs="Times New Roman"/>
+            <w:sz w:val="24"/>
+          </w:rPr>
+          <w:t>Colab</w:t>
+        </w:r>
+        <w:proofErr w:type="spellEnd"/>
+        <w:r>
+          <w:rPr>
+            <w:rStyle w:val="Hyperlink"/>
+            <w:rFonts w:ascii="Times New Roman" w:hAnsi="Times New Roman" w:cs="Times New Roman"/>
+            <w:sz w:val="24"/>
+          </w:rPr>
+          <w:t xml:space="preserve"> Notebook Link</w:t>
+        </w:r>
+      </w:hyperlink>
+    </w:p>
+    <w:p>
+      <w:pPr>
+        <w:pStyle w:val="body"/>
+        <w:spacing w:before="0" w:beforeAutospacing="0"/>
+      </w:pPr>
     </w:p>
     <w:p>
       <w:pPr>
@@ -10816,6 +11282,7 @@
           <w:color w:val="000000"/>
           <w:sz w:val="22"/>
         </w:rPr>
+        <w:lastRenderedPageBreak/>
         <w:t xml:space="preserve">   - </w:t>
       </w:r>
       <w:r>
@@ -11126,7 +11593,6 @@
           <w:color w:val="000000"/>
           <w:sz w:val="22"/>
         </w:rPr>
-        <w:lastRenderedPageBreak/>
         <w:t xml:space="preserve">   - </w:t>
       </w:r>
       <w:r>
@@ -11457,13 +11923,17 @@
         <w:t xml:space="preserve"> Third Edition</w:t>
       </w:r>
       <w:r>
-        <w:t xml:space="preserve">. “Chapter 10: Introduction to Artificial Neural Networks with </w:t>
-      </w:r>
-      <w:proofErr w:type="spellStart"/>
-      <w:r>
-        <w:t>Keras</w:t>
-      </w:r>
-      <w:proofErr w:type="spellEnd"/>
+        <w:t>. “Chapter 1</w:t>
+      </w:r>
+      <w:r>
+        <w:t>4</w:t>
+      </w:r>
+      <w:r>
+        <w:t xml:space="preserve">: </w:t>
+      </w:r>
+      <w:r>
+        <w:t>Deep Computer Vision Using Convolutional Neural Networks</w:t>
+      </w:r>
       <w:r>
         <w:t xml:space="preserve">”. O’Reilly Media, Inc. </w:t>
       </w:r>
@@ -11536,16 +12006,45 @@
       <w:r>
         <w:t xml:space="preserve"> Docs. </w:t>
       </w:r>
-      <w:r>
-        <w:t>https://keras.io/api/callbacks/early_stopping/</w:t>
-      </w:r>
-    </w:p>
-    <w:p>
-      <w:pPr>
-        <w:rPr>
-          <w:rFonts w:cs="Times New Roman"/>
-        </w:rPr>
-      </w:pPr>
+      <w:hyperlink r:id="rId16" w:history="1">
+        <w:r>
+          <w:rPr>
+            <w:rStyle w:val="Hyperlink"/>
+          </w:rPr>
+          <w:t>https://keras.io/api/callbacks/early_stopping/</w:t>
+        </w:r>
+      </w:hyperlink>
+    </w:p>
+    <w:p>
+      <w:pPr>
+        <w:pStyle w:val="NormalWeb"/>
+        <w:spacing w:after="60"/>
+        <w:ind w:left="360"/>
+      </w:pPr>
+      <w:r>
+        <w:t xml:space="preserve">[4] </w:t>
+      </w:r>
+      <w:r>
+        <w:rPr>
+          <w:i/>
+          <w:iCs/>
+        </w:rPr>
+        <w:t>Fashion MNIST Dataset</w:t>
+      </w:r>
+      <w:r>
+        <w:t xml:space="preserve">. </w:t>
+      </w:r>
+      <w:proofErr w:type="spellStart"/>
+      <w:r>
+        <w:t>Keras</w:t>
+      </w:r>
+      <w:proofErr w:type="spellEnd"/>
+      <w:r>
+        <w:t xml:space="preserve"> Docs. </w:t>
+      </w:r>
+      <w:r>
+        <w:t>https://keras.io/api/datasets/fashion_mnist/</w:t>
+      </w:r>
     </w:p>
     <w:p>
       <w:pPr>
@@ -11561,6 +12060,7 @@
         <w:rPr>
           <w:rFonts w:ascii="Times New Roman" w:hAnsi="Times New Roman" w:cs="Times New Roman"/>
         </w:rPr>
+        <w:lastRenderedPageBreak/>
         <w:t>Evaluation</w:t>
       </w:r>
       <w:bookmarkEnd w:id="21"/>
@@ -11597,10 +12097,10 @@
             <v:path o:extrusionok="f" gradientshapeok="t" o:connecttype="rect"/>
             <o:lock v:ext="edit" aspectratio="t"/>
           </v:shapetype>
-          <v:shape id="_x0000_i1025" type="#_x0000_t75" alt="" style="width:493.2pt;height:196.45pt;mso-width-percent:0;mso-height-percent:0;mso-width-percent:0;mso-height-percent:0" o:ole="">
-            <v:imagedata r:id="rId15" o:title=""/>
+          <v:shape id="_x0000_i1025" type="#_x0000_t75" alt="" style="width:493.2pt;height:196.05pt;mso-width-percent:0;mso-height-percent:0;mso-width-percent:0;mso-height-percent:0" o:ole="">
+            <v:imagedata r:id="rId17" o:title=""/>
           </v:shape>
-          <o:OLEObject Type="Embed" ProgID="Excel.Sheet.12" ShapeID="_x0000_i1025" DrawAspect="Content" ObjectID="_1778069820" r:id="rId16"/>
+          <o:OLEObject Type="Embed" ProgID="Excel.Sheet.12" ShapeID="_x0000_i1025" DrawAspect="Content" ObjectID="_1778153684" r:id="rId18"/>
         </w:object>
       </w:r>
     </w:p>
@@ -11634,7 +12134,6 @@
         <w:rPr>
           <w:rFonts w:ascii="Times New Roman" w:hAnsi="Times New Roman" w:cs="Times New Roman"/>
         </w:rPr>
-        <w:lastRenderedPageBreak/>
         <w:t>Appendix 2</w:t>
       </w:r>
       <w:r>
@@ -11644,7 +12143,7 @@
     </w:p>
     <w:p/>
     <w:sectPr>
-      <w:footerReference w:type="default" r:id="rId17"/>
+      <w:footerReference w:type="default" r:id="rId19"/>
       <w:pgSz w:w="12240" w:h="15840"/>
       <w:pgMar w:top="1440" w:right="1440" w:bottom="1440" w:left="1440" w:header="720" w:footer="720" w:gutter="0"/>
       <w:pgNumType w:start="0"/>
@@ -13182,6 +13681,119 @@
     </w:lvl>
   </w:abstractNum>
   <w:abstractNum w:abstractNumId="13" w15:restartNumberingAfterBreak="0">
+    <w:nsid w:val="5B545FAB"/>
+    <w:multiLevelType w:val="multilevel"/>
+    <w:tmpl w:val="D26E4324"/>
+    <w:lvl w:ilvl="0">
+      <w:start w:val="1"/>
+      <w:numFmt w:val="decimal"/>
+      <w:lvlText w:val="%1."/>
+      <w:lvlJc w:val="left"/>
+      <w:pPr>
+        <w:tabs>
+          <w:tab w:val="num" w:pos="720"/>
+        </w:tabs>
+        <w:ind w:left="720" w:hanging="360"/>
+      </w:pPr>
+    </w:lvl>
+    <w:lvl w:ilvl="1" w:tentative="1">
+      <w:start w:val="1"/>
+      <w:numFmt w:val="decimal"/>
+      <w:lvlText w:val="%2."/>
+      <w:lvlJc w:val="left"/>
+      <w:pPr>
+        <w:tabs>
+          <w:tab w:val="num" w:pos="1440"/>
+        </w:tabs>
+        <w:ind w:left="1440" w:hanging="360"/>
+      </w:pPr>
+    </w:lvl>
+    <w:lvl w:ilvl="2" w:tentative="1">
+      <w:start w:val="1"/>
+      <w:numFmt w:val="decimal"/>
+      <w:lvlText w:val="%3."/>
+      <w:lvlJc w:val="left"/>
+      <w:pPr>
+        <w:tabs>
+          <w:tab w:val="num" w:pos="2160"/>
+        </w:tabs>
+        <w:ind w:left="2160" w:hanging="360"/>
+      </w:pPr>
+    </w:lvl>
+    <w:lvl w:ilvl="3" w:tentative="1">
+      <w:start w:val="1"/>
+      <w:numFmt w:val="decimal"/>
+      <w:lvlText w:val="%4."/>
+      <w:lvlJc w:val="left"/>
+      <w:pPr>
+        <w:tabs>
+          <w:tab w:val="num" w:pos="2880"/>
+        </w:tabs>
+        <w:ind w:left="2880" w:hanging="360"/>
+      </w:pPr>
+    </w:lvl>
+    <w:lvl w:ilvl="4" w:tentative="1">
+      <w:start w:val="1"/>
+      <w:numFmt w:val="decimal"/>
+      <w:lvlText w:val="%5."/>
+      <w:lvlJc w:val="left"/>
+      <w:pPr>
+        <w:tabs>
+          <w:tab w:val="num" w:pos="3600"/>
+        </w:tabs>
+        <w:ind w:left="3600" w:hanging="360"/>
+      </w:pPr>
+    </w:lvl>
+    <w:lvl w:ilvl="5" w:tentative="1">
+      <w:start w:val="1"/>
+      <w:numFmt w:val="decimal"/>
+      <w:lvlText w:val="%6."/>
+      <w:lvlJc w:val="left"/>
+      <w:pPr>
+        <w:tabs>
+          <w:tab w:val="num" w:pos="4320"/>
+        </w:tabs>
+        <w:ind w:left="4320" w:hanging="360"/>
+      </w:pPr>
+    </w:lvl>
+    <w:lvl w:ilvl="6" w:tentative="1">
+      <w:start w:val="1"/>
+      <w:numFmt w:val="decimal"/>
+      <w:lvlText w:val="%7."/>
+      <w:lvlJc w:val="left"/>
+      <w:pPr>
+        <w:tabs>
+          <w:tab w:val="num" w:pos="5040"/>
+        </w:tabs>
+        <w:ind w:left="5040" w:hanging="360"/>
+      </w:pPr>
+    </w:lvl>
+    <w:lvl w:ilvl="7" w:tentative="1">
+      <w:start w:val="1"/>
+      <w:numFmt w:val="decimal"/>
+      <w:lvlText w:val="%8."/>
+      <w:lvlJc w:val="left"/>
+      <w:pPr>
+        <w:tabs>
+          <w:tab w:val="num" w:pos="5760"/>
+        </w:tabs>
+        <w:ind w:left="5760" w:hanging="360"/>
+      </w:pPr>
+    </w:lvl>
+    <w:lvl w:ilvl="8" w:tentative="1">
+      <w:start w:val="1"/>
+      <w:numFmt w:val="decimal"/>
+      <w:lvlText w:val="%9."/>
+      <w:lvlJc w:val="left"/>
+      <w:pPr>
+        <w:tabs>
+          <w:tab w:val="num" w:pos="6480"/>
+        </w:tabs>
+        <w:ind w:left="6480" w:hanging="360"/>
+      </w:pPr>
+    </w:lvl>
+  </w:abstractNum>
+  <w:abstractNum w:abstractNumId="14" w15:restartNumberingAfterBreak="0">
     <w:nsid w:val="637A19F3"/>
     <w:multiLevelType w:val="hybridMultilevel"/>
     <w:tmpl w:val="6530630E"/>
@@ -13294,7 +13906,7 @@
       </w:rPr>
     </w:lvl>
   </w:abstractNum>
-  <w:abstractNum w:abstractNumId="14" w15:restartNumberingAfterBreak="0">
+  <w:abstractNum w:abstractNumId="15" w15:restartNumberingAfterBreak="0">
     <w:nsid w:val="66687D1D"/>
     <w:multiLevelType w:val="multilevel"/>
     <w:tmpl w:val="F07EAEB4"/>
@@ -13415,7 +14027,7 @@
       </w:rPr>
     </w:lvl>
   </w:abstractNum>
-  <w:abstractNum w:abstractNumId="15" w15:restartNumberingAfterBreak="0">
+  <w:abstractNum w:abstractNumId="16" w15:restartNumberingAfterBreak="0">
     <w:nsid w:val="7F083419"/>
     <w:multiLevelType w:val="multilevel"/>
     <w:tmpl w:val="C976477C"/>
@@ -13529,7 +14141,7 @@
     </w:lvl>
   </w:abstractNum>
   <w:num w:numId="1" w16cid:durableId="270286469">
-    <w:abstractNumId w:val="14"/>
+    <w:abstractNumId w:val="15"/>
   </w:num>
   <w:num w:numId="2" w16cid:durableId="169179379">
     <w:abstractNumId w:val="8"/>
@@ -13556,7 +14168,7 @@
     <w:abstractNumId w:val="9"/>
   </w:num>
   <w:num w:numId="10" w16cid:durableId="609624591">
-    <w:abstractNumId w:val="13"/>
+    <w:abstractNumId w:val="14"/>
   </w:num>
   <w:num w:numId="11" w16cid:durableId="644316390">
     <w:abstractNumId w:val="12"/>
@@ -13571,10 +14183,13 @@
     <w:abstractNumId w:val="10"/>
   </w:num>
   <w:num w:numId="15" w16cid:durableId="1016615135">
-    <w:abstractNumId w:val="15"/>
+    <w:abstractNumId w:val="16"/>
   </w:num>
   <w:num w:numId="16" w16cid:durableId="1522892159">
     <w:abstractNumId w:val="0"/>
+  </w:num>
+  <w:num w:numId="17" w16cid:durableId="541408528">
+    <w:abstractNumId w:val="13"/>
   </w:num>
 </w:numbering>
 </file>
@@ -14925,9 +15540,7 @@
 </file>
 
 <file path=customXml/item2.xml><?xml version="1.0" encoding="utf-8"?>
-<p:properties xmlns:p="http://schemas.microsoft.com/office/2006/metadata/properties" xmlns:xsi="http://www.w3.org/2001/XMLSchema-instance" xmlns:pc="http://schemas.microsoft.com/office/infopath/2007/PartnerControls">
-  <documentManagement/>
-</p:properties>
+<b:Sources xmlns:b="http://schemas.openxmlformats.org/officeDocument/2006/bibliography" xmlns="http://schemas.openxmlformats.org/officeDocument/2006/bibliography" SelectedStyle="/APASixthEditionOfficeOnline.xsl" StyleName="APA" Version="6"/>
 </file>
 
 <file path=customXml/item3.xml><?xml version="1.0" encoding="utf-8"?>
@@ -15121,7 +15734,9 @@
 </file>
 
 <file path=customXml/item4.xml><?xml version="1.0" encoding="utf-8"?>
-<b:Sources xmlns:b="http://schemas.openxmlformats.org/officeDocument/2006/bibliography" xmlns="http://schemas.openxmlformats.org/officeDocument/2006/bibliography" SelectedStyle="/APASixthEditionOfficeOnline.xsl" StyleName="APA" Version="6"/>
+<p:properties xmlns:p="http://schemas.microsoft.com/office/2006/metadata/properties" xmlns:xsi="http://www.w3.org/2001/XMLSchema-instance" xmlns:pc="http://schemas.microsoft.com/office/infopath/2007/PartnerControls">
+  <documentManagement/>
+</p:properties>
 </file>
 
 <file path=customXml/itemProps1.xml><?xml version="1.0" encoding="utf-8"?>
@@ -15133,10 +15748,9 @@
 </file>
 
 <file path=customXml/itemProps2.xml><?xml version="1.0" encoding="utf-8"?>
-<ds:datastoreItem xmlns:ds="http://schemas.openxmlformats.org/officeDocument/2006/customXml" ds:itemID="{8541B1EE-2C4E-4DD9-A641-F10EF22A2AC7}">
+<ds:datastoreItem xmlns:ds="http://schemas.openxmlformats.org/officeDocument/2006/customXml" ds:itemID="{E3DE99DD-20AB-1C41-9E95-D80B0884949A}">
   <ds:schemaRefs>
-    <ds:schemaRef ds:uri="http://schemas.microsoft.com/office/2006/metadata/properties"/>
-    <ds:schemaRef ds:uri="http://schemas.microsoft.com/office/infopath/2007/PartnerControls"/>
+    <ds:schemaRef ds:uri="http://schemas.openxmlformats.org/officeDocument/2006/bibliography"/>
   </ds:schemaRefs>
 </ds:datastoreItem>
 </file>
@@ -15160,9 +15774,10 @@
 </file>
 
 <file path=customXml/itemProps4.xml><?xml version="1.0" encoding="utf-8"?>
-<ds:datastoreItem xmlns:ds="http://schemas.openxmlformats.org/officeDocument/2006/customXml" ds:itemID="{E3DE99DD-20AB-1C41-9E95-D80B0884949A}">
+<ds:datastoreItem xmlns:ds="http://schemas.openxmlformats.org/officeDocument/2006/customXml" ds:itemID="{8541B1EE-2C4E-4DD9-A641-F10EF22A2AC7}">
   <ds:schemaRefs>
-    <ds:schemaRef ds:uri="http://schemas.openxmlformats.org/officeDocument/2006/bibliography"/>
+    <ds:schemaRef ds:uri="http://schemas.microsoft.com/office/2006/metadata/properties"/>
+    <ds:schemaRef ds:uri="http://schemas.microsoft.com/office/infopath/2007/PartnerControls"/>
   </ds:schemaRefs>
 </ds:datastoreItem>
 </file>
</xml_diff>

<commit_message>
still working on part 2
</commit_message>
<xml_diff>
--- a/module_3/metcs767_Assignment3_CNN.docx
+++ b/module_3/metcs767_Assignment3_CNN.docx
@@ -1495,7 +1495,7 @@
                 <w:noProof/>
                 <w:webHidden/>
               </w:rPr>
-              <w:t>6</w:t>
+              <w:t>7</w:t>
             </w:r>
             <w:r>
               <w:rPr>
@@ -1563,7 +1563,7 @@
                 <w:noProof/>
                 <w:webHidden/>
               </w:rPr>
-              <w:t>6</w:t>
+              <w:t>8</w:t>
             </w:r>
             <w:r>
               <w:rPr>
@@ -1631,7 +1631,7 @@
                 <w:noProof/>
                 <w:webHidden/>
               </w:rPr>
-              <w:t>6</w:t>
+              <w:t>8</w:t>
             </w:r>
             <w:r>
               <w:rPr>
@@ -1699,7 +1699,7 @@
                 <w:noProof/>
                 <w:webHidden/>
               </w:rPr>
-              <w:t>6</w:t>
+              <w:t>8</w:t>
             </w:r>
             <w:r>
               <w:rPr>
@@ -1770,7 +1770,7 @@
                 <w:noProof/>
                 <w:webHidden/>
               </w:rPr>
-              <w:t>7</w:t>
+              <w:t>9</w:t>
             </w:r>
             <w:r>
               <w:rPr>
@@ -1839,7 +1839,7 @@
                 <w:noProof/>
                 <w:webHidden/>
               </w:rPr>
-              <w:t>8</w:t>
+              <w:t>10</w:t>
             </w:r>
             <w:r>
               <w:rPr>
@@ -1908,7 +1908,7 @@
                 <w:noProof/>
                 <w:webHidden/>
               </w:rPr>
-              <w:t>8</w:t>
+              <w:t>10</w:t>
             </w:r>
             <w:r>
               <w:rPr>
@@ -1984,7 +1984,7 @@
                 <w:noProof/>
                 <w:webHidden/>
               </w:rPr>
-              <w:t>8</w:t>
+              <w:t>10</w:t>
             </w:r>
             <w:r>
               <w:rPr>
@@ -9679,14 +9679,16 @@
         <w:rPr>
           <w:rFonts w:ascii="Times New Roman" w:hAnsi="Times New Roman" w:cs="Times New Roman"/>
           <w:color w:val="auto"/>
-          <w:sz w:val="24"/>
+          <w:sz w:val="28"/>
+          <w:szCs w:val="28"/>
         </w:rPr>
       </w:pPr>
       <w:r>
         <w:rPr>
           <w:rFonts w:ascii="Times New Roman" w:hAnsi="Times New Roman" w:cs="Times New Roman"/>
           <w:color w:val="auto"/>
-          <w:sz w:val="24"/>
+          <w:sz w:val="28"/>
+          <w:szCs w:val="28"/>
         </w:rPr>
         <w:t>The Fashion Classifier CNN</w:t>
       </w:r>
@@ -9758,7 +9760,7 @@
           <w:sz w:val="24"/>
           <w:szCs w:val="24"/>
         </w:rPr>
-        <w:t xml:space="preserve"> datasets. The data should be preprocessed by normalizing the pixel values of the images to be between 0 and 1. The labels should be one-hot encoded.</w:t>
+        <w:t xml:space="preserve"> datasets. </w:t>
       </w:r>
     </w:p>
     <w:p>
@@ -9782,7 +9784,6 @@
           <w:sz w:val="24"/>
           <w:szCs w:val="24"/>
         </w:rPr>
-        <w:lastRenderedPageBreak/>
         <w:t>Model Building:</w:t>
       </w:r>
       <w:r>
@@ -9791,7 +9792,15 @@
           <w:sz w:val="24"/>
           <w:szCs w:val="24"/>
         </w:rPr>
-        <w:t> The application should build a CNN model. The model should have at least one convolutional layer for feature extraction, followed by pooling layers for dimensionality reduction. It should also include a fully connected layer for classification.</w:t>
+        <w:t> The application should build a CNN model</w:t>
+      </w:r>
+      <w:r>
+        <w:rPr>
+          <w:rFonts w:ascii="Times New Roman" w:hAnsi="Times New Roman" w:cs="Times New Roman"/>
+          <w:sz w:val="24"/>
+          <w:szCs w:val="24"/>
+        </w:rPr>
+        <w:t xml:space="preserve"> ready to train for classification.</w:t>
       </w:r>
     </w:p>
     <w:p>
@@ -9815,6 +9824,7 @@
           <w:sz w:val="24"/>
           <w:szCs w:val="24"/>
         </w:rPr>
+        <w:lastRenderedPageBreak/>
         <w:t>Training:</w:t>
       </w:r>
       <w:r>
@@ -9823,7 +9833,7 @@
           <w:sz w:val="24"/>
           <w:szCs w:val="24"/>
         </w:rPr>
-        <w:t> The application should train the model using the training data. It should use an appropriate optimizer, loss function, and metrics. The training process should include a validation set to monitor the model's performance during training.</w:t>
+        <w:t xml:space="preserve"> The application should train the model using the training data. </w:t>
       </w:r>
     </w:p>
     <w:p>
@@ -9893,7 +9903,23 @@
           <w:sz w:val="24"/>
           <w:szCs w:val="24"/>
         </w:rPr>
-        <w:t>The input to the application is the Fashion MNIST dataset, which consists of 60,000 28x28 grayscale images of 10 fashion categories, along with a test set of 10,000 images. Each image is represented as a 28x28 array with pixel values ranging from 0 to 255.</w:t>
+        <w:t>The input to the application is the Fashion MNIST dataset, which consists of 60,000 28x28 grayscale images of 10 fashion categories, along with a test set of 10,000 images. Each image is represented as a 28x28 array with pixel values ranging from 0 to 255</w:t>
+      </w:r>
+      <w:r>
+        <w:rPr>
+          <w:rFonts w:ascii="Times New Roman" w:hAnsi="Times New Roman" w:cs="Times New Roman"/>
+          <w:sz w:val="24"/>
+          <w:szCs w:val="24"/>
+        </w:rPr>
+        <w:t xml:space="preserve"> [4]</w:t>
+      </w:r>
+      <w:r>
+        <w:rPr>
+          <w:rFonts w:ascii="Times New Roman" w:hAnsi="Times New Roman" w:cs="Times New Roman"/>
+          <w:sz w:val="24"/>
+          <w:szCs w:val="24"/>
+        </w:rPr>
+        <w:t>.</w:t>
       </w:r>
     </w:p>
     <w:p>
@@ -10189,6 +10215,17 @@
     </w:p>
     <w:p>
       <w:pPr>
+        <w:pStyle w:val="body"/>
+        <w:spacing w:before="0" w:beforeAutospacing="0"/>
+        <w:rPr>
+          <w:rFonts w:ascii="Times New Roman" w:hAnsi="Times New Roman" w:cs="Times New Roman"/>
+          <w:color w:val="auto"/>
+          <w:sz w:val="24"/>
+        </w:rPr>
+      </w:pPr>
+    </w:p>
+    <w:p>
+      <w:pPr>
         <w:pStyle w:val="Heading2"/>
       </w:pPr>
       <w:bookmarkStart w:id="13" w:name="_Toc167383175"/>
@@ -10257,13 +10294,2276 @@
           <w:sz w:val="24"/>
         </w:rPr>
       </w:pPr>
-      <w:r>
+    </w:p>
+    <w:p>
+      <w:pPr>
+        <w:pStyle w:val="body"/>
+        <w:spacing w:before="0" w:beforeAutospacing="0"/>
         <w:rPr>
           <w:rFonts w:ascii="Times New Roman" w:hAnsi="Times New Roman" w:cs="Times New Roman"/>
           <w:color w:val="auto"/>
           <w:sz w:val="24"/>
-        </w:rPr>
-        <w:t>your response replaces this</w:t>
+          <w:szCs w:val="24"/>
+        </w:rPr>
+      </w:pPr>
+      <w:r>
+        <w:rPr>
+          <w:rFonts w:ascii="Times New Roman" w:hAnsi="Times New Roman" w:cs="Times New Roman"/>
+          <w:color w:val="212121"/>
+          <w:sz w:val="24"/>
+          <w:szCs w:val="24"/>
+          <w:shd w:val="clear" w:color="auto" w:fill="FFFFFF"/>
+        </w:rPr>
+        <w:t>The CNN architecture starts</w:t>
+      </w:r>
+      <w:r>
+        <w:rPr>
+          <w:rFonts w:ascii="Times New Roman" w:hAnsi="Times New Roman" w:cs="Times New Roman"/>
+          <w:color w:val="212121"/>
+          <w:sz w:val="24"/>
+          <w:szCs w:val="24"/>
+          <w:shd w:val="clear" w:color="auto" w:fill="FFFFFF"/>
+        </w:rPr>
+        <w:t xml:space="preserve"> with a convolutional layer with 32 filters of size 5x5, followed by a batch normalization layer and a max pooling layer. This pattern of a convolutional layer, batch normalization, and max pooling is repeated three more times, with the number of filters in the convolutional layers increasing to 64, 64, and 128 respectively. After the convolutional layers, the model has another convolutional layer with 128 filters, followed by a flatten layer to reshape the 3D outputs to 1D. Then, there are two dense (fully connected) layers with 64 and 32 neurons respectively, each followed by batch normalization and a dropout layer with a rate of 0.5 for regularization. The model ends with a dense layer with 10 neurons and a </w:t>
+      </w:r>
+      <w:proofErr w:type="spellStart"/>
+      <w:r>
+        <w:rPr>
+          <w:rFonts w:ascii="Times New Roman" w:hAnsi="Times New Roman" w:cs="Times New Roman"/>
+          <w:color w:val="212121"/>
+          <w:sz w:val="24"/>
+          <w:szCs w:val="24"/>
+          <w:shd w:val="clear" w:color="auto" w:fill="FFFFFF"/>
+        </w:rPr>
+        <w:t>softmax</w:t>
+      </w:r>
+      <w:proofErr w:type="spellEnd"/>
+      <w:r>
+        <w:rPr>
+          <w:rFonts w:ascii="Times New Roman" w:hAnsi="Times New Roman" w:cs="Times New Roman"/>
+          <w:color w:val="212121"/>
+          <w:sz w:val="24"/>
+          <w:szCs w:val="24"/>
+          <w:shd w:val="clear" w:color="auto" w:fill="FFFFFF"/>
+        </w:rPr>
+        <w:t xml:space="preserve"> activation function because we have 10 classes we are training to identify. The '</w:t>
+      </w:r>
+      <w:proofErr w:type="spellStart"/>
+      <w:r>
+        <w:rPr>
+          <w:rFonts w:ascii="Times New Roman" w:hAnsi="Times New Roman" w:cs="Times New Roman"/>
+          <w:color w:val="212121"/>
+          <w:sz w:val="24"/>
+          <w:szCs w:val="24"/>
+          <w:shd w:val="clear" w:color="auto" w:fill="FFFFFF"/>
+        </w:rPr>
+        <w:t>relu</w:t>
+      </w:r>
+      <w:proofErr w:type="spellEnd"/>
+      <w:r>
+        <w:rPr>
+          <w:rFonts w:ascii="Times New Roman" w:hAnsi="Times New Roman" w:cs="Times New Roman"/>
+          <w:color w:val="212121"/>
+          <w:sz w:val="24"/>
+          <w:szCs w:val="24"/>
+          <w:shd w:val="clear" w:color="auto" w:fill="FFFFFF"/>
+        </w:rPr>
+        <w:t>' activation function is used in all convolutional and dense layers except the last one, and the '</w:t>
+      </w:r>
+      <w:proofErr w:type="spellStart"/>
+      <w:r>
+        <w:rPr>
+          <w:rFonts w:ascii="Times New Roman" w:hAnsi="Times New Roman" w:cs="Times New Roman"/>
+          <w:color w:val="212121"/>
+          <w:sz w:val="24"/>
+          <w:szCs w:val="24"/>
+          <w:shd w:val="clear" w:color="auto" w:fill="FFFFFF"/>
+        </w:rPr>
+        <w:t>he_normal</w:t>
+      </w:r>
+      <w:proofErr w:type="spellEnd"/>
+      <w:r>
+        <w:rPr>
+          <w:rFonts w:ascii="Times New Roman" w:hAnsi="Times New Roman" w:cs="Times New Roman"/>
+          <w:color w:val="212121"/>
+          <w:sz w:val="24"/>
+          <w:szCs w:val="24"/>
+          <w:shd w:val="clear" w:color="auto" w:fill="FFFFFF"/>
+        </w:rPr>
+        <w:t>' initializer is used to initialize the weights.</w:t>
+      </w:r>
+      <w:r>
+        <w:rPr>
+          <w:rFonts w:ascii="Times New Roman" w:hAnsi="Times New Roman" w:cs="Times New Roman"/>
+          <w:color w:val="212121"/>
+          <w:sz w:val="24"/>
+          <w:szCs w:val="24"/>
+          <w:shd w:val="clear" w:color="auto" w:fill="FFFFFF"/>
+        </w:rPr>
+        <w:t xml:space="preserve"> Below is a model summary.</w:t>
+      </w:r>
+    </w:p>
+    <w:p>
+      <w:pPr>
+        <w:spacing w:after="0" w:line="240" w:lineRule="auto"/>
+        <w:rPr>
+          <w:rFonts w:ascii="Courier New" w:eastAsia="Times New Roman" w:hAnsi="Courier New" w:cs="Courier New"/>
+          <w:color w:val="212121"/>
+          <w:sz w:val="21"/>
+          <w:szCs w:val="21"/>
+          <w:shd w:val="clear" w:color="auto" w:fill="FFFFFF"/>
+          <w:lang w:eastAsia="ja-JP"/>
+        </w:rPr>
+      </w:pPr>
+      <w:r>
+        <w:rPr>
+          <w:rFonts w:ascii="Courier New" w:eastAsia="Times New Roman" w:hAnsi="Courier New" w:cs="Courier New"/>
+          <w:color w:val="212121"/>
+          <w:sz w:val="21"/>
+          <w:szCs w:val="21"/>
+          <w:shd w:val="clear" w:color="auto" w:fill="FFFFFF"/>
+          <w:lang w:eastAsia="ja-JP"/>
+        </w:rPr>
+        <w:t>Model: "sequential_3"</w:t>
+      </w:r>
+    </w:p>
+    <w:p>
+      <w:pPr>
+        <w:spacing w:after="0" w:line="240" w:lineRule="auto"/>
+        <w:rPr>
+          <w:rFonts w:ascii="Courier New" w:eastAsia="Times New Roman" w:hAnsi="Courier New" w:cs="Courier New"/>
+          <w:color w:val="212121"/>
+          <w:sz w:val="21"/>
+          <w:szCs w:val="21"/>
+          <w:shd w:val="clear" w:color="auto" w:fill="FFFFFF"/>
+          <w:lang w:eastAsia="ja-JP"/>
+        </w:rPr>
+      </w:pPr>
+      <w:r>
+        <w:rPr>
+          <w:rFonts w:ascii="Courier New" w:eastAsia="Times New Roman" w:hAnsi="Courier New" w:cs="Courier New"/>
+          <w:color w:val="212121"/>
+          <w:sz w:val="21"/>
+          <w:szCs w:val="21"/>
+          <w:shd w:val="clear" w:color="auto" w:fill="FFFFFF"/>
+          <w:lang w:eastAsia="ja-JP"/>
+        </w:rPr>
+        <w:t>_________________________________________________________________</w:t>
+      </w:r>
+    </w:p>
+    <w:p>
+      <w:pPr>
+        <w:spacing w:after="0" w:line="240" w:lineRule="auto"/>
+        <w:rPr>
+          <w:rFonts w:ascii="Courier New" w:eastAsia="Times New Roman" w:hAnsi="Courier New" w:cs="Courier New"/>
+          <w:color w:val="212121"/>
+          <w:sz w:val="21"/>
+          <w:szCs w:val="21"/>
+          <w:shd w:val="clear" w:color="auto" w:fill="FFFFFF"/>
+          <w:lang w:eastAsia="ja-JP"/>
+        </w:rPr>
+      </w:pPr>
+      <w:r>
+        <w:rPr>
+          <w:rFonts w:ascii="Courier New" w:eastAsia="Times New Roman" w:hAnsi="Courier New" w:cs="Courier New"/>
+          <w:color w:val="212121"/>
+          <w:sz w:val="21"/>
+          <w:szCs w:val="21"/>
+          <w:shd w:val="clear" w:color="auto" w:fill="FFFFFF"/>
+          <w:lang w:eastAsia="ja-JP"/>
+        </w:rPr>
+        <w:t xml:space="preserve"> Layer (</w:t>
+      </w:r>
+      <w:proofErr w:type="gramStart"/>
+      <w:r>
+        <w:rPr>
+          <w:rFonts w:ascii="Courier New" w:eastAsia="Times New Roman" w:hAnsi="Courier New" w:cs="Courier New"/>
+          <w:color w:val="212121"/>
+          <w:sz w:val="21"/>
+          <w:szCs w:val="21"/>
+          <w:shd w:val="clear" w:color="auto" w:fill="FFFFFF"/>
+          <w:lang w:eastAsia="ja-JP"/>
+        </w:rPr>
+        <w:t xml:space="preserve">type)   </w:t>
+      </w:r>
+      <w:proofErr w:type="gramEnd"/>
+      <w:r>
+        <w:rPr>
+          <w:rFonts w:ascii="Courier New" w:eastAsia="Times New Roman" w:hAnsi="Courier New" w:cs="Courier New"/>
+          <w:color w:val="212121"/>
+          <w:sz w:val="21"/>
+          <w:szCs w:val="21"/>
+          <w:shd w:val="clear" w:color="auto" w:fill="FFFFFF"/>
+          <w:lang w:eastAsia="ja-JP"/>
+        </w:rPr>
+        <w:t xml:space="preserve">             Output Shape              Param #   </w:t>
+      </w:r>
+    </w:p>
+    <w:p>
+      <w:pPr>
+        <w:spacing w:after="0" w:line="240" w:lineRule="auto"/>
+        <w:rPr>
+          <w:rFonts w:ascii="Courier New" w:eastAsia="Times New Roman" w:hAnsi="Courier New" w:cs="Courier New"/>
+          <w:color w:val="212121"/>
+          <w:sz w:val="21"/>
+          <w:szCs w:val="21"/>
+          <w:shd w:val="clear" w:color="auto" w:fill="FFFFFF"/>
+          <w:lang w:eastAsia="ja-JP"/>
+        </w:rPr>
+      </w:pPr>
+      <w:r>
+        <w:rPr>
+          <w:rFonts w:ascii="Courier New" w:eastAsia="Times New Roman" w:hAnsi="Courier New" w:cs="Courier New"/>
+          <w:color w:val="212121"/>
+          <w:sz w:val="21"/>
+          <w:szCs w:val="21"/>
+          <w:shd w:val="clear" w:color="auto" w:fill="FFFFFF"/>
+          <w:lang w:eastAsia="ja-JP"/>
+        </w:rPr>
+        <w:t>=================================================================</w:t>
+      </w:r>
+    </w:p>
+    <w:p>
+      <w:pPr>
+        <w:spacing w:after="0" w:line="240" w:lineRule="auto"/>
+        <w:rPr>
+          <w:rFonts w:ascii="Courier New" w:eastAsia="Times New Roman" w:hAnsi="Courier New" w:cs="Courier New"/>
+          <w:color w:val="212121"/>
+          <w:sz w:val="21"/>
+          <w:szCs w:val="21"/>
+          <w:shd w:val="clear" w:color="auto" w:fill="FFFFFF"/>
+          <w:lang w:eastAsia="ja-JP"/>
+        </w:rPr>
+      </w:pPr>
+      <w:r>
+        <w:rPr>
+          <w:rFonts w:ascii="Courier New" w:eastAsia="Times New Roman" w:hAnsi="Courier New" w:cs="Courier New"/>
+          <w:color w:val="212121"/>
+          <w:sz w:val="21"/>
+          <w:szCs w:val="21"/>
+          <w:shd w:val="clear" w:color="auto" w:fill="FFFFFF"/>
+          <w:lang w:eastAsia="ja-JP"/>
+        </w:rPr>
+        <w:t xml:space="preserve"> conv2d_13 (Conv2D)       </w:t>
+      </w:r>
+      <w:proofErr w:type="gramStart"/>
+      <w:r>
+        <w:rPr>
+          <w:rFonts w:ascii="Courier New" w:eastAsia="Times New Roman" w:hAnsi="Courier New" w:cs="Courier New"/>
+          <w:color w:val="212121"/>
+          <w:sz w:val="21"/>
+          <w:szCs w:val="21"/>
+          <w:shd w:val="clear" w:color="auto" w:fill="FFFFFF"/>
+          <w:lang w:eastAsia="ja-JP"/>
+        </w:rPr>
+        <w:t xml:space="preserve">   (</w:t>
+      </w:r>
+      <w:proofErr w:type="gramEnd"/>
+      <w:r>
+        <w:rPr>
+          <w:rFonts w:ascii="Courier New" w:eastAsia="Times New Roman" w:hAnsi="Courier New" w:cs="Courier New"/>
+          <w:color w:val="212121"/>
+          <w:sz w:val="21"/>
+          <w:szCs w:val="21"/>
+          <w:shd w:val="clear" w:color="auto" w:fill="FFFFFF"/>
+          <w:lang w:eastAsia="ja-JP"/>
+        </w:rPr>
+        <w:t xml:space="preserve">None, 28, 28, 32)        832       </w:t>
+      </w:r>
+    </w:p>
+    <w:p>
+      <w:pPr>
+        <w:spacing w:after="0" w:line="240" w:lineRule="auto"/>
+        <w:rPr>
+          <w:rFonts w:ascii="Courier New" w:eastAsia="Times New Roman" w:hAnsi="Courier New" w:cs="Courier New"/>
+          <w:color w:val="212121"/>
+          <w:sz w:val="21"/>
+          <w:szCs w:val="21"/>
+          <w:shd w:val="clear" w:color="auto" w:fill="FFFFFF"/>
+          <w:lang w:eastAsia="ja-JP"/>
+        </w:rPr>
+      </w:pPr>
+      <w:r>
+        <w:rPr>
+          <w:rFonts w:ascii="Courier New" w:eastAsia="Times New Roman" w:hAnsi="Courier New" w:cs="Courier New"/>
+          <w:color w:val="212121"/>
+          <w:sz w:val="21"/>
+          <w:szCs w:val="21"/>
+          <w:shd w:val="clear" w:color="auto" w:fill="FFFFFF"/>
+          <w:lang w:eastAsia="ja-JP"/>
+        </w:rPr>
+        <w:t xml:space="preserve">                                                                 </w:t>
+      </w:r>
+    </w:p>
+    <w:p>
+      <w:pPr>
+        <w:spacing w:after="0" w:line="240" w:lineRule="auto"/>
+        <w:rPr>
+          <w:rFonts w:ascii="Courier New" w:eastAsia="Times New Roman" w:hAnsi="Courier New" w:cs="Courier New"/>
+          <w:color w:val="212121"/>
+          <w:sz w:val="21"/>
+          <w:szCs w:val="21"/>
+          <w:shd w:val="clear" w:color="auto" w:fill="FFFFFF"/>
+          <w:lang w:eastAsia="ja-JP"/>
+        </w:rPr>
+      </w:pPr>
+      <w:r>
+        <w:rPr>
+          <w:rFonts w:ascii="Courier New" w:eastAsia="Times New Roman" w:hAnsi="Courier New" w:cs="Courier New"/>
+          <w:color w:val="212121"/>
+          <w:sz w:val="21"/>
+          <w:szCs w:val="21"/>
+          <w:shd w:val="clear" w:color="auto" w:fill="FFFFFF"/>
+          <w:lang w:eastAsia="ja-JP"/>
+        </w:rPr>
+        <w:t xml:space="preserve"> batch_normalization_7 (</w:t>
+      </w:r>
+      <w:proofErr w:type="gramStart"/>
+      <w:r>
+        <w:rPr>
+          <w:rFonts w:ascii="Courier New" w:eastAsia="Times New Roman" w:hAnsi="Courier New" w:cs="Courier New"/>
+          <w:color w:val="212121"/>
+          <w:sz w:val="21"/>
+          <w:szCs w:val="21"/>
+          <w:shd w:val="clear" w:color="auto" w:fill="FFFFFF"/>
+          <w:lang w:eastAsia="ja-JP"/>
+        </w:rPr>
+        <w:t>Bat  (</w:t>
+      </w:r>
+      <w:proofErr w:type="gramEnd"/>
+      <w:r>
+        <w:rPr>
+          <w:rFonts w:ascii="Courier New" w:eastAsia="Times New Roman" w:hAnsi="Courier New" w:cs="Courier New"/>
+          <w:color w:val="212121"/>
+          <w:sz w:val="21"/>
+          <w:szCs w:val="21"/>
+          <w:shd w:val="clear" w:color="auto" w:fill="FFFFFF"/>
+          <w:lang w:eastAsia="ja-JP"/>
+        </w:rPr>
+        <w:t xml:space="preserve">None, 28, 28, 32)        128       </w:t>
+      </w:r>
+    </w:p>
+    <w:p>
+      <w:pPr>
+        <w:spacing w:after="0" w:line="240" w:lineRule="auto"/>
+        <w:rPr>
+          <w:rFonts w:ascii="Courier New" w:eastAsia="Times New Roman" w:hAnsi="Courier New" w:cs="Courier New"/>
+          <w:color w:val="212121"/>
+          <w:sz w:val="21"/>
+          <w:szCs w:val="21"/>
+          <w:shd w:val="clear" w:color="auto" w:fill="FFFFFF"/>
+          <w:lang w:eastAsia="ja-JP"/>
+        </w:rPr>
+      </w:pPr>
+      <w:r>
+        <w:rPr>
+          <w:rFonts w:ascii="Courier New" w:eastAsia="Times New Roman" w:hAnsi="Courier New" w:cs="Courier New"/>
+          <w:color w:val="212121"/>
+          <w:sz w:val="21"/>
+          <w:szCs w:val="21"/>
+          <w:shd w:val="clear" w:color="auto" w:fill="FFFFFF"/>
+          <w:lang w:eastAsia="ja-JP"/>
+        </w:rPr>
+        <w:t xml:space="preserve"> </w:t>
+      </w:r>
+      <w:proofErr w:type="spellStart"/>
+      <w:r>
+        <w:rPr>
+          <w:rFonts w:ascii="Courier New" w:eastAsia="Times New Roman" w:hAnsi="Courier New" w:cs="Courier New"/>
+          <w:color w:val="212121"/>
+          <w:sz w:val="21"/>
+          <w:szCs w:val="21"/>
+          <w:shd w:val="clear" w:color="auto" w:fill="FFFFFF"/>
+          <w:lang w:eastAsia="ja-JP"/>
+        </w:rPr>
+        <w:t>chNormalization</w:t>
+      </w:r>
+      <w:proofErr w:type="spellEnd"/>
+      <w:r>
+        <w:rPr>
+          <w:rFonts w:ascii="Courier New" w:eastAsia="Times New Roman" w:hAnsi="Courier New" w:cs="Courier New"/>
+          <w:color w:val="212121"/>
+          <w:sz w:val="21"/>
+          <w:szCs w:val="21"/>
+          <w:shd w:val="clear" w:color="auto" w:fill="FFFFFF"/>
+          <w:lang w:eastAsia="ja-JP"/>
+        </w:rPr>
+        <w:t xml:space="preserve">)                                                </w:t>
+      </w:r>
+    </w:p>
+    <w:p>
+      <w:pPr>
+        <w:spacing w:after="0" w:line="240" w:lineRule="auto"/>
+        <w:rPr>
+          <w:rFonts w:ascii="Courier New" w:eastAsia="Times New Roman" w:hAnsi="Courier New" w:cs="Courier New"/>
+          <w:color w:val="212121"/>
+          <w:sz w:val="21"/>
+          <w:szCs w:val="21"/>
+          <w:shd w:val="clear" w:color="auto" w:fill="FFFFFF"/>
+          <w:lang w:eastAsia="ja-JP"/>
+        </w:rPr>
+      </w:pPr>
+      <w:r>
+        <w:rPr>
+          <w:rFonts w:ascii="Courier New" w:eastAsia="Times New Roman" w:hAnsi="Courier New" w:cs="Courier New"/>
+          <w:color w:val="212121"/>
+          <w:sz w:val="21"/>
+          <w:szCs w:val="21"/>
+          <w:shd w:val="clear" w:color="auto" w:fill="FFFFFF"/>
+          <w:lang w:eastAsia="ja-JP"/>
+        </w:rPr>
+        <w:t xml:space="preserve">                                                                 </w:t>
+      </w:r>
+    </w:p>
+    <w:p>
+      <w:pPr>
+        <w:spacing w:after="0" w:line="240" w:lineRule="auto"/>
+        <w:rPr>
+          <w:rFonts w:ascii="Courier New" w:eastAsia="Times New Roman" w:hAnsi="Courier New" w:cs="Courier New"/>
+          <w:color w:val="212121"/>
+          <w:sz w:val="21"/>
+          <w:szCs w:val="21"/>
+          <w:shd w:val="clear" w:color="auto" w:fill="FFFFFF"/>
+          <w:lang w:eastAsia="ja-JP"/>
+        </w:rPr>
+      </w:pPr>
+      <w:r>
+        <w:rPr>
+          <w:rFonts w:ascii="Courier New" w:eastAsia="Times New Roman" w:hAnsi="Courier New" w:cs="Courier New"/>
+          <w:color w:val="212121"/>
+          <w:sz w:val="21"/>
+          <w:szCs w:val="21"/>
+          <w:shd w:val="clear" w:color="auto" w:fill="FFFFFF"/>
+          <w:lang w:eastAsia="ja-JP"/>
+        </w:rPr>
+        <w:t xml:space="preserve"> max_pooling2d_11 (</w:t>
+      </w:r>
+      <w:proofErr w:type="spellStart"/>
+      <w:proofErr w:type="gramStart"/>
+      <w:r>
+        <w:rPr>
+          <w:rFonts w:ascii="Courier New" w:eastAsia="Times New Roman" w:hAnsi="Courier New" w:cs="Courier New"/>
+          <w:color w:val="212121"/>
+          <w:sz w:val="21"/>
+          <w:szCs w:val="21"/>
+          <w:shd w:val="clear" w:color="auto" w:fill="FFFFFF"/>
+          <w:lang w:eastAsia="ja-JP"/>
+        </w:rPr>
+        <w:t>MaxPooli</w:t>
+      </w:r>
+      <w:proofErr w:type="spellEnd"/>
+      <w:r>
+        <w:rPr>
+          <w:rFonts w:ascii="Courier New" w:eastAsia="Times New Roman" w:hAnsi="Courier New" w:cs="Courier New"/>
+          <w:color w:val="212121"/>
+          <w:sz w:val="21"/>
+          <w:szCs w:val="21"/>
+          <w:shd w:val="clear" w:color="auto" w:fill="FFFFFF"/>
+          <w:lang w:eastAsia="ja-JP"/>
+        </w:rPr>
+        <w:t xml:space="preserve">  (</w:t>
+      </w:r>
+      <w:proofErr w:type="gramEnd"/>
+      <w:r>
+        <w:rPr>
+          <w:rFonts w:ascii="Courier New" w:eastAsia="Times New Roman" w:hAnsi="Courier New" w:cs="Courier New"/>
+          <w:color w:val="212121"/>
+          <w:sz w:val="21"/>
+          <w:szCs w:val="21"/>
+          <w:shd w:val="clear" w:color="auto" w:fill="FFFFFF"/>
+          <w:lang w:eastAsia="ja-JP"/>
+        </w:rPr>
+        <w:t xml:space="preserve">None, 14, 14, 32)        0         </w:t>
+      </w:r>
+    </w:p>
+    <w:p>
+      <w:pPr>
+        <w:spacing w:after="0" w:line="240" w:lineRule="auto"/>
+        <w:rPr>
+          <w:rFonts w:ascii="Courier New" w:eastAsia="Times New Roman" w:hAnsi="Courier New" w:cs="Courier New"/>
+          <w:color w:val="212121"/>
+          <w:sz w:val="21"/>
+          <w:szCs w:val="21"/>
+          <w:shd w:val="clear" w:color="auto" w:fill="FFFFFF"/>
+          <w:lang w:eastAsia="ja-JP"/>
+        </w:rPr>
+      </w:pPr>
+      <w:r>
+        <w:rPr>
+          <w:rFonts w:ascii="Courier New" w:eastAsia="Times New Roman" w:hAnsi="Courier New" w:cs="Courier New"/>
+          <w:color w:val="212121"/>
+          <w:sz w:val="21"/>
+          <w:szCs w:val="21"/>
+          <w:shd w:val="clear" w:color="auto" w:fill="FFFFFF"/>
+          <w:lang w:eastAsia="ja-JP"/>
+        </w:rPr>
+        <w:t xml:space="preserve"> ng2D)                                                           </w:t>
+      </w:r>
+    </w:p>
+    <w:p>
+      <w:pPr>
+        <w:spacing w:after="0" w:line="240" w:lineRule="auto"/>
+        <w:rPr>
+          <w:rFonts w:ascii="Courier New" w:eastAsia="Times New Roman" w:hAnsi="Courier New" w:cs="Courier New"/>
+          <w:color w:val="212121"/>
+          <w:sz w:val="21"/>
+          <w:szCs w:val="21"/>
+          <w:shd w:val="clear" w:color="auto" w:fill="FFFFFF"/>
+          <w:lang w:eastAsia="ja-JP"/>
+        </w:rPr>
+      </w:pPr>
+      <w:r>
+        <w:rPr>
+          <w:rFonts w:ascii="Courier New" w:eastAsia="Times New Roman" w:hAnsi="Courier New" w:cs="Courier New"/>
+          <w:color w:val="212121"/>
+          <w:sz w:val="21"/>
+          <w:szCs w:val="21"/>
+          <w:shd w:val="clear" w:color="auto" w:fill="FFFFFF"/>
+          <w:lang w:eastAsia="ja-JP"/>
+        </w:rPr>
+        <w:t xml:space="preserve">                                                                 </w:t>
+      </w:r>
+    </w:p>
+    <w:p>
+      <w:pPr>
+        <w:spacing w:after="0" w:line="240" w:lineRule="auto"/>
+        <w:rPr>
+          <w:rFonts w:ascii="Courier New" w:eastAsia="Times New Roman" w:hAnsi="Courier New" w:cs="Courier New"/>
+          <w:color w:val="212121"/>
+          <w:sz w:val="21"/>
+          <w:szCs w:val="21"/>
+          <w:shd w:val="clear" w:color="auto" w:fill="FFFFFF"/>
+          <w:lang w:eastAsia="ja-JP"/>
+        </w:rPr>
+      </w:pPr>
+      <w:r>
+        <w:rPr>
+          <w:rFonts w:ascii="Courier New" w:eastAsia="Times New Roman" w:hAnsi="Courier New" w:cs="Courier New"/>
+          <w:color w:val="212121"/>
+          <w:sz w:val="21"/>
+          <w:szCs w:val="21"/>
+          <w:shd w:val="clear" w:color="auto" w:fill="FFFFFF"/>
+          <w:lang w:eastAsia="ja-JP"/>
+        </w:rPr>
+        <w:t xml:space="preserve"> conv2d_14 (Conv2D)       </w:t>
+      </w:r>
+      <w:proofErr w:type="gramStart"/>
+      <w:r>
+        <w:rPr>
+          <w:rFonts w:ascii="Courier New" w:eastAsia="Times New Roman" w:hAnsi="Courier New" w:cs="Courier New"/>
+          <w:color w:val="212121"/>
+          <w:sz w:val="21"/>
+          <w:szCs w:val="21"/>
+          <w:shd w:val="clear" w:color="auto" w:fill="FFFFFF"/>
+          <w:lang w:eastAsia="ja-JP"/>
+        </w:rPr>
+        <w:t xml:space="preserve">   (</w:t>
+      </w:r>
+      <w:proofErr w:type="gramEnd"/>
+      <w:r>
+        <w:rPr>
+          <w:rFonts w:ascii="Courier New" w:eastAsia="Times New Roman" w:hAnsi="Courier New" w:cs="Courier New"/>
+          <w:color w:val="212121"/>
+          <w:sz w:val="21"/>
+          <w:szCs w:val="21"/>
+          <w:shd w:val="clear" w:color="auto" w:fill="FFFFFF"/>
+          <w:lang w:eastAsia="ja-JP"/>
+        </w:rPr>
+        <w:t xml:space="preserve">None, 14, 14, 64)        18496     </w:t>
+      </w:r>
+    </w:p>
+    <w:p>
+      <w:pPr>
+        <w:spacing w:after="0" w:line="240" w:lineRule="auto"/>
+        <w:rPr>
+          <w:rFonts w:ascii="Courier New" w:eastAsia="Times New Roman" w:hAnsi="Courier New" w:cs="Courier New"/>
+          <w:color w:val="212121"/>
+          <w:sz w:val="21"/>
+          <w:szCs w:val="21"/>
+          <w:shd w:val="clear" w:color="auto" w:fill="FFFFFF"/>
+          <w:lang w:eastAsia="ja-JP"/>
+        </w:rPr>
+      </w:pPr>
+      <w:r>
+        <w:rPr>
+          <w:rFonts w:ascii="Courier New" w:eastAsia="Times New Roman" w:hAnsi="Courier New" w:cs="Courier New"/>
+          <w:color w:val="212121"/>
+          <w:sz w:val="21"/>
+          <w:szCs w:val="21"/>
+          <w:shd w:val="clear" w:color="auto" w:fill="FFFFFF"/>
+          <w:lang w:eastAsia="ja-JP"/>
+        </w:rPr>
+        <w:t xml:space="preserve">                                                                 </w:t>
+      </w:r>
+    </w:p>
+    <w:p>
+      <w:pPr>
+        <w:spacing w:after="0" w:line="240" w:lineRule="auto"/>
+        <w:rPr>
+          <w:rFonts w:ascii="Courier New" w:eastAsia="Times New Roman" w:hAnsi="Courier New" w:cs="Courier New"/>
+          <w:color w:val="212121"/>
+          <w:sz w:val="21"/>
+          <w:szCs w:val="21"/>
+          <w:shd w:val="clear" w:color="auto" w:fill="FFFFFF"/>
+          <w:lang w:eastAsia="ja-JP"/>
+        </w:rPr>
+      </w:pPr>
+      <w:r>
+        <w:rPr>
+          <w:rFonts w:ascii="Courier New" w:eastAsia="Times New Roman" w:hAnsi="Courier New" w:cs="Courier New"/>
+          <w:color w:val="212121"/>
+          <w:sz w:val="21"/>
+          <w:szCs w:val="21"/>
+          <w:shd w:val="clear" w:color="auto" w:fill="FFFFFF"/>
+          <w:lang w:eastAsia="ja-JP"/>
+        </w:rPr>
+        <w:t xml:space="preserve"> batch_normalization_8 (</w:t>
+      </w:r>
+      <w:proofErr w:type="gramStart"/>
+      <w:r>
+        <w:rPr>
+          <w:rFonts w:ascii="Courier New" w:eastAsia="Times New Roman" w:hAnsi="Courier New" w:cs="Courier New"/>
+          <w:color w:val="212121"/>
+          <w:sz w:val="21"/>
+          <w:szCs w:val="21"/>
+          <w:shd w:val="clear" w:color="auto" w:fill="FFFFFF"/>
+          <w:lang w:eastAsia="ja-JP"/>
+        </w:rPr>
+        <w:t>Bat  (</w:t>
+      </w:r>
+      <w:proofErr w:type="gramEnd"/>
+      <w:r>
+        <w:rPr>
+          <w:rFonts w:ascii="Courier New" w:eastAsia="Times New Roman" w:hAnsi="Courier New" w:cs="Courier New"/>
+          <w:color w:val="212121"/>
+          <w:sz w:val="21"/>
+          <w:szCs w:val="21"/>
+          <w:shd w:val="clear" w:color="auto" w:fill="FFFFFF"/>
+          <w:lang w:eastAsia="ja-JP"/>
+        </w:rPr>
+        <w:t xml:space="preserve">None, 14, 14, 64)        256       </w:t>
+      </w:r>
+    </w:p>
+    <w:p>
+      <w:pPr>
+        <w:spacing w:after="0" w:line="240" w:lineRule="auto"/>
+        <w:rPr>
+          <w:rFonts w:ascii="Courier New" w:eastAsia="Times New Roman" w:hAnsi="Courier New" w:cs="Courier New"/>
+          <w:color w:val="212121"/>
+          <w:sz w:val="21"/>
+          <w:szCs w:val="21"/>
+          <w:shd w:val="clear" w:color="auto" w:fill="FFFFFF"/>
+          <w:lang w:eastAsia="ja-JP"/>
+        </w:rPr>
+      </w:pPr>
+      <w:r>
+        <w:rPr>
+          <w:rFonts w:ascii="Courier New" w:eastAsia="Times New Roman" w:hAnsi="Courier New" w:cs="Courier New"/>
+          <w:color w:val="212121"/>
+          <w:sz w:val="21"/>
+          <w:szCs w:val="21"/>
+          <w:shd w:val="clear" w:color="auto" w:fill="FFFFFF"/>
+          <w:lang w:eastAsia="ja-JP"/>
+        </w:rPr>
+        <w:t xml:space="preserve"> </w:t>
+      </w:r>
+      <w:proofErr w:type="spellStart"/>
+      <w:r>
+        <w:rPr>
+          <w:rFonts w:ascii="Courier New" w:eastAsia="Times New Roman" w:hAnsi="Courier New" w:cs="Courier New"/>
+          <w:color w:val="212121"/>
+          <w:sz w:val="21"/>
+          <w:szCs w:val="21"/>
+          <w:shd w:val="clear" w:color="auto" w:fill="FFFFFF"/>
+          <w:lang w:eastAsia="ja-JP"/>
+        </w:rPr>
+        <w:t>chNormalization</w:t>
+      </w:r>
+      <w:proofErr w:type="spellEnd"/>
+      <w:r>
+        <w:rPr>
+          <w:rFonts w:ascii="Courier New" w:eastAsia="Times New Roman" w:hAnsi="Courier New" w:cs="Courier New"/>
+          <w:color w:val="212121"/>
+          <w:sz w:val="21"/>
+          <w:szCs w:val="21"/>
+          <w:shd w:val="clear" w:color="auto" w:fill="FFFFFF"/>
+          <w:lang w:eastAsia="ja-JP"/>
+        </w:rPr>
+        <w:t xml:space="preserve">)                                                </w:t>
+      </w:r>
+    </w:p>
+    <w:p>
+      <w:pPr>
+        <w:spacing w:after="0" w:line="240" w:lineRule="auto"/>
+        <w:rPr>
+          <w:rFonts w:ascii="Courier New" w:eastAsia="Times New Roman" w:hAnsi="Courier New" w:cs="Courier New"/>
+          <w:color w:val="212121"/>
+          <w:sz w:val="21"/>
+          <w:szCs w:val="21"/>
+          <w:shd w:val="clear" w:color="auto" w:fill="FFFFFF"/>
+          <w:lang w:eastAsia="ja-JP"/>
+        </w:rPr>
+      </w:pPr>
+      <w:r>
+        <w:rPr>
+          <w:rFonts w:ascii="Courier New" w:eastAsia="Times New Roman" w:hAnsi="Courier New" w:cs="Courier New"/>
+          <w:color w:val="212121"/>
+          <w:sz w:val="21"/>
+          <w:szCs w:val="21"/>
+          <w:shd w:val="clear" w:color="auto" w:fill="FFFFFF"/>
+          <w:lang w:eastAsia="ja-JP"/>
+        </w:rPr>
+        <w:t xml:space="preserve">                                                                 </w:t>
+      </w:r>
+    </w:p>
+    <w:p>
+      <w:pPr>
+        <w:spacing w:after="0" w:line="240" w:lineRule="auto"/>
+        <w:rPr>
+          <w:rFonts w:ascii="Courier New" w:eastAsia="Times New Roman" w:hAnsi="Courier New" w:cs="Courier New"/>
+          <w:color w:val="212121"/>
+          <w:sz w:val="21"/>
+          <w:szCs w:val="21"/>
+          <w:shd w:val="clear" w:color="auto" w:fill="FFFFFF"/>
+          <w:lang w:eastAsia="ja-JP"/>
+        </w:rPr>
+      </w:pPr>
+      <w:r>
+        <w:rPr>
+          <w:rFonts w:ascii="Courier New" w:eastAsia="Times New Roman" w:hAnsi="Courier New" w:cs="Courier New"/>
+          <w:color w:val="212121"/>
+          <w:sz w:val="21"/>
+          <w:szCs w:val="21"/>
+          <w:shd w:val="clear" w:color="auto" w:fill="FFFFFF"/>
+          <w:lang w:eastAsia="ja-JP"/>
+        </w:rPr>
+        <w:t xml:space="preserve"> max_pooling2d_12 (</w:t>
+      </w:r>
+      <w:proofErr w:type="spellStart"/>
+      <w:proofErr w:type="gramStart"/>
+      <w:r>
+        <w:rPr>
+          <w:rFonts w:ascii="Courier New" w:eastAsia="Times New Roman" w:hAnsi="Courier New" w:cs="Courier New"/>
+          <w:color w:val="212121"/>
+          <w:sz w:val="21"/>
+          <w:szCs w:val="21"/>
+          <w:shd w:val="clear" w:color="auto" w:fill="FFFFFF"/>
+          <w:lang w:eastAsia="ja-JP"/>
+        </w:rPr>
+        <w:t>MaxPooli</w:t>
+      </w:r>
+      <w:proofErr w:type="spellEnd"/>
+      <w:r>
+        <w:rPr>
+          <w:rFonts w:ascii="Courier New" w:eastAsia="Times New Roman" w:hAnsi="Courier New" w:cs="Courier New"/>
+          <w:color w:val="212121"/>
+          <w:sz w:val="21"/>
+          <w:szCs w:val="21"/>
+          <w:shd w:val="clear" w:color="auto" w:fill="FFFFFF"/>
+          <w:lang w:eastAsia="ja-JP"/>
+        </w:rPr>
+        <w:t xml:space="preserve">  (</w:t>
+      </w:r>
+      <w:proofErr w:type="gramEnd"/>
+      <w:r>
+        <w:rPr>
+          <w:rFonts w:ascii="Courier New" w:eastAsia="Times New Roman" w:hAnsi="Courier New" w:cs="Courier New"/>
+          <w:color w:val="212121"/>
+          <w:sz w:val="21"/>
+          <w:szCs w:val="21"/>
+          <w:shd w:val="clear" w:color="auto" w:fill="FFFFFF"/>
+          <w:lang w:eastAsia="ja-JP"/>
+        </w:rPr>
+        <w:t xml:space="preserve">None, 7, 7, 64)          0         </w:t>
+      </w:r>
+    </w:p>
+    <w:p>
+      <w:pPr>
+        <w:spacing w:after="0" w:line="240" w:lineRule="auto"/>
+        <w:rPr>
+          <w:rFonts w:ascii="Courier New" w:eastAsia="Times New Roman" w:hAnsi="Courier New" w:cs="Courier New"/>
+          <w:color w:val="212121"/>
+          <w:sz w:val="21"/>
+          <w:szCs w:val="21"/>
+          <w:shd w:val="clear" w:color="auto" w:fill="FFFFFF"/>
+          <w:lang w:eastAsia="ja-JP"/>
+        </w:rPr>
+      </w:pPr>
+      <w:r>
+        <w:rPr>
+          <w:rFonts w:ascii="Courier New" w:eastAsia="Times New Roman" w:hAnsi="Courier New" w:cs="Courier New"/>
+          <w:color w:val="212121"/>
+          <w:sz w:val="21"/>
+          <w:szCs w:val="21"/>
+          <w:shd w:val="clear" w:color="auto" w:fill="FFFFFF"/>
+          <w:lang w:eastAsia="ja-JP"/>
+        </w:rPr>
+        <w:t xml:space="preserve"> ng2D)                                                           </w:t>
+      </w:r>
+    </w:p>
+    <w:p>
+      <w:pPr>
+        <w:spacing w:after="0" w:line="240" w:lineRule="auto"/>
+        <w:rPr>
+          <w:rFonts w:ascii="Courier New" w:eastAsia="Times New Roman" w:hAnsi="Courier New" w:cs="Courier New"/>
+          <w:color w:val="212121"/>
+          <w:sz w:val="21"/>
+          <w:szCs w:val="21"/>
+          <w:shd w:val="clear" w:color="auto" w:fill="FFFFFF"/>
+          <w:lang w:eastAsia="ja-JP"/>
+        </w:rPr>
+      </w:pPr>
+      <w:r>
+        <w:rPr>
+          <w:rFonts w:ascii="Courier New" w:eastAsia="Times New Roman" w:hAnsi="Courier New" w:cs="Courier New"/>
+          <w:color w:val="212121"/>
+          <w:sz w:val="21"/>
+          <w:szCs w:val="21"/>
+          <w:shd w:val="clear" w:color="auto" w:fill="FFFFFF"/>
+          <w:lang w:eastAsia="ja-JP"/>
+        </w:rPr>
+        <w:t xml:space="preserve">                                                                 </w:t>
+      </w:r>
+    </w:p>
+    <w:p>
+      <w:pPr>
+        <w:spacing w:after="0" w:line="240" w:lineRule="auto"/>
+        <w:rPr>
+          <w:rFonts w:ascii="Courier New" w:eastAsia="Times New Roman" w:hAnsi="Courier New" w:cs="Courier New"/>
+          <w:color w:val="212121"/>
+          <w:sz w:val="21"/>
+          <w:szCs w:val="21"/>
+          <w:shd w:val="clear" w:color="auto" w:fill="FFFFFF"/>
+          <w:lang w:eastAsia="ja-JP"/>
+        </w:rPr>
+      </w:pPr>
+      <w:r>
+        <w:rPr>
+          <w:rFonts w:ascii="Courier New" w:eastAsia="Times New Roman" w:hAnsi="Courier New" w:cs="Courier New"/>
+          <w:color w:val="212121"/>
+          <w:sz w:val="21"/>
+          <w:szCs w:val="21"/>
+          <w:shd w:val="clear" w:color="auto" w:fill="FFFFFF"/>
+          <w:lang w:eastAsia="ja-JP"/>
+        </w:rPr>
+        <w:t xml:space="preserve"> conv2d_15 (Conv2D)       </w:t>
+      </w:r>
+      <w:proofErr w:type="gramStart"/>
+      <w:r>
+        <w:rPr>
+          <w:rFonts w:ascii="Courier New" w:eastAsia="Times New Roman" w:hAnsi="Courier New" w:cs="Courier New"/>
+          <w:color w:val="212121"/>
+          <w:sz w:val="21"/>
+          <w:szCs w:val="21"/>
+          <w:shd w:val="clear" w:color="auto" w:fill="FFFFFF"/>
+          <w:lang w:eastAsia="ja-JP"/>
+        </w:rPr>
+        <w:t xml:space="preserve">   (</w:t>
+      </w:r>
+      <w:proofErr w:type="gramEnd"/>
+      <w:r>
+        <w:rPr>
+          <w:rFonts w:ascii="Courier New" w:eastAsia="Times New Roman" w:hAnsi="Courier New" w:cs="Courier New"/>
+          <w:color w:val="212121"/>
+          <w:sz w:val="21"/>
+          <w:szCs w:val="21"/>
+          <w:shd w:val="clear" w:color="auto" w:fill="FFFFFF"/>
+          <w:lang w:eastAsia="ja-JP"/>
+        </w:rPr>
+        <w:t xml:space="preserve">None, 7, 7, 64)          36928     </w:t>
+      </w:r>
+    </w:p>
+    <w:p>
+      <w:pPr>
+        <w:spacing w:after="0" w:line="240" w:lineRule="auto"/>
+        <w:rPr>
+          <w:rFonts w:ascii="Courier New" w:eastAsia="Times New Roman" w:hAnsi="Courier New" w:cs="Courier New"/>
+          <w:color w:val="212121"/>
+          <w:sz w:val="21"/>
+          <w:szCs w:val="21"/>
+          <w:shd w:val="clear" w:color="auto" w:fill="FFFFFF"/>
+          <w:lang w:eastAsia="ja-JP"/>
+        </w:rPr>
+      </w:pPr>
+      <w:r>
+        <w:rPr>
+          <w:rFonts w:ascii="Courier New" w:eastAsia="Times New Roman" w:hAnsi="Courier New" w:cs="Courier New"/>
+          <w:color w:val="212121"/>
+          <w:sz w:val="21"/>
+          <w:szCs w:val="21"/>
+          <w:shd w:val="clear" w:color="auto" w:fill="FFFFFF"/>
+          <w:lang w:eastAsia="ja-JP"/>
+        </w:rPr>
+        <w:t xml:space="preserve">                                                                 </w:t>
+      </w:r>
+    </w:p>
+    <w:p>
+      <w:pPr>
+        <w:spacing w:after="0" w:line="240" w:lineRule="auto"/>
+        <w:rPr>
+          <w:rFonts w:ascii="Courier New" w:eastAsia="Times New Roman" w:hAnsi="Courier New" w:cs="Courier New"/>
+          <w:color w:val="212121"/>
+          <w:sz w:val="21"/>
+          <w:szCs w:val="21"/>
+          <w:shd w:val="clear" w:color="auto" w:fill="FFFFFF"/>
+          <w:lang w:eastAsia="ja-JP"/>
+        </w:rPr>
+      </w:pPr>
+      <w:r>
+        <w:rPr>
+          <w:rFonts w:ascii="Courier New" w:eastAsia="Times New Roman" w:hAnsi="Courier New" w:cs="Courier New"/>
+          <w:color w:val="212121"/>
+          <w:sz w:val="21"/>
+          <w:szCs w:val="21"/>
+          <w:shd w:val="clear" w:color="auto" w:fill="FFFFFF"/>
+          <w:lang w:eastAsia="ja-JP"/>
+        </w:rPr>
+        <w:t xml:space="preserve"> batch_normalization_9 (</w:t>
+      </w:r>
+      <w:proofErr w:type="gramStart"/>
+      <w:r>
+        <w:rPr>
+          <w:rFonts w:ascii="Courier New" w:eastAsia="Times New Roman" w:hAnsi="Courier New" w:cs="Courier New"/>
+          <w:color w:val="212121"/>
+          <w:sz w:val="21"/>
+          <w:szCs w:val="21"/>
+          <w:shd w:val="clear" w:color="auto" w:fill="FFFFFF"/>
+          <w:lang w:eastAsia="ja-JP"/>
+        </w:rPr>
+        <w:t>Bat  (</w:t>
+      </w:r>
+      <w:proofErr w:type="gramEnd"/>
+      <w:r>
+        <w:rPr>
+          <w:rFonts w:ascii="Courier New" w:eastAsia="Times New Roman" w:hAnsi="Courier New" w:cs="Courier New"/>
+          <w:color w:val="212121"/>
+          <w:sz w:val="21"/>
+          <w:szCs w:val="21"/>
+          <w:shd w:val="clear" w:color="auto" w:fill="FFFFFF"/>
+          <w:lang w:eastAsia="ja-JP"/>
+        </w:rPr>
+        <w:t xml:space="preserve">None, 7, 7, 64)          256       </w:t>
+      </w:r>
+    </w:p>
+    <w:p>
+      <w:pPr>
+        <w:spacing w:after="0" w:line="240" w:lineRule="auto"/>
+        <w:rPr>
+          <w:rFonts w:ascii="Courier New" w:eastAsia="Times New Roman" w:hAnsi="Courier New" w:cs="Courier New"/>
+          <w:color w:val="212121"/>
+          <w:sz w:val="21"/>
+          <w:szCs w:val="21"/>
+          <w:shd w:val="clear" w:color="auto" w:fill="FFFFFF"/>
+          <w:lang w:eastAsia="ja-JP"/>
+        </w:rPr>
+      </w:pPr>
+      <w:r>
+        <w:rPr>
+          <w:rFonts w:ascii="Courier New" w:eastAsia="Times New Roman" w:hAnsi="Courier New" w:cs="Courier New"/>
+          <w:color w:val="212121"/>
+          <w:sz w:val="21"/>
+          <w:szCs w:val="21"/>
+          <w:shd w:val="clear" w:color="auto" w:fill="FFFFFF"/>
+          <w:lang w:eastAsia="ja-JP"/>
+        </w:rPr>
+        <w:t xml:space="preserve"> </w:t>
+      </w:r>
+      <w:proofErr w:type="spellStart"/>
+      <w:r>
+        <w:rPr>
+          <w:rFonts w:ascii="Courier New" w:eastAsia="Times New Roman" w:hAnsi="Courier New" w:cs="Courier New"/>
+          <w:color w:val="212121"/>
+          <w:sz w:val="21"/>
+          <w:szCs w:val="21"/>
+          <w:shd w:val="clear" w:color="auto" w:fill="FFFFFF"/>
+          <w:lang w:eastAsia="ja-JP"/>
+        </w:rPr>
+        <w:t>chNormalization</w:t>
+      </w:r>
+      <w:proofErr w:type="spellEnd"/>
+      <w:r>
+        <w:rPr>
+          <w:rFonts w:ascii="Courier New" w:eastAsia="Times New Roman" w:hAnsi="Courier New" w:cs="Courier New"/>
+          <w:color w:val="212121"/>
+          <w:sz w:val="21"/>
+          <w:szCs w:val="21"/>
+          <w:shd w:val="clear" w:color="auto" w:fill="FFFFFF"/>
+          <w:lang w:eastAsia="ja-JP"/>
+        </w:rPr>
+        <w:t xml:space="preserve">)                                                </w:t>
+      </w:r>
+    </w:p>
+    <w:p>
+      <w:pPr>
+        <w:spacing w:after="0" w:line="240" w:lineRule="auto"/>
+        <w:rPr>
+          <w:rFonts w:ascii="Courier New" w:eastAsia="Times New Roman" w:hAnsi="Courier New" w:cs="Courier New"/>
+          <w:color w:val="212121"/>
+          <w:sz w:val="21"/>
+          <w:szCs w:val="21"/>
+          <w:shd w:val="clear" w:color="auto" w:fill="FFFFFF"/>
+          <w:lang w:eastAsia="ja-JP"/>
+        </w:rPr>
+      </w:pPr>
+      <w:r>
+        <w:rPr>
+          <w:rFonts w:ascii="Courier New" w:eastAsia="Times New Roman" w:hAnsi="Courier New" w:cs="Courier New"/>
+          <w:color w:val="212121"/>
+          <w:sz w:val="21"/>
+          <w:szCs w:val="21"/>
+          <w:shd w:val="clear" w:color="auto" w:fill="FFFFFF"/>
+          <w:lang w:eastAsia="ja-JP"/>
+        </w:rPr>
+        <w:t xml:space="preserve">                                                                 </w:t>
+      </w:r>
+    </w:p>
+    <w:p>
+      <w:pPr>
+        <w:spacing w:after="0" w:line="240" w:lineRule="auto"/>
+        <w:rPr>
+          <w:rFonts w:ascii="Courier New" w:eastAsia="Times New Roman" w:hAnsi="Courier New" w:cs="Courier New"/>
+          <w:color w:val="212121"/>
+          <w:sz w:val="21"/>
+          <w:szCs w:val="21"/>
+          <w:shd w:val="clear" w:color="auto" w:fill="FFFFFF"/>
+          <w:lang w:eastAsia="ja-JP"/>
+        </w:rPr>
+      </w:pPr>
+      <w:r>
+        <w:rPr>
+          <w:rFonts w:ascii="Courier New" w:eastAsia="Times New Roman" w:hAnsi="Courier New" w:cs="Courier New"/>
+          <w:color w:val="212121"/>
+          <w:sz w:val="21"/>
+          <w:szCs w:val="21"/>
+          <w:shd w:val="clear" w:color="auto" w:fill="FFFFFF"/>
+          <w:lang w:eastAsia="ja-JP"/>
+        </w:rPr>
+        <w:t xml:space="preserve"> max_pooling2d_13 (</w:t>
+      </w:r>
+      <w:proofErr w:type="spellStart"/>
+      <w:proofErr w:type="gramStart"/>
+      <w:r>
+        <w:rPr>
+          <w:rFonts w:ascii="Courier New" w:eastAsia="Times New Roman" w:hAnsi="Courier New" w:cs="Courier New"/>
+          <w:color w:val="212121"/>
+          <w:sz w:val="21"/>
+          <w:szCs w:val="21"/>
+          <w:shd w:val="clear" w:color="auto" w:fill="FFFFFF"/>
+          <w:lang w:eastAsia="ja-JP"/>
+        </w:rPr>
+        <w:t>MaxPooli</w:t>
+      </w:r>
+      <w:proofErr w:type="spellEnd"/>
+      <w:r>
+        <w:rPr>
+          <w:rFonts w:ascii="Courier New" w:eastAsia="Times New Roman" w:hAnsi="Courier New" w:cs="Courier New"/>
+          <w:color w:val="212121"/>
+          <w:sz w:val="21"/>
+          <w:szCs w:val="21"/>
+          <w:shd w:val="clear" w:color="auto" w:fill="FFFFFF"/>
+          <w:lang w:eastAsia="ja-JP"/>
+        </w:rPr>
+        <w:t xml:space="preserve">  (</w:t>
+      </w:r>
+      <w:proofErr w:type="gramEnd"/>
+      <w:r>
+        <w:rPr>
+          <w:rFonts w:ascii="Courier New" w:eastAsia="Times New Roman" w:hAnsi="Courier New" w:cs="Courier New"/>
+          <w:color w:val="212121"/>
+          <w:sz w:val="21"/>
+          <w:szCs w:val="21"/>
+          <w:shd w:val="clear" w:color="auto" w:fill="FFFFFF"/>
+          <w:lang w:eastAsia="ja-JP"/>
+        </w:rPr>
+        <w:t xml:space="preserve">None, 3, 3, 64)          0         </w:t>
+      </w:r>
+    </w:p>
+    <w:p>
+      <w:pPr>
+        <w:spacing w:after="0" w:line="240" w:lineRule="auto"/>
+        <w:rPr>
+          <w:rFonts w:ascii="Courier New" w:eastAsia="Times New Roman" w:hAnsi="Courier New" w:cs="Courier New"/>
+          <w:color w:val="212121"/>
+          <w:sz w:val="21"/>
+          <w:szCs w:val="21"/>
+          <w:shd w:val="clear" w:color="auto" w:fill="FFFFFF"/>
+          <w:lang w:eastAsia="ja-JP"/>
+        </w:rPr>
+      </w:pPr>
+      <w:r>
+        <w:rPr>
+          <w:rFonts w:ascii="Courier New" w:eastAsia="Times New Roman" w:hAnsi="Courier New" w:cs="Courier New"/>
+          <w:color w:val="212121"/>
+          <w:sz w:val="21"/>
+          <w:szCs w:val="21"/>
+          <w:shd w:val="clear" w:color="auto" w:fill="FFFFFF"/>
+          <w:lang w:eastAsia="ja-JP"/>
+        </w:rPr>
+        <w:t xml:space="preserve"> ng2D)                                                           </w:t>
+      </w:r>
+    </w:p>
+    <w:p>
+      <w:pPr>
+        <w:spacing w:after="0" w:line="240" w:lineRule="auto"/>
+        <w:rPr>
+          <w:rFonts w:ascii="Courier New" w:eastAsia="Times New Roman" w:hAnsi="Courier New" w:cs="Courier New"/>
+          <w:color w:val="212121"/>
+          <w:sz w:val="21"/>
+          <w:szCs w:val="21"/>
+          <w:shd w:val="clear" w:color="auto" w:fill="FFFFFF"/>
+          <w:lang w:eastAsia="ja-JP"/>
+        </w:rPr>
+      </w:pPr>
+      <w:r>
+        <w:rPr>
+          <w:rFonts w:ascii="Courier New" w:eastAsia="Times New Roman" w:hAnsi="Courier New" w:cs="Courier New"/>
+          <w:color w:val="212121"/>
+          <w:sz w:val="21"/>
+          <w:szCs w:val="21"/>
+          <w:shd w:val="clear" w:color="auto" w:fill="FFFFFF"/>
+          <w:lang w:eastAsia="ja-JP"/>
+        </w:rPr>
+        <w:t xml:space="preserve">                                                                 </w:t>
+      </w:r>
+    </w:p>
+    <w:p>
+      <w:pPr>
+        <w:spacing w:after="0" w:line="240" w:lineRule="auto"/>
+        <w:rPr>
+          <w:rFonts w:ascii="Courier New" w:eastAsia="Times New Roman" w:hAnsi="Courier New" w:cs="Courier New"/>
+          <w:color w:val="212121"/>
+          <w:sz w:val="21"/>
+          <w:szCs w:val="21"/>
+          <w:shd w:val="clear" w:color="auto" w:fill="FFFFFF"/>
+          <w:lang w:eastAsia="ja-JP"/>
+        </w:rPr>
+      </w:pPr>
+      <w:r>
+        <w:rPr>
+          <w:rFonts w:ascii="Courier New" w:eastAsia="Times New Roman" w:hAnsi="Courier New" w:cs="Courier New"/>
+          <w:color w:val="212121"/>
+          <w:sz w:val="21"/>
+          <w:szCs w:val="21"/>
+          <w:shd w:val="clear" w:color="auto" w:fill="FFFFFF"/>
+          <w:lang w:eastAsia="ja-JP"/>
+        </w:rPr>
+        <w:t xml:space="preserve"> conv2d_16 (Conv2D)       </w:t>
+      </w:r>
+      <w:proofErr w:type="gramStart"/>
+      <w:r>
+        <w:rPr>
+          <w:rFonts w:ascii="Courier New" w:eastAsia="Times New Roman" w:hAnsi="Courier New" w:cs="Courier New"/>
+          <w:color w:val="212121"/>
+          <w:sz w:val="21"/>
+          <w:szCs w:val="21"/>
+          <w:shd w:val="clear" w:color="auto" w:fill="FFFFFF"/>
+          <w:lang w:eastAsia="ja-JP"/>
+        </w:rPr>
+        <w:t xml:space="preserve">   (</w:t>
+      </w:r>
+      <w:proofErr w:type="gramEnd"/>
+      <w:r>
+        <w:rPr>
+          <w:rFonts w:ascii="Courier New" w:eastAsia="Times New Roman" w:hAnsi="Courier New" w:cs="Courier New"/>
+          <w:color w:val="212121"/>
+          <w:sz w:val="21"/>
+          <w:szCs w:val="21"/>
+          <w:shd w:val="clear" w:color="auto" w:fill="FFFFFF"/>
+          <w:lang w:eastAsia="ja-JP"/>
+        </w:rPr>
+        <w:t xml:space="preserve">None, 3, 3, 128)         73856     </w:t>
+      </w:r>
+    </w:p>
+    <w:p>
+      <w:pPr>
+        <w:spacing w:after="0" w:line="240" w:lineRule="auto"/>
+        <w:rPr>
+          <w:rFonts w:ascii="Courier New" w:eastAsia="Times New Roman" w:hAnsi="Courier New" w:cs="Courier New"/>
+          <w:color w:val="212121"/>
+          <w:sz w:val="21"/>
+          <w:szCs w:val="21"/>
+          <w:shd w:val="clear" w:color="auto" w:fill="FFFFFF"/>
+          <w:lang w:eastAsia="ja-JP"/>
+        </w:rPr>
+      </w:pPr>
+      <w:r>
+        <w:rPr>
+          <w:rFonts w:ascii="Courier New" w:eastAsia="Times New Roman" w:hAnsi="Courier New" w:cs="Courier New"/>
+          <w:color w:val="212121"/>
+          <w:sz w:val="21"/>
+          <w:szCs w:val="21"/>
+          <w:shd w:val="clear" w:color="auto" w:fill="FFFFFF"/>
+          <w:lang w:eastAsia="ja-JP"/>
+        </w:rPr>
+        <w:t xml:space="preserve">                                                                 </w:t>
+      </w:r>
+    </w:p>
+    <w:p>
+      <w:pPr>
+        <w:spacing w:after="0" w:line="240" w:lineRule="auto"/>
+        <w:rPr>
+          <w:rFonts w:ascii="Courier New" w:eastAsia="Times New Roman" w:hAnsi="Courier New" w:cs="Courier New"/>
+          <w:color w:val="212121"/>
+          <w:sz w:val="21"/>
+          <w:szCs w:val="21"/>
+          <w:shd w:val="clear" w:color="auto" w:fill="FFFFFF"/>
+          <w:lang w:eastAsia="ja-JP"/>
+        </w:rPr>
+      </w:pPr>
+      <w:r>
+        <w:rPr>
+          <w:rFonts w:ascii="Courier New" w:eastAsia="Times New Roman" w:hAnsi="Courier New" w:cs="Courier New"/>
+          <w:color w:val="212121"/>
+          <w:sz w:val="21"/>
+          <w:szCs w:val="21"/>
+          <w:shd w:val="clear" w:color="auto" w:fill="FFFFFF"/>
+          <w:lang w:eastAsia="ja-JP"/>
+        </w:rPr>
+        <w:t xml:space="preserve"> batch_normalization_10 (</w:t>
+      </w:r>
+      <w:proofErr w:type="gramStart"/>
+      <w:r>
+        <w:rPr>
+          <w:rFonts w:ascii="Courier New" w:eastAsia="Times New Roman" w:hAnsi="Courier New" w:cs="Courier New"/>
+          <w:color w:val="212121"/>
+          <w:sz w:val="21"/>
+          <w:szCs w:val="21"/>
+          <w:shd w:val="clear" w:color="auto" w:fill="FFFFFF"/>
+          <w:lang w:eastAsia="ja-JP"/>
+        </w:rPr>
+        <w:t>Ba  (</w:t>
+      </w:r>
+      <w:proofErr w:type="gramEnd"/>
+      <w:r>
+        <w:rPr>
+          <w:rFonts w:ascii="Courier New" w:eastAsia="Times New Roman" w:hAnsi="Courier New" w:cs="Courier New"/>
+          <w:color w:val="212121"/>
+          <w:sz w:val="21"/>
+          <w:szCs w:val="21"/>
+          <w:shd w:val="clear" w:color="auto" w:fill="FFFFFF"/>
+          <w:lang w:eastAsia="ja-JP"/>
+        </w:rPr>
+        <w:t xml:space="preserve">None, 3, 3, 128)         512       </w:t>
+      </w:r>
+    </w:p>
+    <w:p>
+      <w:pPr>
+        <w:spacing w:after="0" w:line="240" w:lineRule="auto"/>
+        <w:rPr>
+          <w:rFonts w:ascii="Courier New" w:eastAsia="Times New Roman" w:hAnsi="Courier New" w:cs="Courier New"/>
+          <w:color w:val="212121"/>
+          <w:sz w:val="21"/>
+          <w:szCs w:val="21"/>
+          <w:shd w:val="clear" w:color="auto" w:fill="FFFFFF"/>
+          <w:lang w:eastAsia="ja-JP"/>
+        </w:rPr>
+      </w:pPr>
+      <w:r>
+        <w:rPr>
+          <w:rFonts w:ascii="Courier New" w:eastAsia="Times New Roman" w:hAnsi="Courier New" w:cs="Courier New"/>
+          <w:color w:val="212121"/>
+          <w:sz w:val="21"/>
+          <w:szCs w:val="21"/>
+          <w:shd w:val="clear" w:color="auto" w:fill="FFFFFF"/>
+          <w:lang w:eastAsia="ja-JP"/>
+        </w:rPr>
+        <w:t xml:space="preserve"> </w:t>
+      </w:r>
+      <w:proofErr w:type="spellStart"/>
+      <w:r>
+        <w:rPr>
+          <w:rFonts w:ascii="Courier New" w:eastAsia="Times New Roman" w:hAnsi="Courier New" w:cs="Courier New"/>
+          <w:color w:val="212121"/>
+          <w:sz w:val="21"/>
+          <w:szCs w:val="21"/>
+          <w:shd w:val="clear" w:color="auto" w:fill="FFFFFF"/>
+          <w:lang w:eastAsia="ja-JP"/>
+        </w:rPr>
+        <w:t>tchNormalization</w:t>
+      </w:r>
+      <w:proofErr w:type="spellEnd"/>
+      <w:r>
+        <w:rPr>
+          <w:rFonts w:ascii="Courier New" w:eastAsia="Times New Roman" w:hAnsi="Courier New" w:cs="Courier New"/>
+          <w:color w:val="212121"/>
+          <w:sz w:val="21"/>
+          <w:szCs w:val="21"/>
+          <w:shd w:val="clear" w:color="auto" w:fill="FFFFFF"/>
+          <w:lang w:eastAsia="ja-JP"/>
+        </w:rPr>
+        <w:t xml:space="preserve">)                                               </w:t>
+      </w:r>
+    </w:p>
+    <w:p>
+      <w:pPr>
+        <w:spacing w:after="0" w:line="240" w:lineRule="auto"/>
+        <w:rPr>
+          <w:rFonts w:ascii="Courier New" w:eastAsia="Times New Roman" w:hAnsi="Courier New" w:cs="Courier New"/>
+          <w:color w:val="212121"/>
+          <w:sz w:val="21"/>
+          <w:szCs w:val="21"/>
+          <w:shd w:val="clear" w:color="auto" w:fill="FFFFFF"/>
+          <w:lang w:eastAsia="ja-JP"/>
+        </w:rPr>
+      </w:pPr>
+      <w:r>
+        <w:rPr>
+          <w:rFonts w:ascii="Courier New" w:eastAsia="Times New Roman" w:hAnsi="Courier New" w:cs="Courier New"/>
+          <w:color w:val="212121"/>
+          <w:sz w:val="21"/>
+          <w:szCs w:val="21"/>
+          <w:shd w:val="clear" w:color="auto" w:fill="FFFFFF"/>
+          <w:lang w:eastAsia="ja-JP"/>
+        </w:rPr>
+        <w:t xml:space="preserve">                                                                 </w:t>
+      </w:r>
+    </w:p>
+    <w:p>
+      <w:pPr>
+        <w:spacing w:after="0" w:line="240" w:lineRule="auto"/>
+        <w:rPr>
+          <w:rFonts w:ascii="Courier New" w:eastAsia="Times New Roman" w:hAnsi="Courier New" w:cs="Courier New"/>
+          <w:color w:val="212121"/>
+          <w:sz w:val="21"/>
+          <w:szCs w:val="21"/>
+          <w:shd w:val="clear" w:color="auto" w:fill="FFFFFF"/>
+          <w:lang w:eastAsia="ja-JP"/>
+        </w:rPr>
+      </w:pPr>
+      <w:r>
+        <w:rPr>
+          <w:rFonts w:ascii="Courier New" w:eastAsia="Times New Roman" w:hAnsi="Courier New" w:cs="Courier New"/>
+          <w:color w:val="212121"/>
+          <w:sz w:val="21"/>
+          <w:szCs w:val="21"/>
+          <w:shd w:val="clear" w:color="auto" w:fill="FFFFFF"/>
+          <w:lang w:eastAsia="ja-JP"/>
+        </w:rPr>
+        <w:t xml:space="preserve"> max_pooling2d_14 (</w:t>
+      </w:r>
+      <w:proofErr w:type="spellStart"/>
+      <w:proofErr w:type="gramStart"/>
+      <w:r>
+        <w:rPr>
+          <w:rFonts w:ascii="Courier New" w:eastAsia="Times New Roman" w:hAnsi="Courier New" w:cs="Courier New"/>
+          <w:color w:val="212121"/>
+          <w:sz w:val="21"/>
+          <w:szCs w:val="21"/>
+          <w:shd w:val="clear" w:color="auto" w:fill="FFFFFF"/>
+          <w:lang w:eastAsia="ja-JP"/>
+        </w:rPr>
+        <w:t>MaxPooli</w:t>
+      </w:r>
+      <w:proofErr w:type="spellEnd"/>
+      <w:r>
+        <w:rPr>
+          <w:rFonts w:ascii="Courier New" w:eastAsia="Times New Roman" w:hAnsi="Courier New" w:cs="Courier New"/>
+          <w:color w:val="212121"/>
+          <w:sz w:val="21"/>
+          <w:szCs w:val="21"/>
+          <w:shd w:val="clear" w:color="auto" w:fill="FFFFFF"/>
+          <w:lang w:eastAsia="ja-JP"/>
+        </w:rPr>
+        <w:t xml:space="preserve">  (</w:t>
+      </w:r>
+      <w:proofErr w:type="gramEnd"/>
+      <w:r>
+        <w:rPr>
+          <w:rFonts w:ascii="Courier New" w:eastAsia="Times New Roman" w:hAnsi="Courier New" w:cs="Courier New"/>
+          <w:color w:val="212121"/>
+          <w:sz w:val="21"/>
+          <w:szCs w:val="21"/>
+          <w:shd w:val="clear" w:color="auto" w:fill="FFFFFF"/>
+          <w:lang w:eastAsia="ja-JP"/>
+        </w:rPr>
+        <w:t xml:space="preserve">None, 1, 1, 128)         0         </w:t>
+      </w:r>
+    </w:p>
+    <w:p>
+      <w:pPr>
+        <w:spacing w:after="0" w:line="240" w:lineRule="auto"/>
+        <w:rPr>
+          <w:rFonts w:ascii="Courier New" w:eastAsia="Times New Roman" w:hAnsi="Courier New" w:cs="Courier New"/>
+          <w:color w:val="212121"/>
+          <w:sz w:val="21"/>
+          <w:szCs w:val="21"/>
+          <w:shd w:val="clear" w:color="auto" w:fill="FFFFFF"/>
+          <w:lang w:eastAsia="ja-JP"/>
+        </w:rPr>
+      </w:pPr>
+      <w:r>
+        <w:rPr>
+          <w:rFonts w:ascii="Courier New" w:eastAsia="Times New Roman" w:hAnsi="Courier New" w:cs="Courier New"/>
+          <w:color w:val="212121"/>
+          <w:sz w:val="21"/>
+          <w:szCs w:val="21"/>
+          <w:shd w:val="clear" w:color="auto" w:fill="FFFFFF"/>
+          <w:lang w:eastAsia="ja-JP"/>
+        </w:rPr>
+        <w:t xml:space="preserve"> ng2D)                                                           </w:t>
+      </w:r>
+    </w:p>
+    <w:p>
+      <w:pPr>
+        <w:spacing w:after="0" w:line="240" w:lineRule="auto"/>
+        <w:rPr>
+          <w:rFonts w:ascii="Courier New" w:eastAsia="Times New Roman" w:hAnsi="Courier New" w:cs="Courier New"/>
+          <w:color w:val="212121"/>
+          <w:sz w:val="21"/>
+          <w:szCs w:val="21"/>
+          <w:shd w:val="clear" w:color="auto" w:fill="FFFFFF"/>
+          <w:lang w:eastAsia="ja-JP"/>
+        </w:rPr>
+      </w:pPr>
+      <w:r>
+        <w:rPr>
+          <w:rFonts w:ascii="Courier New" w:eastAsia="Times New Roman" w:hAnsi="Courier New" w:cs="Courier New"/>
+          <w:color w:val="212121"/>
+          <w:sz w:val="21"/>
+          <w:szCs w:val="21"/>
+          <w:shd w:val="clear" w:color="auto" w:fill="FFFFFF"/>
+          <w:lang w:eastAsia="ja-JP"/>
+        </w:rPr>
+        <w:lastRenderedPageBreak/>
+        <w:t xml:space="preserve">                                                                 </w:t>
+      </w:r>
+    </w:p>
+    <w:p>
+      <w:pPr>
+        <w:spacing w:after="0" w:line="240" w:lineRule="auto"/>
+        <w:rPr>
+          <w:rFonts w:ascii="Courier New" w:eastAsia="Times New Roman" w:hAnsi="Courier New" w:cs="Courier New"/>
+          <w:color w:val="212121"/>
+          <w:sz w:val="21"/>
+          <w:szCs w:val="21"/>
+          <w:shd w:val="clear" w:color="auto" w:fill="FFFFFF"/>
+          <w:lang w:eastAsia="ja-JP"/>
+        </w:rPr>
+      </w:pPr>
+      <w:r>
+        <w:rPr>
+          <w:rFonts w:ascii="Courier New" w:eastAsia="Times New Roman" w:hAnsi="Courier New" w:cs="Courier New"/>
+          <w:color w:val="212121"/>
+          <w:sz w:val="21"/>
+          <w:szCs w:val="21"/>
+          <w:shd w:val="clear" w:color="auto" w:fill="FFFFFF"/>
+          <w:lang w:eastAsia="ja-JP"/>
+        </w:rPr>
+        <w:t xml:space="preserve"> conv2d_17 (Conv2D)       </w:t>
+      </w:r>
+      <w:proofErr w:type="gramStart"/>
+      <w:r>
+        <w:rPr>
+          <w:rFonts w:ascii="Courier New" w:eastAsia="Times New Roman" w:hAnsi="Courier New" w:cs="Courier New"/>
+          <w:color w:val="212121"/>
+          <w:sz w:val="21"/>
+          <w:szCs w:val="21"/>
+          <w:shd w:val="clear" w:color="auto" w:fill="FFFFFF"/>
+          <w:lang w:eastAsia="ja-JP"/>
+        </w:rPr>
+        <w:t xml:space="preserve">   (</w:t>
+      </w:r>
+      <w:proofErr w:type="gramEnd"/>
+      <w:r>
+        <w:rPr>
+          <w:rFonts w:ascii="Courier New" w:eastAsia="Times New Roman" w:hAnsi="Courier New" w:cs="Courier New"/>
+          <w:color w:val="212121"/>
+          <w:sz w:val="21"/>
+          <w:szCs w:val="21"/>
+          <w:shd w:val="clear" w:color="auto" w:fill="FFFFFF"/>
+          <w:lang w:eastAsia="ja-JP"/>
+        </w:rPr>
+        <w:t xml:space="preserve">None, 1, 1, 128)         147584    </w:t>
+      </w:r>
+    </w:p>
+    <w:p>
+      <w:pPr>
+        <w:spacing w:after="0" w:line="240" w:lineRule="auto"/>
+        <w:rPr>
+          <w:rFonts w:ascii="Courier New" w:eastAsia="Times New Roman" w:hAnsi="Courier New" w:cs="Courier New"/>
+          <w:color w:val="212121"/>
+          <w:sz w:val="21"/>
+          <w:szCs w:val="21"/>
+          <w:shd w:val="clear" w:color="auto" w:fill="FFFFFF"/>
+          <w:lang w:eastAsia="ja-JP"/>
+        </w:rPr>
+      </w:pPr>
+      <w:r>
+        <w:rPr>
+          <w:rFonts w:ascii="Courier New" w:eastAsia="Times New Roman" w:hAnsi="Courier New" w:cs="Courier New"/>
+          <w:color w:val="212121"/>
+          <w:sz w:val="21"/>
+          <w:szCs w:val="21"/>
+          <w:shd w:val="clear" w:color="auto" w:fill="FFFFFF"/>
+          <w:lang w:eastAsia="ja-JP"/>
+        </w:rPr>
+        <w:t xml:space="preserve">                                                                 </w:t>
+      </w:r>
+    </w:p>
+    <w:p>
+      <w:pPr>
+        <w:spacing w:after="0" w:line="240" w:lineRule="auto"/>
+        <w:rPr>
+          <w:rFonts w:ascii="Courier New" w:eastAsia="Times New Roman" w:hAnsi="Courier New" w:cs="Courier New"/>
+          <w:color w:val="212121"/>
+          <w:sz w:val="21"/>
+          <w:szCs w:val="21"/>
+          <w:shd w:val="clear" w:color="auto" w:fill="FFFFFF"/>
+          <w:lang w:eastAsia="ja-JP"/>
+        </w:rPr>
+      </w:pPr>
+      <w:r>
+        <w:rPr>
+          <w:rFonts w:ascii="Courier New" w:eastAsia="Times New Roman" w:hAnsi="Courier New" w:cs="Courier New"/>
+          <w:color w:val="212121"/>
+          <w:sz w:val="21"/>
+          <w:szCs w:val="21"/>
+          <w:shd w:val="clear" w:color="auto" w:fill="FFFFFF"/>
+          <w:lang w:eastAsia="ja-JP"/>
+        </w:rPr>
+        <w:t xml:space="preserve"> flatten_3 (</w:t>
+      </w:r>
+      <w:proofErr w:type="gramStart"/>
+      <w:r>
+        <w:rPr>
+          <w:rFonts w:ascii="Courier New" w:eastAsia="Times New Roman" w:hAnsi="Courier New" w:cs="Courier New"/>
+          <w:color w:val="212121"/>
+          <w:sz w:val="21"/>
+          <w:szCs w:val="21"/>
+          <w:shd w:val="clear" w:color="auto" w:fill="FFFFFF"/>
+          <w:lang w:eastAsia="ja-JP"/>
+        </w:rPr>
+        <w:t xml:space="preserve">Flatten)   </w:t>
+      </w:r>
+      <w:proofErr w:type="gramEnd"/>
+      <w:r>
+        <w:rPr>
+          <w:rFonts w:ascii="Courier New" w:eastAsia="Times New Roman" w:hAnsi="Courier New" w:cs="Courier New"/>
+          <w:color w:val="212121"/>
+          <w:sz w:val="21"/>
+          <w:szCs w:val="21"/>
+          <w:shd w:val="clear" w:color="auto" w:fill="FFFFFF"/>
+          <w:lang w:eastAsia="ja-JP"/>
+        </w:rPr>
+        <w:t xml:space="preserve">      (None, 128)               0         </w:t>
+      </w:r>
+    </w:p>
+    <w:p>
+      <w:pPr>
+        <w:spacing w:after="0" w:line="240" w:lineRule="auto"/>
+        <w:rPr>
+          <w:rFonts w:ascii="Courier New" w:eastAsia="Times New Roman" w:hAnsi="Courier New" w:cs="Courier New"/>
+          <w:color w:val="212121"/>
+          <w:sz w:val="21"/>
+          <w:szCs w:val="21"/>
+          <w:shd w:val="clear" w:color="auto" w:fill="FFFFFF"/>
+          <w:lang w:eastAsia="ja-JP"/>
+        </w:rPr>
+      </w:pPr>
+      <w:r>
+        <w:rPr>
+          <w:rFonts w:ascii="Courier New" w:eastAsia="Times New Roman" w:hAnsi="Courier New" w:cs="Courier New"/>
+          <w:color w:val="212121"/>
+          <w:sz w:val="21"/>
+          <w:szCs w:val="21"/>
+          <w:shd w:val="clear" w:color="auto" w:fill="FFFFFF"/>
+          <w:lang w:eastAsia="ja-JP"/>
+        </w:rPr>
+        <w:t xml:space="preserve">                                                                 </w:t>
+      </w:r>
+    </w:p>
+    <w:p>
+      <w:pPr>
+        <w:spacing w:after="0" w:line="240" w:lineRule="auto"/>
+        <w:rPr>
+          <w:rFonts w:ascii="Courier New" w:eastAsia="Times New Roman" w:hAnsi="Courier New" w:cs="Courier New"/>
+          <w:color w:val="212121"/>
+          <w:sz w:val="21"/>
+          <w:szCs w:val="21"/>
+          <w:shd w:val="clear" w:color="auto" w:fill="FFFFFF"/>
+          <w:lang w:eastAsia="ja-JP"/>
+        </w:rPr>
+      </w:pPr>
+      <w:r>
+        <w:rPr>
+          <w:rFonts w:ascii="Courier New" w:eastAsia="Times New Roman" w:hAnsi="Courier New" w:cs="Courier New"/>
+          <w:color w:val="212121"/>
+          <w:sz w:val="21"/>
+          <w:szCs w:val="21"/>
+          <w:shd w:val="clear" w:color="auto" w:fill="FFFFFF"/>
+          <w:lang w:eastAsia="ja-JP"/>
+        </w:rPr>
+        <w:t xml:space="preserve"> dense_9 (</w:t>
+      </w:r>
+      <w:proofErr w:type="gramStart"/>
+      <w:r>
+        <w:rPr>
+          <w:rFonts w:ascii="Courier New" w:eastAsia="Times New Roman" w:hAnsi="Courier New" w:cs="Courier New"/>
+          <w:color w:val="212121"/>
+          <w:sz w:val="21"/>
+          <w:szCs w:val="21"/>
+          <w:shd w:val="clear" w:color="auto" w:fill="FFFFFF"/>
+          <w:lang w:eastAsia="ja-JP"/>
+        </w:rPr>
+        <w:t xml:space="preserve">Dense)   </w:t>
+      </w:r>
+      <w:proofErr w:type="gramEnd"/>
+      <w:r>
+        <w:rPr>
+          <w:rFonts w:ascii="Courier New" w:eastAsia="Times New Roman" w:hAnsi="Courier New" w:cs="Courier New"/>
+          <w:color w:val="212121"/>
+          <w:sz w:val="21"/>
+          <w:szCs w:val="21"/>
+          <w:shd w:val="clear" w:color="auto" w:fill="FFFFFF"/>
+          <w:lang w:eastAsia="ja-JP"/>
+        </w:rPr>
+        <w:t xml:space="preserve">          (None, 64)                8256      </w:t>
+      </w:r>
+    </w:p>
+    <w:p>
+      <w:pPr>
+        <w:spacing w:after="0" w:line="240" w:lineRule="auto"/>
+        <w:rPr>
+          <w:rFonts w:ascii="Courier New" w:eastAsia="Times New Roman" w:hAnsi="Courier New" w:cs="Courier New"/>
+          <w:color w:val="212121"/>
+          <w:sz w:val="21"/>
+          <w:szCs w:val="21"/>
+          <w:shd w:val="clear" w:color="auto" w:fill="FFFFFF"/>
+          <w:lang w:eastAsia="ja-JP"/>
+        </w:rPr>
+      </w:pPr>
+      <w:r>
+        <w:rPr>
+          <w:rFonts w:ascii="Courier New" w:eastAsia="Times New Roman" w:hAnsi="Courier New" w:cs="Courier New"/>
+          <w:color w:val="212121"/>
+          <w:sz w:val="21"/>
+          <w:szCs w:val="21"/>
+          <w:shd w:val="clear" w:color="auto" w:fill="FFFFFF"/>
+          <w:lang w:eastAsia="ja-JP"/>
+        </w:rPr>
+        <w:t xml:space="preserve">                                                                 </w:t>
+      </w:r>
+    </w:p>
+    <w:p>
+      <w:pPr>
+        <w:spacing w:after="0" w:line="240" w:lineRule="auto"/>
+        <w:rPr>
+          <w:rFonts w:ascii="Courier New" w:eastAsia="Times New Roman" w:hAnsi="Courier New" w:cs="Courier New"/>
+          <w:color w:val="212121"/>
+          <w:sz w:val="21"/>
+          <w:szCs w:val="21"/>
+          <w:shd w:val="clear" w:color="auto" w:fill="FFFFFF"/>
+          <w:lang w:eastAsia="ja-JP"/>
+        </w:rPr>
+      </w:pPr>
+      <w:r>
+        <w:rPr>
+          <w:rFonts w:ascii="Courier New" w:eastAsia="Times New Roman" w:hAnsi="Courier New" w:cs="Courier New"/>
+          <w:color w:val="212121"/>
+          <w:sz w:val="21"/>
+          <w:szCs w:val="21"/>
+          <w:shd w:val="clear" w:color="auto" w:fill="FFFFFF"/>
+          <w:lang w:eastAsia="ja-JP"/>
+        </w:rPr>
+        <w:t xml:space="preserve"> batch_normalization_11 (</w:t>
+      </w:r>
+      <w:proofErr w:type="gramStart"/>
+      <w:r>
+        <w:rPr>
+          <w:rFonts w:ascii="Courier New" w:eastAsia="Times New Roman" w:hAnsi="Courier New" w:cs="Courier New"/>
+          <w:color w:val="212121"/>
+          <w:sz w:val="21"/>
+          <w:szCs w:val="21"/>
+          <w:shd w:val="clear" w:color="auto" w:fill="FFFFFF"/>
+          <w:lang w:eastAsia="ja-JP"/>
+        </w:rPr>
+        <w:t>Ba  (</w:t>
+      </w:r>
+      <w:proofErr w:type="gramEnd"/>
+      <w:r>
+        <w:rPr>
+          <w:rFonts w:ascii="Courier New" w:eastAsia="Times New Roman" w:hAnsi="Courier New" w:cs="Courier New"/>
+          <w:color w:val="212121"/>
+          <w:sz w:val="21"/>
+          <w:szCs w:val="21"/>
+          <w:shd w:val="clear" w:color="auto" w:fill="FFFFFF"/>
+          <w:lang w:eastAsia="ja-JP"/>
+        </w:rPr>
+        <w:t xml:space="preserve">None, 64)                256       </w:t>
+      </w:r>
+    </w:p>
+    <w:p>
+      <w:pPr>
+        <w:spacing w:after="0" w:line="240" w:lineRule="auto"/>
+        <w:rPr>
+          <w:rFonts w:ascii="Courier New" w:eastAsia="Times New Roman" w:hAnsi="Courier New" w:cs="Courier New"/>
+          <w:color w:val="212121"/>
+          <w:sz w:val="21"/>
+          <w:szCs w:val="21"/>
+          <w:shd w:val="clear" w:color="auto" w:fill="FFFFFF"/>
+          <w:lang w:eastAsia="ja-JP"/>
+        </w:rPr>
+      </w:pPr>
+      <w:r>
+        <w:rPr>
+          <w:rFonts w:ascii="Courier New" w:eastAsia="Times New Roman" w:hAnsi="Courier New" w:cs="Courier New"/>
+          <w:color w:val="212121"/>
+          <w:sz w:val="21"/>
+          <w:szCs w:val="21"/>
+          <w:shd w:val="clear" w:color="auto" w:fill="FFFFFF"/>
+          <w:lang w:eastAsia="ja-JP"/>
+        </w:rPr>
+        <w:t xml:space="preserve"> </w:t>
+      </w:r>
+      <w:proofErr w:type="spellStart"/>
+      <w:r>
+        <w:rPr>
+          <w:rFonts w:ascii="Courier New" w:eastAsia="Times New Roman" w:hAnsi="Courier New" w:cs="Courier New"/>
+          <w:color w:val="212121"/>
+          <w:sz w:val="21"/>
+          <w:szCs w:val="21"/>
+          <w:shd w:val="clear" w:color="auto" w:fill="FFFFFF"/>
+          <w:lang w:eastAsia="ja-JP"/>
+        </w:rPr>
+        <w:t>tchNormalization</w:t>
+      </w:r>
+      <w:proofErr w:type="spellEnd"/>
+      <w:r>
+        <w:rPr>
+          <w:rFonts w:ascii="Courier New" w:eastAsia="Times New Roman" w:hAnsi="Courier New" w:cs="Courier New"/>
+          <w:color w:val="212121"/>
+          <w:sz w:val="21"/>
+          <w:szCs w:val="21"/>
+          <w:shd w:val="clear" w:color="auto" w:fill="FFFFFF"/>
+          <w:lang w:eastAsia="ja-JP"/>
+        </w:rPr>
+        <w:t xml:space="preserve">)                                               </w:t>
+      </w:r>
+    </w:p>
+    <w:p>
+      <w:pPr>
+        <w:spacing w:after="0" w:line="240" w:lineRule="auto"/>
+        <w:rPr>
+          <w:rFonts w:ascii="Courier New" w:eastAsia="Times New Roman" w:hAnsi="Courier New" w:cs="Courier New"/>
+          <w:color w:val="212121"/>
+          <w:sz w:val="21"/>
+          <w:szCs w:val="21"/>
+          <w:shd w:val="clear" w:color="auto" w:fill="FFFFFF"/>
+          <w:lang w:eastAsia="ja-JP"/>
+        </w:rPr>
+      </w:pPr>
+      <w:r>
+        <w:rPr>
+          <w:rFonts w:ascii="Courier New" w:eastAsia="Times New Roman" w:hAnsi="Courier New" w:cs="Courier New"/>
+          <w:color w:val="212121"/>
+          <w:sz w:val="21"/>
+          <w:szCs w:val="21"/>
+          <w:shd w:val="clear" w:color="auto" w:fill="FFFFFF"/>
+          <w:lang w:eastAsia="ja-JP"/>
+        </w:rPr>
+        <w:t xml:space="preserve">                                                                 </w:t>
+      </w:r>
+    </w:p>
+    <w:p>
+      <w:pPr>
+        <w:spacing w:after="0" w:line="240" w:lineRule="auto"/>
+        <w:rPr>
+          <w:rFonts w:ascii="Courier New" w:eastAsia="Times New Roman" w:hAnsi="Courier New" w:cs="Courier New"/>
+          <w:color w:val="212121"/>
+          <w:sz w:val="21"/>
+          <w:szCs w:val="21"/>
+          <w:shd w:val="clear" w:color="auto" w:fill="FFFFFF"/>
+          <w:lang w:eastAsia="ja-JP"/>
+        </w:rPr>
+      </w:pPr>
+      <w:r>
+        <w:rPr>
+          <w:rFonts w:ascii="Courier New" w:eastAsia="Times New Roman" w:hAnsi="Courier New" w:cs="Courier New"/>
+          <w:color w:val="212121"/>
+          <w:sz w:val="21"/>
+          <w:szCs w:val="21"/>
+          <w:shd w:val="clear" w:color="auto" w:fill="FFFFFF"/>
+          <w:lang w:eastAsia="ja-JP"/>
+        </w:rPr>
+        <w:t xml:space="preserve"> dropout_6 (</w:t>
+      </w:r>
+      <w:proofErr w:type="gramStart"/>
+      <w:r>
+        <w:rPr>
+          <w:rFonts w:ascii="Courier New" w:eastAsia="Times New Roman" w:hAnsi="Courier New" w:cs="Courier New"/>
+          <w:color w:val="212121"/>
+          <w:sz w:val="21"/>
+          <w:szCs w:val="21"/>
+          <w:shd w:val="clear" w:color="auto" w:fill="FFFFFF"/>
+          <w:lang w:eastAsia="ja-JP"/>
+        </w:rPr>
+        <w:t xml:space="preserve">Dropout)   </w:t>
+      </w:r>
+      <w:proofErr w:type="gramEnd"/>
+      <w:r>
+        <w:rPr>
+          <w:rFonts w:ascii="Courier New" w:eastAsia="Times New Roman" w:hAnsi="Courier New" w:cs="Courier New"/>
+          <w:color w:val="212121"/>
+          <w:sz w:val="21"/>
+          <w:szCs w:val="21"/>
+          <w:shd w:val="clear" w:color="auto" w:fill="FFFFFF"/>
+          <w:lang w:eastAsia="ja-JP"/>
+        </w:rPr>
+        <w:t xml:space="preserve">      (None, 64)                0         </w:t>
+      </w:r>
+    </w:p>
+    <w:p>
+      <w:pPr>
+        <w:spacing w:after="0" w:line="240" w:lineRule="auto"/>
+        <w:rPr>
+          <w:rFonts w:ascii="Courier New" w:eastAsia="Times New Roman" w:hAnsi="Courier New" w:cs="Courier New"/>
+          <w:color w:val="212121"/>
+          <w:sz w:val="21"/>
+          <w:szCs w:val="21"/>
+          <w:shd w:val="clear" w:color="auto" w:fill="FFFFFF"/>
+          <w:lang w:eastAsia="ja-JP"/>
+        </w:rPr>
+      </w:pPr>
+      <w:r>
+        <w:rPr>
+          <w:rFonts w:ascii="Courier New" w:eastAsia="Times New Roman" w:hAnsi="Courier New" w:cs="Courier New"/>
+          <w:color w:val="212121"/>
+          <w:sz w:val="21"/>
+          <w:szCs w:val="21"/>
+          <w:shd w:val="clear" w:color="auto" w:fill="FFFFFF"/>
+          <w:lang w:eastAsia="ja-JP"/>
+        </w:rPr>
+        <w:t xml:space="preserve">                                                                 </w:t>
+      </w:r>
+    </w:p>
+    <w:p>
+      <w:pPr>
+        <w:spacing w:after="0" w:line="240" w:lineRule="auto"/>
+        <w:rPr>
+          <w:rFonts w:ascii="Courier New" w:eastAsia="Times New Roman" w:hAnsi="Courier New" w:cs="Courier New"/>
+          <w:color w:val="212121"/>
+          <w:sz w:val="21"/>
+          <w:szCs w:val="21"/>
+          <w:shd w:val="clear" w:color="auto" w:fill="FFFFFF"/>
+          <w:lang w:eastAsia="ja-JP"/>
+        </w:rPr>
+      </w:pPr>
+      <w:r>
+        <w:rPr>
+          <w:rFonts w:ascii="Courier New" w:eastAsia="Times New Roman" w:hAnsi="Courier New" w:cs="Courier New"/>
+          <w:color w:val="212121"/>
+          <w:sz w:val="21"/>
+          <w:szCs w:val="21"/>
+          <w:shd w:val="clear" w:color="auto" w:fill="FFFFFF"/>
+          <w:lang w:eastAsia="ja-JP"/>
+        </w:rPr>
+        <w:t xml:space="preserve"> dense_10 (</w:t>
+      </w:r>
+      <w:proofErr w:type="gramStart"/>
+      <w:r>
+        <w:rPr>
+          <w:rFonts w:ascii="Courier New" w:eastAsia="Times New Roman" w:hAnsi="Courier New" w:cs="Courier New"/>
+          <w:color w:val="212121"/>
+          <w:sz w:val="21"/>
+          <w:szCs w:val="21"/>
+          <w:shd w:val="clear" w:color="auto" w:fill="FFFFFF"/>
+          <w:lang w:eastAsia="ja-JP"/>
+        </w:rPr>
+        <w:t xml:space="preserve">Dense)   </w:t>
+      </w:r>
+      <w:proofErr w:type="gramEnd"/>
+      <w:r>
+        <w:rPr>
+          <w:rFonts w:ascii="Courier New" w:eastAsia="Times New Roman" w:hAnsi="Courier New" w:cs="Courier New"/>
+          <w:color w:val="212121"/>
+          <w:sz w:val="21"/>
+          <w:szCs w:val="21"/>
+          <w:shd w:val="clear" w:color="auto" w:fill="FFFFFF"/>
+          <w:lang w:eastAsia="ja-JP"/>
+        </w:rPr>
+        <w:t xml:space="preserve">         (None, 32)                2080      </w:t>
+      </w:r>
+    </w:p>
+    <w:p>
+      <w:pPr>
+        <w:spacing w:after="0" w:line="240" w:lineRule="auto"/>
+        <w:rPr>
+          <w:rFonts w:ascii="Courier New" w:eastAsia="Times New Roman" w:hAnsi="Courier New" w:cs="Courier New"/>
+          <w:color w:val="212121"/>
+          <w:sz w:val="21"/>
+          <w:szCs w:val="21"/>
+          <w:shd w:val="clear" w:color="auto" w:fill="FFFFFF"/>
+          <w:lang w:eastAsia="ja-JP"/>
+        </w:rPr>
+      </w:pPr>
+      <w:r>
+        <w:rPr>
+          <w:rFonts w:ascii="Courier New" w:eastAsia="Times New Roman" w:hAnsi="Courier New" w:cs="Courier New"/>
+          <w:color w:val="212121"/>
+          <w:sz w:val="21"/>
+          <w:szCs w:val="21"/>
+          <w:shd w:val="clear" w:color="auto" w:fill="FFFFFF"/>
+          <w:lang w:eastAsia="ja-JP"/>
+        </w:rPr>
+        <w:t xml:space="preserve">                                                                 </w:t>
+      </w:r>
+    </w:p>
+    <w:p>
+      <w:pPr>
+        <w:spacing w:after="0" w:line="240" w:lineRule="auto"/>
+        <w:rPr>
+          <w:rFonts w:ascii="Courier New" w:eastAsia="Times New Roman" w:hAnsi="Courier New" w:cs="Courier New"/>
+          <w:color w:val="212121"/>
+          <w:sz w:val="21"/>
+          <w:szCs w:val="21"/>
+          <w:shd w:val="clear" w:color="auto" w:fill="FFFFFF"/>
+          <w:lang w:eastAsia="ja-JP"/>
+        </w:rPr>
+      </w:pPr>
+      <w:r>
+        <w:rPr>
+          <w:rFonts w:ascii="Courier New" w:eastAsia="Times New Roman" w:hAnsi="Courier New" w:cs="Courier New"/>
+          <w:color w:val="212121"/>
+          <w:sz w:val="21"/>
+          <w:szCs w:val="21"/>
+          <w:shd w:val="clear" w:color="auto" w:fill="FFFFFF"/>
+          <w:lang w:eastAsia="ja-JP"/>
+        </w:rPr>
+        <w:t xml:space="preserve"> batch_normalization_12 (</w:t>
+      </w:r>
+      <w:proofErr w:type="gramStart"/>
+      <w:r>
+        <w:rPr>
+          <w:rFonts w:ascii="Courier New" w:eastAsia="Times New Roman" w:hAnsi="Courier New" w:cs="Courier New"/>
+          <w:color w:val="212121"/>
+          <w:sz w:val="21"/>
+          <w:szCs w:val="21"/>
+          <w:shd w:val="clear" w:color="auto" w:fill="FFFFFF"/>
+          <w:lang w:eastAsia="ja-JP"/>
+        </w:rPr>
+        <w:t>Ba  (</w:t>
+      </w:r>
+      <w:proofErr w:type="gramEnd"/>
+      <w:r>
+        <w:rPr>
+          <w:rFonts w:ascii="Courier New" w:eastAsia="Times New Roman" w:hAnsi="Courier New" w:cs="Courier New"/>
+          <w:color w:val="212121"/>
+          <w:sz w:val="21"/>
+          <w:szCs w:val="21"/>
+          <w:shd w:val="clear" w:color="auto" w:fill="FFFFFF"/>
+          <w:lang w:eastAsia="ja-JP"/>
+        </w:rPr>
+        <w:t xml:space="preserve">None, 32)                128       </w:t>
+      </w:r>
+    </w:p>
+    <w:p>
+      <w:pPr>
+        <w:spacing w:after="0" w:line="240" w:lineRule="auto"/>
+        <w:rPr>
+          <w:rFonts w:ascii="Courier New" w:eastAsia="Times New Roman" w:hAnsi="Courier New" w:cs="Courier New"/>
+          <w:color w:val="212121"/>
+          <w:sz w:val="21"/>
+          <w:szCs w:val="21"/>
+          <w:shd w:val="clear" w:color="auto" w:fill="FFFFFF"/>
+          <w:lang w:eastAsia="ja-JP"/>
+        </w:rPr>
+      </w:pPr>
+      <w:r>
+        <w:rPr>
+          <w:rFonts w:ascii="Courier New" w:eastAsia="Times New Roman" w:hAnsi="Courier New" w:cs="Courier New"/>
+          <w:color w:val="212121"/>
+          <w:sz w:val="21"/>
+          <w:szCs w:val="21"/>
+          <w:shd w:val="clear" w:color="auto" w:fill="FFFFFF"/>
+          <w:lang w:eastAsia="ja-JP"/>
+        </w:rPr>
+        <w:t xml:space="preserve"> </w:t>
+      </w:r>
+      <w:proofErr w:type="spellStart"/>
+      <w:r>
+        <w:rPr>
+          <w:rFonts w:ascii="Courier New" w:eastAsia="Times New Roman" w:hAnsi="Courier New" w:cs="Courier New"/>
+          <w:color w:val="212121"/>
+          <w:sz w:val="21"/>
+          <w:szCs w:val="21"/>
+          <w:shd w:val="clear" w:color="auto" w:fill="FFFFFF"/>
+          <w:lang w:eastAsia="ja-JP"/>
+        </w:rPr>
+        <w:t>tchNormalization</w:t>
+      </w:r>
+      <w:proofErr w:type="spellEnd"/>
+      <w:r>
+        <w:rPr>
+          <w:rFonts w:ascii="Courier New" w:eastAsia="Times New Roman" w:hAnsi="Courier New" w:cs="Courier New"/>
+          <w:color w:val="212121"/>
+          <w:sz w:val="21"/>
+          <w:szCs w:val="21"/>
+          <w:shd w:val="clear" w:color="auto" w:fill="FFFFFF"/>
+          <w:lang w:eastAsia="ja-JP"/>
+        </w:rPr>
+        <w:t xml:space="preserve">)                                               </w:t>
+      </w:r>
+    </w:p>
+    <w:p>
+      <w:pPr>
+        <w:spacing w:after="0" w:line="240" w:lineRule="auto"/>
+        <w:rPr>
+          <w:rFonts w:ascii="Courier New" w:eastAsia="Times New Roman" w:hAnsi="Courier New" w:cs="Courier New"/>
+          <w:color w:val="212121"/>
+          <w:sz w:val="21"/>
+          <w:szCs w:val="21"/>
+          <w:shd w:val="clear" w:color="auto" w:fill="FFFFFF"/>
+          <w:lang w:eastAsia="ja-JP"/>
+        </w:rPr>
+      </w:pPr>
+      <w:r>
+        <w:rPr>
+          <w:rFonts w:ascii="Courier New" w:eastAsia="Times New Roman" w:hAnsi="Courier New" w:cs="Courier New"/>
+          <w:color w:val="212121"/>
+          <w:sz w:val="21"/>
+          <w:szCs w:val="21"/>
+          <w:shd w:val="clear" w:color="auto" w:fill="FFFFFF"/>
+          <w:lang w:eastAsia="ja-JP"/>
+        </w:rPr>
+        <w:t xml:space="preserve">                                                                 </w:t>
+      </w:r>
+    </w:p>
+    <w:p>
+      <w:pPr>
+        <w:spacing w:after="0" w:line="240" w:lineRule="auto"/>
+        <w:rPr>
+          <w:rFonts w:ascii="Courier New" w:eastAsia="Times New Roman" w:hAnsi="Courier New" w:cs="Courier New"/>
+          <w:color w:val="212121"/>
+          <w:sz w:val="21"/>
+          <w:szCs w:val="21"/>
+          <w:shd w:val="clear" w:color="auto" w:fill="FFFFFF"/>
+          <w:lang w:eastAsia="ja-JP"/>
+        </w:rPr>
+      </w:pPr>
+      <w:r>
+        <w:rPr>
+          <w:rFonts w:ascii="Courier New" w:eastAsia="Times New Roman" w:hAnsi="Courier New" w:cs="Courier New"/>
+          <w:color w:val="212121"/>
+          <w:sz w:val="21"/>
+          <w:szCs w:val="21"/>
+          <w:shd w:val="clear" w:color="auto" w:fill="FFFFFF"/>
+          <w:lang w:eastAsia="ja-JP"/>
+        </w:rPr>
+        <w:t xml:space="preserve"> dropout_7 (</w:t>
+      </w:r>
+      <w:proofErr w:type="gramStart"/>
+      <w:r>
+        <w:rPr>
+          <w:rFonts w:ascii="Courier New" w:eastAsia="Times New Roman" w:hAnsi="Courier New" w:cs="Courier New"/>
+          <w:color w:val="212121"/>
+          <w:sz w:val="21"/>
+          <w:szCs w:val="21"/>
+          <w:shd w:val="clear" w:color="auto" w:fill="FFFFFF"/>
+          <w:lang w:eastAsia="ja-JP"/>
+        </w:rPr>
+        <w:t xml:space="preserve">Dropout)   </w:t>
+      </w:r>
+      <w:proofErr w:type="gramEnd"/>
+      <w:r>
+        <w:rPr>
+          <w:rFonts w:ascii="Courier New" w:eastAsia="Times New Roman" w:hAnsi="Courier New" w:cs="Courier New"/>
+          <w:color w:val="212121"/>
+          <w:sz w:val="21"/>
+          <w:szCs w:val="21"/>
+          <w:shd w:val="clear" w:color="auto" w:fill="FFFFFF"/>
+          <w:lang w:eastAsia="ja-JP"/>
+        </w:rPr>
+        <w:t xml:space="preserve">      (None, 32)                0         </w:t>
+      </w:r>
+    </w:p>
+    <w:p>
+      <w:pPr>
+        <w:spacing w:after="0" w:line="240" w:lineRule="auto"/>
+        <w:rPr>
+          <w:rFonts w:ascii="Courier New" w:eastAsia="Times New Roman" w:hAnsi="Courier New" w:cs="Courier New"/>
+          <w:color w:val="212121"/>
+          <w:sz w:val="21"/>
+          <w:szCs w:val="21"/>
+          <w:shd w:val="clear" w:color="auto" w:fill="FFFFFF"/>
+          <w:lang w:eastAsia="ja-JP"/>
+        </w:rPr>
+      </w:pPr>
+      <w:r>
+        <w:rPr>
+          <w:rFonts w:ascii="Courier New" w:eastAsia="Times New Roman" w:hAnsi="Courier New" w:cs="Courier New"/>
+          <w:color w:val="212121"/>
+          <w:sz w:val="21"/>
+          <w:szCs w:val="21"/>
+          <w:shd w:val="clear" w:color="auto" w:fill="FFFFFF"/>
+          <w:lang w:eastAsia="ja-JP"/>
+        </w:rPr>
+        <w:t xml:space="preserve">                                                                 </w:t>
+      </w:r>
+    </w:p>
+    <w:p>
+      <w:pPr>
+        <w:spacing w:after="0" w:line="240" w:lineRule="auto"/>
+        <w:rPr>
+          <w:rFonts w:ascii="Courier New" w:eastAsia="Times New Roman" w:hAnsi="Courier New" w:cs="Courier New"/>
+          <w:color w:val="212121"/>
+          <w:sz w:val="21"/>
+          <w:szCs w:val="21"/>
+          <w:shd w:val="clear" w:color="auto" w:fill="FFFFFF"/>
+          <w:lang w:eastAsia="ja-JP"/>
+        </w:rPr>
+      </w:pPr>
+      <w:r>
+        <w:rPr>
+          <w:rFonts w:ascii="Courier New" w:eastAsia="Times New Roman" w:hAnsi="Courier New" w:cs="Courier New"/>
+          <w:color w:val="212121"/>
+          <w:sz w:val="21"/>
+          <w:szCs w:val="21"/>
+          <w:shd w:val="clear" w:color="auto" w:fill="FFFFFF"/>
+          <w:lang w:eastAsia="ja-JP"/>
+        </w:rPr>
+        <w:t xml:space="preserve"> dense_11 (</w:t>
+      </w:r>
+      <w:proofErr w:type="gramStart"/>
+      <w:r>
+        <w:rPr>
+          <w:rFonts w:ascii="Courier New" w:eastAsia="Times New Roman" w:hAnsi="Courier New" w:cs="Courier New"/>
+          <w:color w:val="212121"/>
+          <w:sz w:val="21"/>
+          <w:szCs w:val="21"/>
+          <w:shd w:val="clear" w:color="auto" w:fill="FFFFFF"/>
+          <w:lang w:eastAsia="ja-JP"/>
+        </w:rPr>
+        <w:t xml:space="preserve">Dense)   </w:t>
+      </w:r>
+      <w:proofErr w:type="gramEnd"/>
+      <w:r>
+        <w:rPr>
+          <w:rFonts w:ascii="Courier New" w:eastAsia="Times New Roman" w:hAnsi="Courier New" w:cs="Courier New"/>
+          <w:color w:val="212121"/>
+          <w:sz w:val="21"/>
+          <w:szCs w:val="21"/>
+          <w:shd w:val="clear" w:color="auto" w:fill="FFFFFF"/>
+          <w:lang w:eastAsia="ja-JP"/>
+        </w:rPr>
+        <w:t xml:space="preserve">         (None, 10)                330       </w:t>
+      </w:r>
+    </w:p>
+    <w:p>
+      <w:pPr>
+        <w:spacing w:after="0" w:line="240" w:lineRule="auto"/>
+        <w:rPr>
+          <w:rFonts w:ascii="Courier New" w:eastAsia="Times New Roman" w:hAnsi="Courier New" w:cs="Courier New"/>
+          <w:color w:val="212121"/>
+          <w:sz w:val="21"/>
+          <w:szCs w:val="21"/>
+          <w:shd w:val="clear" w:color="auto" w:fill="FFFFFF"/>
+          <w:lang w:eastAsia="ja-JP"/>
+        </w:rPr>
+      </w:pPr>
+      <w:r>
+        <w:rPr>
+          <w:rFonts w:ascii="Courier New" w:eastAsia="Times New Roman" w:hAnsi="Courier New" w:cs="Courier New"/>
+          <w:color w:val="212121"/>
+          <w:sz w:val="21"/>
+          <w:szCs w:val="21"/>
+          <w:shd w:val="clear" w:color="auto" w:fill="FFFFFF"/>
+          <w:lang w:eastAsia="ja-JP"/>
+        </w:rPr>
+        <w:t xml:space="preserve">                                                                 </w:t>
+      </w:r>
+    </w:p>
+    <w:p>
+      <w:pPr>
+        <w:spacing w:after="0" w:line="240" w:lineRule="auto"/>
+        <w:rPr>
+          <w:rFonts w:ascii="Courier New" w:eastAsia="Times New Roman" w:hAnsi="Courier New" w:cs="Courier New"/>
+          <w:color w:val="212121"/>
+          <w:sz w:val="21"/>
+          <w:szCs w:val="21"/>
+          <w:shd w:val="clear" w:color="auto" w:fill="FFFFFF"/>
+          <w:lang w:eastAsia="ja-JP"/>
+        </w:rPr>
+      </w:pPr>
+      <w:r>
+        <w:rPr>
+          <w:rFonts w:ascii="Courier New" w:eastAsia="Times New Roman" w:hAnsi="Courier New" w:cs="Courier New"/>
+          <w:color w:val="212121"/>
+          <w:sz w:val="21"/>
+          <w:szCs w:val="21"/>
+          <w:shd w:val="clear" w:color="auto" w:fill="FFFFFF"/>
+          <w:lang w:eastAsia="ja-JP"/>
+        </w:rPr>
+        <w:t>=================================================================</w:t>
+      </w:r>
+    </w:p>
+    <w:p>
+      <w:pPr>
+        <w:spacing w:after="0" w:line="240" w:lineRule="auto"/>
+        <w:rPr>
+          <w:rFonts w:ascii="Courier New" w:eastAsia="Times New Roman" w:hAnsi="Courier New" w:cs="Courier New"/>
+          <w:color w:val="212121"/>
+          <w:sz w:val="21"/>
+          <w:szCs w:val="21"/>
+          <w:shd w:val="clear" w:color="auto" w:fill="FFFFFF"/>
+          <w:lang w:eastAsia="ja-JP"/>
+        </w:rPr>
+      </w:pPr>
+      <w:r>
+        <w:rPr>
+          <w:rFonts w:ascii="Courier New" w:eastAsia="Times New Roman" w:hAnsi="Courier New" w:cs="Courier New"/>
+          <w:color w:val="212121"/>
+          <w:sz w:val="21"/>
+          <w:szCs w:val="21"/>
+          <w:shd w:val="clear" w:color="auto" w:fill="FFFFFF"/>
+          <w:lang w:eastAsia="ja-JP"/>
+        </w:rPr>
+        <w:t>Total params: 289898 (1.11 MB)</w:t>
+      </w:r>
+    </w:p>
+    <w:p>
+      <w:pPr>
+        <w:spacing w:after="0" w:line="240" w:lineRule="auto"/>
+        <w:rPr>
+          <w:rFonts w:ascii="Courier New" w:eastAsia="Times New Roman" w:hAnsi="Courier New" w:cs="Courier New"/>
+          <w:color w:val="212121"/>
+          <w:sz w:val="21"/>
+          <w:szCs w:val="21"/>
+          <w:shd w:val="clear" w:color="auto" w:fill="FFFFFF"/>
+          <w:lang w:eastAsia="ja-JP"/>
+        </w:rPr>
+      </w:pPr>
+      <w:r>
+        <w:rPr>
+          <w:rFonts w:ascii="Courier New" w:eastAsia="Times New Roman" w:hAnsi="Courier New" w:cs="Courier New"/>
+          <w:color w:val="212121"/>
+          <w:sz w:val="21"/>
+          <w:szCs w:val="21"/>
+          <w:shd w:val="clear" w:color="auto" w:fill="FFFFFF"/>
+          <w:lang w:eastAsia="ja-JP"/>
+        </w:rPr>
+        <w:t>Trainable params: 289130 (1.10 MB)</w:t>
+      </w:r>
+    </w:p>
+    <w:p>
+      <w:pPr>
+        <w:pStyle w:val="body"/>
+        <w:spacing w:before="0" w:beforeAutospacing="0"/>
+        <w:rPr>
+          <w:rFonts w:ascii="Times New Roman" w:hAnsi="Times New Roman" w:cs="Times New Roman"/>
+          <w:color w:val="auto"/>
+          <w:sz w:val="24"/>
+        </w:rPr>
+      </w:pPr>
+      <w:r>
+        <w:rPr>
+          <w:rFonts w:ascii="Courier New" w:hAnsi="Courier New" w:cs="Courier New"/>
+          <w:color w:val="212121"/>
+          <w:sz w:val="21"/>
+          <w:szCs w:val="21"/>
+          <w:shd w:val="clear" w:color="auto" w:fill="FFFFFF"/>
+          <w:lang w:eastAsia="ja-JP"/>
+        </w:rPr>
+        <w:t>Non-trainable params: 768 (3.00 KB)</w:t>
       </w:r>
     </w:p>
     <w:p>
@@ -10326,14 +12626,382 @@
           <w:sz w:val="24"/>
         </w:rPr>
       </w:pPr>
-      <w:r>
+    </w:p>
+    <w:p>
+      <w:pPr>
+        <w:pStyle w:val="body"/>
+        <w:spacing w:before="0" w:beforeAutospacing="0"/>
         <w:rPr>
           <w:rFonts w:ascii="Times New Roman" w:hAnsi="Times New Roman" w:cs="Times New Roman"/>
           <w:color w:val="auto"/>
           <w:sz w:val="24"/>
         </w:rPr>
-        <w:t>your response replaces this</w:t>
-      </w:r>
+      </w:pPr>
+      <w:r>
+        <w:rPr>
+          <w:rFonts w:ascii="Times New Roman" w:hAnsi="Times New Roman" w:cs="Times New Roman"/>
+          <w:color w:val="auto"/>
+          <w:sz w:val="24"/>
+        </w:rPr>
+        <w:t>Data setup:</w:t>
+      </w:r>
+    </w:p>
+    <w:p>
+      <w:pPr>
+        <w:shd w:val="clear" w:color="auto" w:fill="F7F7F7"/>
+        <w:spacing w:after="0" w:line="285" w:lineRule="atLeast"/>
+        <w:rPr>
+          <w:rFonts w:ascii="Courier New" w:eastAsia="Times New Roman" w:hAnsi="Courier New" w:cs="Courier New"/>
+          <w:color w:val="000000"/>
+          <w:sz w:val="21"/>
+          <w:szCs w:val="21"/>
+          <w:lang w:eastAsia="ja-JP"/>
+        </w:rPr>
+      </w:pPr>
+      <w:r>
+        <w:rPr>
+          <w:rFonts w:ascii="Courier New" w:eastAsia="Times New Roman" w:hAnsi="Courier New" w:cs="Courier New"/>
+          <w:color w:val="008000"/>
+          <w:sz w:val="21"/>
+          <w:szCs w:val="21"/>
+          <w:lang w:eastAsia="ja-JP"/>
+        </w:rPr>
+        <w:t># https://keras.io/api/datasets/fashion_mnist/</w:t>
+      </w:r>
+    </w:p>
+    <w:p>
+      <w:pPr>
+        <w:shd w:val="clear" w:color="auto" w:fill="F7F7F7"/>
+        <w:spacing w:after="0" w:line="285" w:lineRule="atLeast"/>
+        <w:rPr>
+          <w:rFonts w:ascii="Courier New" w:eastAsia="Times New Roman" w:hAnsi="Courier New" w:cs="Courier New"/>
+          <w:color w:val="000000"/>
+          <w:sz w:val="21"/>
+          <w:szCs w:val="21"/>
+          <w:lang w:eastAsia="ja-JP"/>
+        </w:rPr>
+      </w:pPr>
+      <w:r>
+        <w:rPr>
+          <w:rFonts w:ascii="Courier New" w:eastAsia="Times New Roman" w:hAnsi="Courier New" w:cs="Courier New"/>
+          <w:color w:val="000000"/>
+          <w:sz w:val="21"/>
+          <w:szCs w:val="21"/>
+          <w:lang w:eastAsia="ja-JP"/>
+        </w:rPr>
+        <w:t>(</w:t>
+      </w:r>
+      <w:proofErr w:type="spellStart"/>
+      <w:r>
+        <w:rPr>
+          <w:rFonts w:ascii="Courier New" w:eastAsia="Times New Roman" w:hAnsi="Courier New" w:cs="Courier New"/>
+          <w:color w:val="000000"/>
+          <w:sz w:val="21"/>
+          <w:szCs w:val="21"/>
+          <w:lang w:eastAsia="ja-JP"/>
+        </w:rPr>
+        <w:t>train_images</w:t>
+      </w:r>
+      <w:proofErr w:type="spellEnd"/>
+      <w:r>
+        <w:rPr>
+          <w:rFonts w:ascii="Courier New" w:eastAsia="Times New Roman" w:hAnsi="Courier New" w:cs="Courier New"/>
+          <w:color w:val="000000"/>
+          <w:sz w:val="21"/>
+          <w:szCs w:val="21"/>
+          <w:lang w:eastAsia="ja-JP"/>
+        </w:rPr>
+        <w:t xml:space="preserve">, </w:t>
+      </w:r>
+      <w:proofErr w:type="spellStart"/>
+      <w:r>
+        <w:rPr>
+          <w:rFonts w:ascii="Courier New" w:eastAsia="Times New Roman" w:hAnsi="Courier New" w:cs="Courier New"/>
+          <w:color w:val="000000"/>
+          <w:sz w:val="21"/>
+          <w:szCs w:val="21"/>
+          <w:lang w:eastAsia="ja-JP"/>
+        </w:rPr>
+        <w:t>train_labels</w:t>
+      </w:r>
+      <w:proofErr w:type="spellEnd"/>
+      <w:r>
+        <w:rPr>
+          <w:rFonts w:ascii="Courier New" w:eastAsia="Times New Roman" w:hAnsi="Courier New" w:cs="Courier New"/>
+          <w:color w:val="000000"/>
+          <w:sz w:val="21"/>
+          <w:szCs w:val="21"/>
+          <w:lang w:eastAsia="ja-JP"/>
+        </w:rPr>
+        <w:t>), (</w:t>
+      </w:r>
+      <w:proofErr w:type="spellStart"/>
+      <w:r>
+        <w:rPr>
+          <w:rFonts w:ascii="Courier New" w:eastAsia="Times New Roman" w:hAnsi="Courier New" w:cs="Courier New"/>
+          <w:color w:val="000000"/>
+          <w:sz w:val="21"/>
+          <w:szCs w:val="21"/>
+          <w:lang w:eastAsia="ja-JP"/>
+        </w:rPr>
+        <w:t>test_images</w:t>
+      </w:r>
+      <w:proofErr w:type="spellEnd"/>
+      <w:r>
+        <w:rPr>
+          <w:rFonts w:ascii="Courier New" w:eastAsia="Times New Roman" w:hAnsi="Courier New" w:cs="Courier New"/>
+          <w:color w:val="000000"/>
+          <w:sz w:val="21"/>
+          <w:szCs w:val="21"/>
+          <w:lang w:eastAsia="ja-JP"/>
+        </w:rPr>
+        <w:t xml:space="preserve">, </w:t>
+      </w:r>
+      <w:proofErr w:type="spellStart"/>
+      <w:r>
+        <w:rPr>
+          <w:rFonts w:ascii="Courier New" w:eastAsia="Times New Roman" w:hAnsi="Courier New" w:cs="Courier New"/>
+          <w:color w:val="000000"/>
+          <w:sz w:val="21"/>
+          <w:szCs w:val="21"/>
+          <w:lang w:eastAsia="ja-JP"/>
+        </w:rPr>
+        <w:t>test_labels</w:t>
+      </w:r>
+      <w:proofErr w:type="spellEnd"/>
+      <w:r>
+        <w:rPr>
+          <w:rFonts w:ascii="Courier New" w:eastAsia="Times New Roman" w:hAnsi="Courier New" w:cs="Courier New"/>
+          <w:color w:val="000000"/>
+          <w:sz w:val="21"/>
+          <w:szCs w:val="21"/>
+          <w:lang w:eastAsia="ja-JP"/>
+        </w:rPr>
+        <w:t xml:space="preserve">) = </w:t>
+      </w:r>
+      <w:proofErr w:type="spellStart"/>
+      <w:proofErr w:type="gramStart"/>
+      <w:r>
+        <w:rPr>
+          <w:rFonts w:ascii="Courier New" w:eastAsia="Times New Roman" w:hAnsi="Courier New" w:cs="Courier New"/>
+          <w:color w:val="000000"/>
+          <w:sz w:val="21"/>
+          <w:szCs w:val="21"/>
+          <w:lang w:eastAsia="ja-JP"/>
+        </w:rPr>
+        <w:t>datasets.fashion</w:t>
+      </w:r>
+      <w:proofErr w:type="gramEnd"/>
+      <w:r>
+        <w:rPr>
+          <w:rFonts w:ascii="Courier New" w:eastAsia="Times New Roman" w:hAnsi="Courier New" w:cs="Courier New"/>
+          <w:color w:val="000000"/>
+          <w:sz w:val="21"/>
+          <w:szCs w:val="21"/>
+          <w:lang w:eastAsia="ja-JP"/>
+        </w:rPr>
+        <w:t>_mnist.load_data</w:t>
+      </w:r>
+      <w:proofErr w:type="spellEnd"/>
+      <w:r>
+        <w:rPr>
+          <w:rFonts w:ascii="Courier New" w:eastAsia="Times New Roman" w:hAnsi="Courier New" w:cs="Courier New"/>
+          <w:color w:val="000000"/>
+          <w:sz w:val="21"/>
+          <w:szCs w:val="21"/>
+          <w:lang w:eastAsia="ja-JP"/>
+        </w:rPr>
+        <w:t>()</w:t>
+      </w:r>
+    </w:p>
+    <w:p>
+      <w:pPr>
+        <w:shd w:val="clear" w:color="auto" w:fill="F7F7F7"/>
+        <w:spacing w:after="0" w:line="285" w:lineRule="atLeast"/>
+        <w:rPr>
+          <w:rFonts w:ascii="Courier New" w:eastAsia="Times New Roman" w:hAnsi="Courier New" w:cs="Courier New"/>
+          <w:color w:val="000000"/>
+          <w:sz w:val="21"/>
+          <w:szCs w:val="21"/>
+          <w:lang w:eastAsia="ja-JP"/>
+        </w:rPr>
+      </w:pPr>
+    </w:p>
+    <w:p>
+      <w:pPr>
+        <w:shd w:val="clear" w:color="auto" w:fill="F7F7F7"/>
+        <w:spacing w:after="0" w:line="285" w:lineRule="atLeast"/>
+        <w:rPr>
+          <w:rFonts w:ascii="Courier New" w:eastAsia="Times New Roman" w:hAnsi="Courier New" w:cs="Courier New"/>
+          <w:color w:val="000000"/>
+          <w:sz w:val="21"/>
+          <w:szCs w:val="21"/>
+          <w:lang w:eastAsia="ja-JP"/>
+        </w:rPr>
+      </w:pPr>
+      <w:r>
+        <w:rPr>
+          <w:rFonts w:ascii="Courier New" w:eastAsia="Times New Roman" w:hAnsi="Courier New" w:cs="Courier New"/>
+          <w:color w:val="008000"/>
+          <w:sz w:val="21"/>
+          <w:szCs w:val="21"/>
+          <w:lang w:eastAsia="ja-JP"/>
+        </w:rPr>
+        <w:t># Normalize pixel values to be between 0 and 1 like we did in assignment 3 part 1.</w:t>
+      </w:r>
+    </w:p>
+    <w:p>
+      <w:pPr>
+        <w:shd w:val="clear" w:color="auto" w:fill="F7F7F7"/>
+        <w:spacing w:after="0" w:line="285" w:lineRule="atLeast"/>
+        <w:rPr>
+          <w:rFonts w:ascii="Courier New" w:eastAsia="Times New Roman" w:hAnsi="Courier New" w:cs="Courier New"/>
+          <w:color w:val="000000"/>
+          <w:sz w:val="21"/>
+          <w:szCs w:val="21"/>
+          <w:lang w:eastAsia="ja-JP"/>
+        </w:rPr>
+      </w:pPr>
+      <w:proofErr w:type="spellStart"/>
+      <w:r>
+        <w:rPr>
+          <w:rFonts w:ascii="Courier New" w:eastAsia="Times New Roman" w:hAnsi="Courier New" w:cs="Courier New"/>
+          <w:color w:val="000000"/>
+          <w:sz w:val="21"/>
+          <w:szCs w:val="21"/>
+          <w:lang w:eastAsia="ja-JP"/>
+        </w:rPr>
+        <w:t>train_images</w:t>
+      </w:r>
+      <w:proofErr w:type="spellEnd"/>
+      <w:r>
+        <w:rPr>
+          <w:rFonts w:ascii="Courier New" w:eastAsia="Times New Roman" w:hAnsi="Courier New" w:cs="Courier New"/>
+          <w:color w:val="000000"/>
+          <w:sz w:val="21"/>
+          <w:szCs w:val="21"/>
+          <w:lang w:eastAsia="ja-JP"/>
+        </w:rPr>
+        <w:t xml:space="preserve">, </w:t>
+      </w:r>
+      <w:proofErr w:type="spellStart"/>
+      <w:r>
+        <w:rPr>
+          <w:rFonts w:ascii="Courier New" w:eastAsia="Times New Roman" w:hAnsi="Courier New" w:cs="Courier New"/>
+          <w:color w:val="000000"/>
+          <w:sz w:val="21"/>
+          <w:szCs w:val="21"/>
+          <w:lang w:eastAsia="ja-JP"/>
+        </w:rPr>
+        <w:t>test_images</w:t>
+      </w:r>
+      <w:proofErr w:type="spellEnd"/>
+      <w:r>
+        <w:rPr>
+          <w:rFonts w:ascii="Courier New" w:eastAsia="Times New Roman" w:hAnsi="Courier New" w:cs="Courier New"/>
+          <w:color w:val="000000"/>
+          <w:sz w:val="21"/>
+          <w:szCs w:val="21"/>
+          <w:lang w:eastAsia="ja-JP"/>
+        </w:rPr>
+        <w:t xml:space="preserve"> = </w:t>
+      </w:r>
+      <w:proofErr w:type="spellStart"/>
+      <w:r>
+        <w:rPr>
+          <w:rFonts w:ascii="Courier New" w:eastAsia="Times New Roman" w:hAnsi="Courier New" w:cs="Courier New"/>
+          <w:color w:val="000000"/>
+          <w:sz w:val="21"/>
+          <w:szCs w:val="21"/>
+          <w:lang w:eastAsia="ja-JP"/>
+        </w:rPr>
+        <w:t>train_images</w:t>
+      </w:r>
+      <w:proofErr w:type="spellEnd"/>
+      <w:r>
+        <w:rPr>
+          <w:rFonts w:ascii="Courier New" w:eastAsia="Times New Roman" w:hAnsi="Courier New" w:cs="Courier New"/>
+          <w:color w:val="000000"/>
+          <w:sz w:val="21"/>
+          <w:szCs w:val="21"/>
+          <w:lang w:eastAsia="ja-JP"/>
+        </w:rPr>
+        <w:t xml:space="preserve"> / </w:t>
+      </w:r>
+      <w:r>
+        <w:rPr>
+          <w:rFonts w:ascii="Courier New" w:eastAsia="Times New Roman" w:hAnsi="Courier New" w:cs="Courier New"/>
+          <w:color w:val="116644"/>
+          <w:sz w:val="21"/>
+          <w:szCs w:val="21"/>
+          <w:lang w:eastAsia="ja-JP"/>
+        </w:rPr>
+        <w:t>255.0</w:t>
+      </w:r>
+      <w:r>
+        <w:rPr>
+          <w:rFonts w:ascii="Courier New" w:eastAsia="Times New Roman" w:hAnsi="Courier New" w:cs="Courier New"/>
+          <w:color w:val="000000"/>
+          <w:sz w:val="21"/>
+          <w:szCs w:val="21"/>
+          <w:lang w:eastAsia="ja-JP"/>
+        </w:rPr>
+        <w:t xml:space="preserve">, </w:t>
+      </w:r>
+      <w:proofErr w:type="spellStart"/>
+      <w:r>
+        <w:rPr>
+          <w:rFonts w:ascii="Courier New" w:eastAsia="Times New Roman" w:hAnsi="Courier New" w:cs="Courier New"/>
+          <w:color w:val="000000"/>
+          <w:sz w:val="21"/>
+          <w:szCs w:val="21"/>
+          <w:lang w:eastAsia="ja-JP"/>
+        </w:rPr>
+        <w:t>test_images</w:t>
+      </w:r>
+      <w:proofErr w:type="spellEnd"/>
+      <w:r>
+        <w:rPr>
+          <w:rFonts w:ascii="Courier New" w:eastAsia="Times New Roman" w:hAnsi="Courier New" w:cs="Courier New"/>
+          <w:color w:val="000000"/>
+          <w:sz w:val="21"/>
+          <w:szCs w:val="21"/>
+          <w:lang w:eastAsia="ja-JP"/>
+        </w:rPr>
+        <w:t xml:space="preserve"> / </w:t>
+      </w:r>
+      <w:r>
+        <w:rPr>
+          <w:rFonts w:ascii="Courier New" w:eastAsia="Times New Roman" w:hAnsi="Courier New" w:cs="Courier New"/>
+          <w:color w:val="116644"/>
+          <w:sz w:val="21"/>
+          <w:szCs w:val="21"/>
+          <w:lang w:eastAsia="ja-JP"/>
+        </w:rPr>
+        <w:t>255.0</w:t>
+      </w:r>
+    </w:p>
+    <w:p>
+      <w:pPr>
+        <w:pStyle w:val="body"/>
+        <w:spacing w:before="0" w:beforeAutospacing="0"/>
+        <w:rPr>
+          <w:rFonts w:ascii="Times New Roman" w:hAnsi="Times New Roman" w:cs="Times New Roman"/>
+          <w:color w:val="auto"/>
+          <w:sz w:val="24"/>
+        </w:rPr>
+      </w:pPr>
+    </w:p>
+    <w:p>
+      <w:pPr>
+        <w:pStyle w:val="body"/>
+        <w:spacing w:before="0" w:beforeAutospacing="0"/>
+        <w:rPr>
+          <w:rFonts w:ascii="Times New Roman" w:hAnsi="Times New Roman" w:cs="Times New Roman"/>
+          <w:color w:val="auto"/>
+          <w:sz w:val="24"/>
+        </w:rPr>
+      </w:pPr>
     </w:p>
     <w:p>
       <w:pPr>
@@ -10428,6 +13096,7 @@
       </w:pPr>
       <w:bookmarkStart w:id="18" w:name="_Toc167383180"/>
       <w:r>
+        <w:lastRenderedPageBreak/>
         <w:t>&gt;&gt;AI generation for section 2 (</w:t>
       </w:r>
       <w:r>
@@ -11282,7 +13951,6 @@
           <w:color w:val="000000"/>
           <w:sz w:val="22"/>
         </w:rPr>
-        <w:lastRenderedPageBreak/>
         <w:t xml:space="preserve">   - </w:t>
       </w:r>
       <w:r>
@@ -11737,7 +14405,16 @@
           <w:color w:val="000000"/>
           <w:sz w:val="22"/>
         </w:rPr>
-        <w:t xml:space="preserve">Each of these applications would involve training a CNN on the respective dataset, and then using the trained model to make predictions on new data. The exact architecture of the CNN would likely be different for each </w:t>
+        <w:t xml:space="preserve">Each of these applications would involve training a CNN on the respective dataset, and then using the trained model to make predictions on new data. The exact architecture of the CNN </w:t>
+      </w:r>
+      <w:r>
+        <w:rPr>
+          <w:rFonts w:ascii="Arial" w:eastAsia="Times New Roman" w:hAnsi="Arial" w:cs="Arial"/>
+          <w:color w:val="000000"/>
+          <w:sz w:val="22"/>
+        </w:rPr>
+        <w:lastRenderedPageBreak/>
+        <w:t xml:space="preserve">would likely be different for each </w:t>
       </w:r>
       <w:proofErr w:type="gramStart"/>
       <w:r>
@@ -12060,7 +14737,6 @@
         <w:rPr>
           <w:rFonts w:ascii="Times New Roman" w:hAnsi="Times New Roman" w:cs="Times New Roman"/>
         </w:rPr>
-        <w:lastRenderedPageBreak/>
         <w:t>Evaluation</w:t>
       </w:r>
       <w:bookmarkEnd w:id="21"/>
@@ -12100,7 +14776,7 @@
           <v:shape id="_x0000_i1025" type="#_x0000_t75" alt="" style="width:493.2pt;height:196.05pt;mso-width-percent:0;mso-height-percent:0;mso-width-percent:0;mso-height-percent:0" o:ole="">
             <v:imagedata r:id="rId17" o:title=""/>
           </v:shape>
-          <o:OLEObject Type="Embed" ProgID="Excel.Sheet.12" ShapeID="_x0000_i1025" DrawAspect="Content" ObjectID="_1778153684" r:id="rId18"/>
+          <o:OLEObject Type="Embed" ProgID="Excel.Sheet.12" ShapeID="_x0000_i1025" DrawAspect="Content" ObjectID="_1778166944" r:id="rId18"/>
         </w:object>
       </w:r>
     </w:p>

</xml_diff>